<commit_message>
-Arquivos de instalação movidos para o GDrive (muito grandes)
-HM_vX.jar
-JavaFXzip
-Manual revisado
</commit_message>
<xml_diff>
--- a/Guia de Usuário/Healthy Minds - Manual do Usuário.docx
+++ b/Guia de Usuário/Healthy Minds - Manual do Usuário.docx
@@ -321,7 +321,7 @@
       <w:r>
         <w:fldChar w:fldCharType="separate"/>
       </w:r>
-      <w:hyperlink w:anchor="_Toc211775716" w:history="1">
+      <w:hyperlink w:anchor="_Toc211781644" w:history="1">
         <w:r>
           <w:rPr>
             <w:rStyle w:val="Hyperlink"/>
@@ -351,7 +351,7 @@
             <w:noProof/>
             <w:webHidden/>
           </w:rPr>
-          <w:instrText xml:space="preserve"> PAGEREF _Toc211775716 \h </w:instrText>
+          <w:instrText xml:space="preserve"> PAGEREF _Toc211781644 \h </w:instrText>
         </w:r>
         <w:r>
           <w:rPr>
@@ -397,7 +397,7 @@
           <w14:ligatures w14:val="standardContextual"/>
         </w:rPr>
       </w:pPr>
-      <w:hyperlink w:anchor="_Toc211775717" w:history="1">
+      <w:hyperlink w:anchor="_Toc211781645" w:history="1">
         <w:r>
           <w:rPr>
             <w:rStyle w:val="Hyperlink"/>
@@ -406,7 +406,7 @@
             <w:noProof/>
             <w:lang w:val="pt-BR"/>
           </w:rPr>
-          <w:t>2. Pré Requisitos Para Instalação</w:t>
+          <w:t>2. Pré Requisitos – Preparando o Ambiente</w:t>
         </w:r>
         <w:r>
           <w:rPr>
@@ -427,7 +427,7 @@
             <w:noProof/>
             <w:webHidden/>
           </w:rPr>
-          <w:instrText xml:space="preserve"> PAGEREF _Toc211775717 \h </w:instrText>
+          <w:instrText xml:space="preserve"> PAGEREF _Toc211781645 \h </w:instrText>
         </w:r>
         <w:r>
           <w:rPr>
@@ -461,6 +461,7 @@
     <w:p>
       <w:pPr>
         <w:pStyle w:val="Sumrio2"/>
+        <w:ind w:firstLine="567"/>
         <w:rPr>
           <w:rFonts w:asciiTheme="minorHAnsi" w:eastAsiaTheme="minorEastAsia" w:hAnsiTheme="minorHAnsi" w:cstheme="minorBidi"/>
           <w:noProof/>
@@ -470,7 +471,7 @@
           <w14:ligatures w14:val="standardContextual"/>
         </w:rPr>
       </w:pPr>
-      <w:hyperlink w:anchor="_Toc211775718" w:history="1">
+      <w:hyperlink w:anchor="_Toc211781646" w:history="1">
         <w:r>
           <w:rPr>
             <w:rStyle w:val="Hyperlink"/>
@@ -500,7 +501,7 @@
             <w:noProof/>
             <w:webHidden/>
           </w:rPr>
-          <w:instrText xml:space="preserve"> PAGEREF _Toc211775718 \h </w:instrText>
+          <w:instrText xml:space="preserve"> PAGEREF _Toc211781646 \h </w:instrText>
         </w:r>
         <w:r>
           <w:rPr>
@@ -534,7 +535,7 @@
     <w:p>
       <w:pPr>
         <w:pStyle w:val="Sumrio2"/>
-        <w:ind w:left="426"/>
+        <w:ind w:firstLine="567"/>
         <w:rPr>
           <w:rFonts w:asciiTheme="minorHAnsi" w:eastAsiaTheme="minorEastAsia" w:hAnsiTheme="minorHAnsi" w:cstheme="minorBidi"/>
           <w:noProof/>
@@ -544,7 +545,7 @@
           <w14:ligatures w14:val="standardContextual"/>
         </w:rPr>
       </w:pPr>
-      <w:hyperlink w:anchor="_Toc211775719" w:history="1">
+      <w:hyperlink w:anchor="_Toc211781647" w:history="1">
         <w:r>
           <w:rPr>
             <w:rStyle w:val="Hyperlink"/>
@@ -574,7 +575,7 @@
             <w:noProof/>
             <w:webHidden/>
           </w:rPr>
-          <w:instrText xml:space="preserve"> PAGEREF _Toc211775719 \h </w:instrText>
+          <w:instrText xml:space="preserve"> PAGEREF _Toc211781647 \h </w:instrText>
         </w:r>
         <w:r>
           <w:rPr>
@@ -608,7 +609,7 @@
     <w:p>
       <w:pPr>
         <w:pStyle w:val="Sumrio2"/>
-        <w:ind w:left="426"/>
+        <w:ind w:firstLine="567"/>
         <w:rPr>
           <w:rFonts w:asciiTheme="minorHAnsi" w:eastAsiaTheme="minorEastAsia" w:hAnsiTheme="minorHAnsi" w:cstheme="minorBidi"/>
           <w:noProof/>
@@ -618,7 +619,7 @@
           <w14:ligatures w14:val="standardContextual"/>
         </w:rPr>
       </w:pPr>
-      <w:hyperlink w:anchor="_Toc211775720" w:history="1">
+      <w:hyperlink w:anchor="_Toc211781648" w:history="1">
         <w:r>
           <w:rPr>
             <w:rStyle w:val="Hyperlink"/>
@@ -648,7 +649,7 @@
             <w:noProof/>
             <w:webHidden/>
           </w:rPr>
-          <w:instrText xml:space="preserve"> PAGEREF _Toc211775720 \h </w:instrText>
+          <w:instrText xml:space="preserve"> PAGEREF _Toc211781648 \h </w:instrText>
         </w:r>
         <w:r>
           <w:rPr>
@@ -691,7 +692,7 @@
           <w14:ligatures w14:val="standardContextual"/>
         </w:rPr>
       </w:pPr>
-      <w:hyperlink w:anchor="_Toc211775721" w:history="1">
+      <w:hyperlink w:anchor="_Toc211781649" w:history="1">
         <w:r>
           <w:rPr>
             <w:rStyle w:val="Hyperlink"/>
@@ -721,7 +722,7 @@
             <w:noProof/>
             <w:webHidden/>
           </w:rPr>
-          <w:instrText xml:space="preserve"> PAGEREF _Toc211775721 \h </w:instrText>
+          <w:instrText xml:space="preserve"> PAGEREF _Toc211781649 \h </w:instrText>
         </w:r>
         <w:r>
           <w:rPr>
@@ -764,7 +765,7 @@
           <w14:ligatures w14:val="standardContextual"/>
         </w:rPr>
       </w:pPr>
-      <w:hyperlink w:anchor="_Toc211775722" w:history="1">
+      <w:hyperlink w:anchor="_Toc211781650" w:history="1">
         <w:r>
           <w:rPr>
             <w:rStyle w:val="Hyperlink"/>
@@ -794,7 +795,7 @@
             <w:noProof/>
             <w:webHidden/>
           </w:rPr>
-          <w:instrText xml:space="preserve"> PAGEREF _Toc211775722 \h </w:instrText>
+          <w:instrText xml:space="preserve"> PAGEREF _Toc211781650 \h </w:instrText>
         </w:r>
         <w:r>
           <w:rPr>
@@ -837,7 +838,7 @@
           <w14:ligatures w14:val="standardContextual"/>
         </w:rPr>
       </w:pPr>
-      <w:hyperlink w:anchor="_Toc211775723" w:history="1">
+      <w:hyperlink w:anchor="_Toc211781651" w:history="1">
         <w:r>
           <w:rPr>
             <w:rStyle w:val="Hyperlink"/>
@@ -866,7 +867,7 @@
             <w:noProof/>
             <w:webHidden/>
           </w:rPr>
-          <w:instrText xml:space="preserve"> PAGEREF _Toc211775723 \h </w:instrText>
+          <w:instrText xml:space="preserve"> PAGEREF _Toc211781651 \h </w:instrText>
         </w:r>
         <w:r>
           <w:rPr>
@@ -900,7 +901,7 @@
     <w:p>
       <w:pPr>
         <w:pStyle w:val="Sumrio2"/>
-        <w:ind w:left="426"/>
+        <w:ind w:firstLine="567"/>
         <w:rPr>
           <w:rFonts w:asciiTheme="minorHAnsi" w:eastAsiaTheme="minorEastAsia" w:hAnsiTheme="minorHAnsi" w:cstheme="minorBidi"/>
           <w:noProof/>
@@ -910,7 +911,7 @@
           <w14:ligatures w14:val="standardContextual"/>
         </w:rPr>
       </w:pPr>
-      <w:hyperlink w:anchor="_Toc211775724" w:history="1">
+      <w:hyperlink w:anchor="_Toc211781652" w:history="1">
         <w:r>
           <w:rPr>
             <w:rStyle w:val="Hyperlink"/>
@@ -940,7 +941,7 @@
             <w:noProof/>
             <w:webHidden/>
           </w:rPr>
-          <w:instrText xml:space="preserve"> PAGEREF _Toc211775724 \h </w:instrText>
+          <w:instrText xml:space="preserve"> PAGEREF _Toc211781652 \h </w:instrText>
         </w:r>
         <w:r>
           <w:rPr>
@@ -974,7 +975,7 @@
     <w:p>
       <w:pPr>
         <w:pStyle w:val="Sumrio2"/>
-        <w:ind w:left="426"/>
+        <w:ind w:firstLine="567"/>
         <w:rPr>
           <w:rFonts w:asciiTheme="minorHAnsi" w:eastAsiaTheme="minorEastAsia" w:hAnsiTheme="minorHAnsi" w:cstheme="minorBidi"/>
           <w:noProof/>
@@ -984,7 +985,7 @@
           <w14:ligatures w14:val="standardContextual"/>
         </w:rPr>
       </w:pPr>
-      <w:hyperlink w:anchor="_Toc211775725" w:history="1">
+      <w:hyperlink w:anchor="_Toc211781653" w:history="1">
         <w:r>
           <w:rPr>
             <w:rStyle w:val="Hyperlink"/>
@@ -1014,7 +1015,7 @@
             <w:noProof/>
             <w:webHidden/>
           </w:rPr>
-          <w:instrText xml:space="preserve"> PAGEREF _Toc211775725 \h </w:instrText>
+          <w:instrText xml:space="preserve"> PAGEREF _Toc211781653 \h </w:instrText>
         </w:r>
         <w:r>
           <w:rPr>
@@ -1048,7 +1049,7 @@
     <w:p>
       <w:pPr>
         <w:pStyle w:val="Sumrio2"/>
-        <w:ind w:left="426"/>
+        <w:ind w:firstLine="567"/>
         <w:rPr>
           <w:rFonts w:asciiTheme="minorHAnsi" w:eastAsiaTheme="minorEastAsia" w:hAnsiTheme="minorHAnsi" w:cstheme="minorBidi"/>
           <w:noProof/>
@@ -1058,7 +1059,7 @@
           <w14:ligatures w14:val="standardContextual"/>
         </w:rPr>
       </w:pPr>
-      <w:hyperlink w:anchor="_Toc211775726" w:history="1">
+      <w:hyperlink w:anchor="_Toc211781654" w:history="1">
         <w:r>
           <w:rPr>
             <w:rStyle w:val="Hyperlink"/>
@@ -1088,7 +1089,7 @@
             <w:noProof/>
             <w:webHidden/>
           </w:rPr>
-          <w:instrText xml:space="preserve"> PAGEREF _Toc211775726 \h </w:instrText>
+          <w:instrText xml:space="preserve"> PAGEREF _Toc211781654 \h </w:instrText>
         </w:r>
         <w:r>
           <w:rPr>
@@ -1266,7 +1267,7 @@
         </w:rPr>
       </w:pPr>
       <w:bookmarkStart w:id="0" w:name="_Toc208429902"/>
-      <w:bookmarkStart w:id="1" w:name="_Toc211775716"/>
+      <w:bookmarkStart w:id="1" w:name="_Toc211781644"/>
       <w:r>
         <w:rPr>
           <w:b/>
@@ -1324,21 +1325,31 @@
           <w:lang w:val="pt-BR"/>
         </w:rPr>
       </w:pPr>
-      <w:r>
-        <w:rPr>
-          <w:rFonts w:ascii="Arial" w:hAnsi="Arial" w:cs="Arial"/>
-          <w:sz w:val="22"/>
-          <w:szCs w:val="22"/>
-          <w:lang w:val="pt-BR"/>
-        </w:rPr>
-        <w:t xml:space="preserve">Este documento apresenta o planejamento inicial do projeto </w:t>
+    </w:p>
+    <w:p>
+      <w:pPr>
+        <w:spacing w:line="360" w:lineRule="auto"/>
+        <w:jc w:val="left"/>
+        <w:rPr>
+          <w:rFonts w:ascii="Arial" w:hAnsi="Arial" w:cs="Arial"/>
+          <w:sz w:val="22"/>
+          <w:szCs w:val="22"/>
+          <w:lang w:val="pt-BR"/>
+        </w:rPr>
+      </w:pPr>
+      <w:r>
+        <w:rPr>
+          <w:rFonts w:ascii="Arial" w:hAnsi="Arial" w:cs="Arial"/>
+          <w:sz w:val="22"/>
+          <w:szCs w:val="22"/>
+          <w:lang w:val="pt-BR"/>
+        </w:rPr>
+        <w:t xml:space="preserve">Seja bem-vindo ao </w:t>
       </w:r>
       <w:proofErr w:type="spellStart"/>
       <w:r>
         <w:rPr>
           <w:rFonts w:ascii="Arial" w:hAnsi="Arial" w:cs="Arial"/>
-          <w:b/>
-          <w:bCs/>
           <w:sz w:val="22"/>
           <w:szCs w:val="22"/>
           <w:lang w:val="pt-BR"/>
@@ -1349,114 +1360,32 @@
       <w:r>
         <w:rPr>
           <w:rFonts w:ascii="Arial" w:hAnsi="Arial" w:cs="Arial"/>
-          <w:b/>
-          <w:bCs/>
-          <w:sz w:val="22"/>
-          <w:szCs w:val="22"/>
-          <w:lang w:val="pt-BR"/>
-        </w:rPr>
-        <w:t xml:space="preserve"> Minds</w:t>
-      </w:r>
-      <w:r>
-        <w:rPr>
-          <w:rFonts w:ascii="Arial" w:hAnsi="Arial" w:cs="Arial"/>
-          <w:sz w:val="22"/>
-          <w:szCs w:val="22"/>
-          <w:lang w:val="pt-BR"/>
-        </w:rPr>
-        <w:t>, um aplicativo desktop</w:t>
-      </w:r>
-      <w:r>
-        <w:rPr>
-          <w:rFonts w:ascii="Arial" w:hAnsi="Arial" w:cs="Arial"/>
-          <w:sz w:val="22"/>
-          <w:szCs w:val="22"/>
-          <w:lang w:val="pt-BR"/>
-        </w:rPr>
-        <w:t xml:space="preserve">/mobile </w:t>
-      </w:r>
-      <w:r>
-        <w:rPr>
-          <w:rFonts w:ascii="Arial" w:hAnsi="Arial" w:cs="Arial"/>
-          <w:sz w:val="22"/>
-          <w:szCs w:val="22"/>
-          <w:lang w:val="pt-BR"/>
-        </w:rPr>
-        <w:t xml:space="preserve">voltado para auxiliar </w:t>
-      </w:r>
-      <w:r>
-        <w:rPr>
-          <w:rFonts w:ascii="Arial" w:hAnsi="Arial" w:cs="Arial"/>
-          <w:sz w:val="22"/>
-          <w:szCs w:val="22"/>
-          <w:lang w:val="pt-BR"/>
-        </w:rPr>
-        <w:t xml:space="preserve">seus </w:t>
-      </w:r>
-      <w:r>
-        <w:rPr>
-          <w:rFonts w:ascii="Arial" w:hAnsi="Arial" w:cs="Arial"/>
-          <w:sz w:val="22"/>
-          <w:szCs w:val="22"/>
-          <w:lang w:val="pt-BR"/>
-        </w:rPr>
-        <w:t xml:space="preserve">usuários </w:t>
-      </w:r>
-      <w:proofErr w:type="gramStart"/>
-      <w:r>
-        <w:rPr>
-          <w:rFonts w:ascii="Arial" w:hAnsi="Arial" w:cs="Arial"/>
-          <w:sz w:val="22"/>
-          <w:szCs w:val="22"/>
-          <w:lang w:val="pt-BR"/>
-        </w:rPr>
-        <w:t>no</w:t>
-      </w:r>
-      <w:r>
-        <w:rPr>
-          <w:rFonts w:ascii="Arial" w:hAnsi="Arial" w:cs="Arial"/>
-          <w:sz w:val="22"/>
-          <w:szCs w:val="22"/>
-          <w:lang w:val="pt-BR"/>
-        </w:rPr>
-        <w:t>s</w:t>
-      </w:r>
-      <w:r>
-        <w:rPr>
-          <w:rFonts w:ascii="Arial" w:hAnsi="Arial" w:cs="Arial"/>
-          <w:sz w:val="22"/>
-          <w:szCs w:val="22"/>
-          <w:lang w:val="pt-BR"/>
-        </w:rPr>
-        <w:t xml:space="preserve"> cuidado</w:t>
-      </w:r>
-      <w:proofErr w:type="gramEnd"/>
-      <w:r>
-        <w:rPr>
-          <w:rFonts w:ascii="Arial" w:hAnsi="Arial" w:cs="Arial"/>
-          <w:sz w:val="22"/>
-          <w:szCs w:val="22"/>
-          <w:lang w:val="pt-BR"/>
-        </w:rPr>
-        <w:t xml:space="preserve"> </w:t>
-      </w:r>
-      <w:r>
-        <w:rPr>
-          <w:rFonts w:ascii="Arial" w:hAnsi="Arial" w:cs="Arial"/>
-          <w:sz w:val="22"/>
-          <w:szCs w:val="22"/>
-          <w:lang w:val="pt-BR"/>
-        </w:rPr>
-        <w:t>com a</w:t>
-      </w:r>
-      <w:r>
-        <w:rPr>
-          <w:rFonts w:ascii="Arial" w:hAnsi="Arial" w:cs="Arial"/>
-          <w:sz w:val="22"/>
-          <w:szCs w:val="22"/>
-          <w:lang w:val="pt-BR"/>
-        </w:rPr>
-        <w:t xml:space="preserve"> saúde mental. O sistema possibilitará ao usuário</w:t>
+          <w:sz w:val="22"/>
+          <w:szCs w:val="22"/>
+          <w:lang w:val="pt-BR"/>
+        </w:rPr>
+        <w:t xml:space="preserve"> Minds, seu app de apoio emocional.</w:t>
+      </w:r>
+    </w:p>
+    <w:p>
+      <w:pPr>
+        <w:spacing w:line="360" w:lineRule="auto"/>
+        <w:jc w:val="left"/>
+        <w:rPr>
+          <w:rFonts w:ascii="Arial" w:hAnsi="Arial" w:cs="Arial"/>
+          <w:sz w:val="22"/>
+          <w:szCs w:val="22"/>
+          <w:lang w:val="pt-BR"/>
+        </w:rPr>
+      </w:pPr>
+      <w:r>
+        <w:rPr>
+          <w:rFonts w:ascii="Arial" w:hAnsi="Arial" w:cs="Arial"/>
+          <w:sz w:val="22"/>
+          <w:szCs w:val="22"/>
+          <w:lang w:val="pt-BR"/>
+        </w:rPr>
+        <w:t>O sistema possibilitará ao usuário</w:t>
       </w:r>
       <w:r>
         <w:rPr>
@@ -1589,94 +1518,116 @@
           <w:lang w:val="pt-BR"/>
         </w:rPr>
       </w:pPr>
-      <w:r>
-        <w:rPr>
-          <w:rFonts w:ascii="Arial" w:hAnsi="Arial" w:cs="Arial"/>
-          <w:sz w:val="22"/>
-          <w:szCs w:val="22"/>
-          <w:lang w:val="pt-BR"/>
-        </w:rPr>
-        <w:t xml:space="preserve">O nome escolhido tem um duplo sentido: Minds tem tanto o </w:t>
-      </w:r>
-      <w:proofErr w:type="spellStart"/>
-      <w:r>
-        <w:rPr>
-          <w:rFonts w:ascii="Arial" w:hAnsi="Arial" w:cs="Arial"/>
-          <w:sz w:val="22"/>
-          <w:szCs w:val="22"/>
-          <w:lang w:val="pt-BR"/>
-        </w:rPr>
-        <w:t>signidicado</w:t>
-      </w:r>
-      <w:proofErr w:type="spellEnd"/>
-      <w:r>
-        <w:rPr>
-          <w:rFonts w:ascii="Arial" w:hAnsi="Arial" w:cs="Arial"/>
-          <w:sz w:val="22"/>
-          <w:szCs w:val="22"/>
-          <w:lang w:val="pt-BR"/>
-        </w:rPr>
-        <w:t xml:space="preserve"> de “mentes” como o </w:t>
-      </w:r>
-      <w:proofErr w:type="spellStart"/>
-      <w:r>
-        <w:rPr>
-          <w:rFonts w:ascii="Arial" w:hAnsi="Arial" w:cs="Arial"/>
-          <w:sz w:val="22"/>
-          <w:szCs w:val="22"/>
-          <w:lang w:val="pt-BR"/>
-        </w:rPr>
-        <w:t>signifocado</w:t>
-      </w:r>
-      <w:proofErr w:type="spellEnd"/>
-      <w:r>
-        <w:rPr>
-          <w:rFonts w:ascii="Arial" w:hAnsi="Arial" w:cs="Arial"/>
-          <w:sz w:val="22"/>
-          <w:szCs w:val="22"/>
-          <w:lang w:val="pt-BR"/>
-        </w:rPr>
-        <w:t xml:space="preserve"> de “tem relevância / importa”. O conceito é tanto de </w:t>
-      </w:r>
-      <w:proofErr w:type="spellStart"/>
-      <w:r>
-        <w:rPr>
-          <w:rFonts w:ascii="Arial" w:hAnsi="Arial" w:cs="Arial"/>
-          <w:sz w:val="22"/>
-          <w:szCs w:val="22"/>
-          <w:lang w:val="pt-BR"/>
-        </w:rPr>
-        <w:t>de</w:t>
-      </w:r>
-      <w:proofErr w:type="spellEnd"/>
-      <w:r>
-        <w:rPr>
-          <w:rFonts w:ascii="Arial" w:hAnsi="Arial" w:cs="Arial"/>
-          <w:sz w:val="22"/>
-          <w:szCs w:val="22"/>
-          <w:lang w:val="pt-BR"/>
-        </w:rPr>
-        <w:t xml:space="preserve"> termos mentes saudáveis quanto reforçar que ser saudável (do inglês </w:t>
-      </w:r>
-      <w:proofErr w:type="spellStart"/>
-      <w:r>
-        <w:rPr>
-          <w:rFonts w:ascii="Arial" w:hAnsi="Arial" w:cs="Arial"/>
-          <w:sz w:val="22"/>
-          <w:szCs w:val="22"/>
-          <w:lang w:val="pt-BR"/>
-        </w:rPr>
-        <w:t>healthy</w:t>
-      </w:r>
-      <w:proofErr w:type="spellEnd"/>
-      <w:r>
-        <w:rPr>
-          <w:rFonts w:ascii="Arial" w:hAnsi="Arial" w:cs="Arial"/>
-          <w:sz w:val="22"/>
-          <w:szCs w:val="22"/>
-          <w:lang w:val="pt-BR"/>
-        </w:rPr>
-        <w:t>) importa (do inglês minds).</w:t>
+    </w:p>
+    <w:p>
+      <w:pPr>
+        <w:spacing w:line="360" w:lineRule="auto"/>
+        <w:jc w:val="left"/>
+        <w:rPr>
+          <w:rFonts w:ascii="Arial" w:hAnsi="Arial" w:cs="Arial"/>
+          <w:sz w:val="22"/>
+          <w:szCs w:val="22"/>
+          <w:lang w:val="pt-BR"/>
+        </w:rPr>
+      </w:pPr>
+      <w:r>
+        <w:rPr>
+          <w:rFonts w:ascii="Arial" w:hAnsi="Arial" w:cs="Arial"/>
+          <w:sz w:val="22"/>
+          <w:szCs w:val="22"/>
+          <w:lang w:val="pt-BR"/>
+        </w:rPr>
+        <w:t xml:space="preserve">Minds </w:t>
+      </w:r>
+      <w:r>
+        <w:rPr>
+          <w:rFonts w:ascii="Arial" w:hAnsi="Arial" w:cs="Arial"/>
+          <w:sz w:val="22"/>
+          <w:szCs w:val="22"/>
+          <w:lang w:val="pt-BR"/>
+        </w:rPr>
+        <w:t xml:space="preserve">no inglês é uma palavra que tem dois significados que se encaixam na proposta desse projeto: </w:t>
+      </w:r>
+      <w:r>
+        <w:rPr>
+          <w:rFonts w:ascii="Arial" w:hAnsi="Arial" w:cs="Arial"/>
+          <w:sz w:val="22"/>
+          <w:szCs w:val="22"/>
+          <w:lang w:val="pt-BR"/>
+        </w:rPr>
+        <w:t>tanto o signi</w:t>
+      </w:r>
+      <w:r>
+        <w:rPr>
+          <w:rFonts w:ascii="Arial" w:hAnsi="Arial" w:cs="Arial"/>
+          <w:sz w:val="22"/>
+          <w:szCs w:val="22"/>
+          <w:lang w:val="pt-BR"/>
+        </w:rPr>
+        <w:t>f</w:t>
+      </w:r>
+      <w:r>
+        <w:rPr>
+          <w:rFonts w:ascii="Arial" w:hAnsi="Arial" w:cs="Arial"/>
+          <w:sz w:val="22"/>
+          <w:szCs w:val="22"/>
+          <w:lang w:val="pt-BR"/>
+        </w:rPr>
+        <w:t>icado de “mentes”</w:t>
+      </w:r>
+      <w:r>
+        <w:rPr>
+          <w:rFonts w:ascii="Arial" w:hAnsi="Arial" w:cs="Arial"/>
+          <w:sz w:val="22"/>
+          <w:szCs w:val="22"/>
+          <w:lang w:val="pt-BR"/>
+        </w:rPr>
+        <w:t xml:space="preserve">, que é do que nos propomos a cuidar, </w:t>
+      </w:r>
+      <w:r>
+        <w:rPr>
+          <w:rFonts w:ascii="Arial" w:hAnsi="Arial" w:cs="Arial"/>
+          <w:sz w:val="22"/>
+          <w:szCs w:val="22"/>
+          <w:lang w:val="pt-BR"/>
+        </w:rPr>
+        <w:t>como o signif</w:t>
+      </w:r>
+      <w:r>
+        <w:rPr>
+          <w:rFonts w:ascii="Arial" w:hAnsi="Arial" w:cs="Arial"/>
+          <w:sz w:val="22"/>
+          <w:szCs w:val="22"/>
+          <w:lang w:val="pt-BR"/>
+        </w:rPr>
+        <w:t>i</w:t>
+      </w:r>
+      <w:r>
+        <w:rPr>
+          <w:rFonts w:ascii="Arial" w:hAnsi="Arial" w:cs="Arial"/>
+          <w:sz w:val="22"/>
+          <w:szCs w:val="22"/>
+          <w:lang w:val="pt-BR"/>
+        </w:rPr>
+        <w:t xml:space="preserve">cado de “tem relevância / importa”. </w:t>
+      </w:r>
+      <w:r>
+        <w:rPr>
+          <w:rFonts w:ascii="Arial" w:hAnsi="Arial" w:cs="Arial"/>
+          <w:sz w:val="22"/>
+          <w:szCs w:val="22"/>
+          <w:lang w:val="pt-BR"/>
+        </w:rPr>
+        <w:t>Portanto o</w:t>
+      </w:r>
+      <w:r>
+        <w:rPr>
+          <w:rFonts w:ascii="Arial" w:hAnsi="Arial" w:cs="Arial"/>
+          <w:sz w:val="22"/>
+          <w:szCs w:val="22"/>
+          <w:lang w:val="pt-BR"/>
+        </w:rPr>
+        <w:t xml:space="preserve"> conceito é tanto de termos mentes saudáveis quanto reforçar que ser saudável importa (do inglês minds).</w:t>
       </w:r>
     </w:p>
     <w:p>
@@ -1723,7 +1674,7 @@
           <w:lang w:val="pt-BR"/>
         </w:rPr>
       </w:pPr>
-      <w:bookmarkStart w:id="2" w:name="_Toc211775717"/>
+      <w:bookmarkStart w:id="2" w:name="_Toc211781645"/>
       <w:r>
         <w:rPr>
           <w:b/>
@@ -1770,7 +1721,16 @@
           <w:color w:val="000000" w:themeColor="text1"/>
           <w:lang w:val="pt-BR"/>
         </w:rPr>
-        <w:t xml:space="preserve"> Requisitos Para Instalação</w:t>
+        <w:t xml:space="preserve"> Requisitos</w:t>
+      </w:r>
+      <w:r>
+        <w:rPr>
+          <w:b/>
+          <w:bCs/>
+          <w:color w:val="000000" w:themeColor="text1"/>
+          <w:lang w:val="pt-BR"/>
+        </w:rPr>
+        <w:t xml:space="preserve"> – Preparando o Ambiente</w:t>
       </w:r>
       <w:bookmarkEnd w:id="2"/>
     </w:p>
@@ -1790,16 +1750,34 @@
           <w:szCs w:val="22"/>
           <w:lang w:val="pt-BR"/>
         </w:rPr>
-        <w:t xml:space="preserve">O pré-requisito é que </w:t>
-      </w:r>
-      <w:r>
-        <w:rPr>
-          <w:rFonts w:ascii="Arial" w:hAnsi="Arial" w:cs="Arial"/>
-          <w:sz w:val="22"/>
-          <w:szCs w:val="22"/>
-          <w:lang w:val="pt-BR"/>
-        </w:rPr>
-        <w:t>seu computador</w:t>
+        <w:t>O</w:t>
+      </w:r>
+      <w:r>
+        <w:rPr>
+          <w:rFonts w:ascii="Arial" w:hAnsi="Arial" w:cs="Arial"/>
+          <w:sz w:val="22"/>
+          <w:szCs w:val="22"/>
+          <w:lang w:val="pt-BR"/>
+        </w:rPr>
+        <w:t>s</w:t>
+      </w:r>
+      <w:r>
+        <w:rPr>
+          <w:rFonts w:ascii="Arial" w:hAnsi="Arial" w:cs="Arial"/>
+          <w:sz w:val="22"/>
+          <w:szCs w:val="22"/>
+          <w:lang w:val="pt-BR"/>
+        </w:rPr>
+        <w:t xml:space="preserve"> pré-requisito</w:t>
+      </w:r>
+      <w:r>
+        <w:rPr>
+          <w:rFonts w:ascii="Arial" w:hAnsi="Arial" w:cs="Arial"/>
+          <w:sz w:val="22"/>
+          <w:szCs w:val="22"/>
+          <w:lang w:val="pt-BR"/>
+        </w:rPr>
+        <w:t>s</w:t>
       </w:r>
       <w:r>
         <w:rPr>
@@ -1817,34 +1795,27 @@
           <w:szCs w:val="22"/>
           <w:lang w:val="pt-BR"/>
         </w:rPr>
-        <w:t>tenha</w:t>
-      </w:r>
-      <w:r>
-        <w:rPr>
-          <w:rFonts w:ascii="Arial" w:hAnsi="Arial" w:cs="Arial"/>
-          <w:sz w:val="22"/>
-          <w:szCs w:val="22"/>
-          <w:lang w:val="pt-BR"/>
-        </w:rPr>
-        <w:t xml:space="preserve"> os seguint</w:t>
-      </w:r>
-      <w:r>
-        <w:rPr>
-          <w:rFonts w:ascii="Arial" w:hAnsi="Arial" w:cs="Arial"/>
-          <w:sz w:val="22"/>
-          <w:szCs w:val="22"/>
-          <w:lang w:val="pt-BR"/>
-        </w:rPr>
-        <w:t>es arquivos/programas</w:t>
-      </w:r>
-      <w:r>
-        <w:rPr>
-          <w:rFonts w:ascii="Arial" w:hAnsi="Arial" w:cs="Arial"/>
-          <w:sz w:val="22"/>
-          <w:szCs w:val="22"/>
-          <w:lang w:val="pt-BR"/>
-        </w:rPr>
-        <w:t>:</w:t>
+        <w:t xml:space="preserve">para rodar o </w:t>
+      </w:r>
+      <w:proofErr w:type="spellStart"/>
+      <w:r>
+        <w:rPr>
+          <w:rFonts w:ascii="Arial" w:hAnsi="Arial" w:cs="Arial"/>
+          <w:sz w:val="22"/>
+          <w:szCs w:val="22"/>
+          <w:lang w:val="pt-BR"/>
+        </w:rPr>
+        <w:t>Healthy</w:t>
+      </w:r>
+      <w:proofErr w:type="spellEnd"/>
+      <w:r>
+        <w:rPr>
+          <w:rFonts w:ascii="Arial" w:hAnsi="Arial" w:cs="Arial"/>
+          <w:sz w:val="22"/>
+          <w:szCs w:val="22"/>
+          <w:lang w:val="pt-BR"/>
+        </w:rPr>
+        <w:t xml:space="preserve"> Mind estão descritos abaixo:</w:t>
       </w:r>
     </w:p>
     <w:p>
@@ -2084,7 +2055,7 @@
           <w:lang w:val="pt-BR"/>
         </w:rPr>
       </w:pPr>
-      <w:bookmarkStart w:id="3" w:name="_Toc211775718"/>
+      <w:bookmarkStart w:id="3" w:name="_Toc211781646"/>
       <w:r>
         <w:rPr>
           <w:b/>
@@ -2361,27 +2332,16 @@
           <w:szCs w:val="22"/>
           <w:lang w:val="pt-BR"/>
         </w:rPr>
-        <w:t xml:space="preserve">2.1 - Se o comando retornar a versão igual ou superior à 23 então seu computador está pronto para a instalação do </w:t>
-      </w:r>
-      <w:proofErr w:type="spellStart"/>
-      <w:r>
-        <w:rPr>
-          <w:rFonts w:ascii="Arial" w:hAnsi="Arial" w:cs="Arial"/>
-          <w:sz w:val="22"/>
-          <w:szCs w:val="22"/>
-          <w:lang w:val="pt-BR"/>
-        </w:rPr>
-        <w:t>Healthy</w:t>
-      </w:r>
-      <w:proofErr w:type="spellEnd"/>
-      <w:r>
-        <w:rPr>
-          <w:rFonts w:ascii="Arial" w:hAnsi="Arial" w:cs="Arial"/>
-          <w:sz w:val="22"/>
-          <w:szCs w:val="22"/>
-          <w:lang w:val="pt-BR"/>
-        </w:rPr>
-        <w:t xml:space="preserve"> Minds</w:t>
+        <w:t xml:space="preserve">2.1 - Se o comando retornar a versão igual ou superior à 23 então </w:t>
+      </w:r>
+      <w:r>
+        <w:rPr>
+          <w:rFonts w:ascii="Arial" w:hAnsi="Arial" w:cs="Arial"/>
+          <w:sz w:val="22"/>
+          <w:szCs w:val="22"/>
+          <w:lang w:val="pt-BR"/>
+        </w:rPr>
+        <w:t>vá para a próxima etapa (Criação do Diretório C:\Healthy Minds)</w:t>
       </w:r>
       <w:r>
         <w:rPr>
@@ -2426,7 +2386,7 @@
           <w:szCs w:val="22"/>
           <w:lang w:val="pt-BR"/>
         </w:rPr>
-        <w:t>Caso contrário você deverá instalar o JDK versão 23 ou superior no seu computador Windows. O link abaixo te direcionará para a página oficial da Oracle</w:t>
+        <w:t>Caso contrário você deverá instalar o JDK versão 23 ou superior no seu computador. O link abaixo te direcionará para a página oficial da Oracle</w:t>
       </w:r>
     </w:p>
     <w:p>
@@ -2478,6 +2438,75 @@
         </w:rPr>
         <w:tab/>
       </w:r>
+      <w:r>
+        <w:rPr>
+          <w:rFonts w:ascii="Arial" w:hAnsi="Arial" w:cs="Arial"/>
+          <w:sz w:val="22"/>
+          <w:szCs w:val="22"/>
+          <w:lang w:val="pt-BR"/>
+        </w:rPr>
+        <w:t xml:space="preserve">2.3 - </w:t>
+      </w:r>
+      <w:r>
+        <w:rPr>
+          <w:rFonts w:ascii="Arial" w:hAnsi="Arial" w:cs="Arial"/>
+          <w:sz w:val="22"/>
+          <w:szCs w:val="22"/>
+          <w:lang w:val="pt-BR"/>
+        </w:rPr>
+        <w:t xml:space="preserve">Baixe o arquivo </w:t>
+      </w:r>
+      <w:r>
+        <w:rPr>
+          <w:rFonts w:ascii="Arial" w:hAnsi="Arial" w:cs="Arial"/>
+          <w:b/>
+          <w:bCs/>
+          <w:sz w:val="22"/>
+          <w:szCs w:val="22"/>
+          <w:lang w:val="pt-BR"/>
+        </w:rPr>
+        <w:t xml:space="preserve">x64 </w:t>
+      </w:r>
+      <w:proofErr w:type="spellStart"/>
+      <w:r>
+        <w:rPr>
+          <w:rFonts w:ascii="Arial" w:hAnsi="Arial" w:cs="Arial"/>
+          <w:b/>
+          <w:bCs/>
+          <w:sz w:val="22"/>
+          <w:szCs w:val="22"/>
+          <w:lang w:val="pt-BR"/>
+        </w:rPr>
+        <w:t>Instaler</w:t>
+      </w:r>
+      <w:proofErr w:type="spellEnd"/>
+      <w:r>
+        <w:rPr>
+          <w:rFonts w:ascii="Arial" w:hAnsi="Arial" w:cs="Arial"/>
+          <w:sz w:val="22"/>
+          <w:szCs w:val="22"/>
+          <w:lang w:val="pt-BR"/>
+        </w:rPr>
+        <w:t xml:space="preserve"> e execute</w:t>
+      </w:r>
+      <w:r>
+        <w:rPr>
+          <w:rFonts w:ascii="Arial" w:hAnsi="Arial" w:cs="Arial"/>
+          <w:sz w:val="22"/>
+          <w:szCs w:val="22"/>
+          <w:lang w:val="pt-BR"/>
+        </w:rPr>
+        <w:t>-o</w:t>
+      </w:r>
+      <w:r>
+        <w:rPr>
+          <w:rFonts w:ascii="Arial" w:hAnsi="Arial" w:cs="Arial"/>
+          <w:sz w:val="22"/>
+          <w:szCs w:val="22"/>
+          <w:lang w:val="pt-BR"/>
+        </w:rPr>
+        <w:t xml:space="preserve"> conforme instruções na tela.</w:t>
+      </w:r>
     </w:p>
     <w:p>
       <w:pPr>
@@ -2504,59 +2533,15 @@
           <w:szCs w:val="22"/>
           <w:lang w:val="pt-BR"/>
         </w:rPr>
-        <w:t xml:space="preserve">Baixe o arquivo </w:t>
-      </w:r>
-      <w:r>
-        <w:rPr>
-          <w:rFonts w:ascii="Arial" w:hAnsi="Arial" w:cs="Arial"/>
-          <w:b/>
-          <w:bCs/>
-          <w:sz w:val="22"/>
-          <w:szCs w:val="22"/>
-          <w:lang w:val="pt-BR"/>
-        </w:rPr>
-        <w:t xml:space="preserve">x64 </w:t>
-      </w:r>
-      <w:proofErr w:type="spellStart"/>
-      <w:r>
-        <w:rPr>
-          <w:rFonts w:ascii="Arial" w:hAnsi="Arial" w:cs="Arial"/>
-          <w:b/>
-          <w:bCs/>
-          <w:sz w:val="22"/>
-          <w:szCs w:val="22"/>
-          <w:lang w:val="pt-BR"/>
-        </w:rPr>
-        <w:t>Instaler</w:t>
-      </w:r>
-      <w:proofErr w:type="spellEnd"/>
-      <w:r>
-        <w:rPr>
-          <w:rFonts w:ascii="Arial" w:hAnsi="Arial" w:cs="Arial"/>
-          <w:sz w:val="22"/>
-          <w:szCs w:val="22"/>
-          <w:lang w:val="pt-BR"/>
-        </w:rPr>
-        <w:t xml:space="preserve"> e execute o arquivo conforme instruções na tela.</w:t>
-      </w:r>
-    </w:p>
-    <w:p>
-      <w:pPr>
-        <w:rPr>
-          <w:rFonts w:ascii="Arial" w:hAnsi="Arial" w:cs="Arial"/>
-          <w:sz w:val="22"/>
-          <w:szCs w:val="22"/>
-          <w:lang w:val="pt-BR"/>
-        </w:rPr>
-      </w:pPr>
-      <w:r>
-        <w:rPr>
-          <w:rFonts w:ascii="Arial" w:hAnsi="Arial" w:cs="Arial"/>
-          <w:sz w:val="22"/>
-          <w:szCs w:val="22"/>
-          <w:lang w:val="pt-BR"/>
-        </w:rPr>
-        <w:tab/>
+        <w:t xml:space="preserve">2.4 - </w:t>
+      </w:r>
+      <w:r>
+        <w:rPr>
+          <w:rFonts w:ascii="Arial" w:hAnsi="Arial" w:cs="Arial"/>
+          <w:sz w:val="22"/>
+          <w:szCs w:val="22"/>
+          <w:lang w:val="pt-BR"/>
+        </w:rPr>
         <w:t>Volte ao passo 1.</w:t>
       </w:r>
     </w:p>
@@ -2571,7 +2556,7 @@
         </w:rPr>
       </w:pPr>
       <w:bookmarkStart w:id="4" w:name="_Hlk211773820"/>
-      <w:bookmarkStart w:id="5" w:name="_Toc211775719"/>
+      <w:bookmarkStart w:id="5" w:name="_Toc211781647"/>
       <w:r>
         <w:rPr>
           <w:b/>
@@ -2777,7 +2762,16 @@
           <w:szCs w:val="22"/>
           <w:lang w:val="pt-BR" w:eastAsia="en-US"/>
         </w:rPr>
-        <w:t xml:space="preserve">Ao término dessa operação o caminho </w:t>
+        <w:t>O</w:t>
+      </w:r>
+      <w:r>
+        <w:rPr>
+          <w:rFonts w:ascii="Arial" w:hAnsi="Arial" w:cs="Arial"/>
+          <w:sz w:val="22"/>
+          <w:szCs w:val="22"/>
+          <w:lang w:val="pt-BR" w:eastAsia="en-US"/>
+        </w:rPr>
+        <w:t xml:space="preserve"> caminho </w:t>
       </w:r>
       <w:r>
         <w:rPr>
@@ -2797,16 +2791,63 @@
           <w:szCs w:val="22"/>
           <w:lang w:val="pt-BR" w:eastAsia="en-US"/>
         </w:rPr>
-        <w:t xml:space="preserve"> deverá estar disponível no seu </w:t>
-      </w:r>
-      <w:r>
-        <w:rPr>
-          <w:rFonts w:ascii="Arial" w:hAnsi="Arial" w:cs="Arial"/>
-          <w:sz w:val="22"/>
-          <w:szCs w:val="22"/>
-          <w:lang w:val="pt-BR" w:eastAsia="en-US"/>
-        </w:rPr>
-        <w:t xml:space="preserve">computador </w:t>
+        <w:t xml:space="preserve"> </w:t>
+      </w:r>
+      <w:r>
+        <w:rPr>
+          <w:rFonts w:ascii="Arial" w:hAnsi="Arial" w:cs="Arial"/>
+          <w:sz w:val="22"/>
+          <w:szCs w:val="22"/>
+          <w:lang w:val="pt-BR" w:eastAsia="en-US"/>
+        </w:rPr>
+        <w:t>ficará</w:t>
+      </w:r>
+      <w:r>
+        <w:rPr>
+          <w:rFonts w:ascii="Arial" w:hAnsi="Arial" w:cs="Arial"/>
+          <w:sz w:val="22"/>
+          <w:szCs w:val="22"/>
+          <w:lang w:val="pt-BR" w:eastAsia="en-US"/>
+        </w:rPr>
+        <w:t xml:space="preserve"> disponível no seu </w:t>
+      </w:r>
+      <w:r>
+        <w:rPr>
+          <w:rFonts w:ascii="Arial" w:hAnsi="Arial" w:cs="Arial"/>
+          <w:sz w:val="22"/>
+          <w:szCs w:val="22"/>
+          <w:lang w:val="pt-BR" w:eastAsia="en-US"/>
+        </w:rPr>
+        <w:t>computador</w:t>
+      </w:r>
+      <w:r>
+        <w:rPr>
+          <w:rFonts w:ascii="Arial" w:hAnsi="Arial" w:cs="Arial"/>
+          <w:sz w:val="22"/>
+          <w:szCs w:val="22"/>
+          <w:lang w:val="pt-BR" w:eastAsia="en-US"/>
+        </w:rPr>
+        <w:t xml:space="preserve">. Você pode ir para a próxima etapa (Instalação do </w:t>
+      </w:r>
+      <w:proofErr w:type="spellStart"/>
+      <w:r>
+        <w:rPr>
+          <w:rFonts w:ascii="Arial" w:hAnsi="Arial" w:cs="Arial"/>
+          <w:sz w:val="22"/>
+          <w:szCs w:val="22"/>
+          <w:lang w:val="pt-BR" w:eastAsia="en-US"/>
+        </w:rPr>
+        <w:t>JavaFX</w:t>
+      </w:r>
+      <w:proofErr w:type="spellEnd"/>
+      <w:r>
+        <w:rPr>
+          <w:rFonts w:ascii="Arial" w:hAnsi="Arial" w:cs="Arial"/>
+          <w:sz w:val="22"/>
+          <w:szCs w:val="22"/>
+          <w:lang w:val="pt-BR" w:eastAsia="en-US"/>
+        </w:rPr>
+        <w:t>)</w:t>
       </w:r>
     </w:p>
     <w:p>
@@ -2819,7 +2860,7 @@
           <w:lang w:val="pt-BR"/>
         </w:rPr>
       </w:pPr>
-      <w:bookmarkStart w:id="6" w:name="_Toc211775720"/>
+      <w:bookmarkStart w:id="6" w:name="_Toc211781648"/>
       <w:r>
         <w:rPr>
           <w:b/>
@@ -2891,11 +2932,24 @@
           <w:szCs w:val="22"/>
           <w:lang w:val="pt-BR"/>
         </w:rPr>
-        <w:t>Baixe o arquivo JavaFX.</w:t>
-      </w:r>
-      <w:r>
-        <w:rPr>
-          <w:rFonts w:ascii="Arial" w:hAnsi="Arial" w:cs="Arial"/>
+        <w:t xml:space="preserve">Baixe o arquivo </w:t>
+      </w:r>
+      <w:r>
+        <w:rPr>
+          <w:rFonts w:ascii="Arial" w:hAnsi="Arial" w:cs="Arial"/>
+          <w:b/>
+          <w:bCs/>
+          <w:sz w:val="22"/>
+          <w:szCs w:val="22"/>
+          <w:lang w:val="pt-BR"/>
+        </w:rPr>
+        <w:t>JavaFX.</w:t>
+      </w:r>
+      <w:r>
+        <w:rPr>
+          <w:rFonts w:ascii="Arial" w:hAnsi="Arial" w:cs="Arial"/>
+          <w:b/>
+          <w:bCs/>
           <w:sz w:val="22"/>
           <w:szCs w:val="22"/>
           <w:lang w:val="pt-BR"/>
@@ -2909,8 +2963,50 @@
           <w:szCs w:val="22"/>
           <w:lang w:val="pt-BR"/>
         </w:rPr>
-        <w:t>;</w:t>
-      </w:r>
+        <w:t xml:space="preserve"> do link abaixo:</w:t>
+      </w:r>
+      <w:r>
+        <w:rPr>
+          <w:rFonts w:ascii="Arial" w:hAnsi="Arial" w:cs="Arial"/>
+          <w:sz w:val="22"/>
+          <w:szCs w:val="22"/>
+          <w:lang w:val="pt-BR"/>
+        </w:rPr>
+        <w:br/>
+      </w:r>
+      <w:r>
+        <w:rPr>
+          <w:rFonts w:ascii="Arial" w:hAnsi="Arial" w:cs="Arial"/>
+          <w:sz w:val="22"/>
+          <w:szCs w:val="22"/>
+          <w:lang w:val="pt-BR"/>
+        </w:rPr>
+        <w:br/>
+      </w:r>
+      <w:hyperlink r:id="rId12" w:history="1">
+        <w:r>
+          <w:rPr>
+            <w:rStyle w:val="Hyperlink"/>
+            <w:rFonts w:ascii="Arial" w:hAnsi="Arial" w:cs="Arial"/>
+            <w:sz w:val="18"/>
+            <w:szCs w:val="18"/>
+            <w:lang w:val="pt-BR"/>
+          </w:rPr>
+          <w:t>https://drive.google.com/drive/folders/1ceZXB00dOB_psYuZ1GEIk6Jm-PQfzGy3?usp=drive_link</w:t>
+        </w:r>
+      </w:hyperlink>
+    </w:p>
+    <w:p>
+      <w:pPr>
+        <w:pStyle w:val="PargrafodaLista"/>
+        <w:jc w:val="left"/>
+        <w:rPr>
+          <w:rFonts w:ascii="Arial" w:hAnsi="Arial" w:cs="Arial"/>
+          <w:sz w:val="22"/>
+          <w:szCs w:val="22"/>
+          <w:lang w:val="pt-BR"/>
+        </w:rPr>
+      </w:pPr>
     </w:p>
     <w:p>
       <w:pPr>
@@ -2987,6 +3083,15 @@
         </w:rPr>
         <w:t>;</w:t>
       </w:r>
+      <w:r>
+        <w:rPr>
+          <w:rFonts w:ascii="Arial" w:hAnsi="Arial" w:cs="Arial"/>
+          <w:sz w:val="22"/>
+          <w:szCs w:val="22"/>
+          <w:lang w:val="pt-BR"/>
+        </w:rPr>
+        <w:br/>
+      </w:r>
     </w:p>
     <w:p>
       <w:pPr>
@@ -3146,20 +3251,162 @@
           <w:szCs w:val="22"/>
           <w:lang w:val="pt-BR" w:eastAsia="en-US"/>
         </w:rPr>
-        <w:t xml:space="preserve"> deverá estar disponível no seu computador </w:t>
-      </w:r>
-    </w:p>
-    <w:p>
-      <w:pPr>
-        <w:pStyle w:val="PargrafodaLista"/>
+        <w:t xml:space="preserve"> deverá estar disponível no seu computador</w:t>
+      </w:r>
+      <w:r>
+        <w:rPr>
+          <w:rFonts w:ascii="Arial" w:hAnsi="Arial" w:cs="Arial"/>
+          <w:sz w:val="22"/>
+          <w:szCs w:val="22"/>
+          <w:lang w:val="pt-BR" w:eastAsia="en-US"/>
+        </w:rPr>
+        <w:t xml:space="preserve">. </w:t>
+      </w:r>
+      <w:r>
+        <w:rPr>
+          <w:rFonts w:ascii="Arial" w:hAnsi="Arial" w:cs="Arial"/>
+          <w:sz w:val="22"/>
+          <w:szCs w:val="22"/>
+          <w:lang w:val="pt-BR"/>
+        </w:rPr>
+        <w:t xml:space="preserve">Não é necessário apagar o arquivo </w:t>
+      </w:r>
+      <w:r>
+        <w:rPr>
+          <w:rFonts w:ascii="Arial" w:hAnsi="Arial" w:cs="Arial"/>
+          <w:b/>
+          <w:bCs/>
+          <w:sz w:val="22"/>
+          <w:szCs w:val="22"/>
+          <w:lang w:val="pt-BR"/>
+        </w:rPr>
+        <w:t>JavaFX.zip</w:t>
+      </w:r>
+      <w:r>
+        <w:rPr>
+          <w:rFonts w:ascii="Arial" w:hAnsi="Arial" w:cs="Arial"/>
+          <w:sz w:val="22"/>
+          <w:szCs w:val="22"/>
+          <w:lang w:val="pt-BR"/>
+        </w:rPr>
+        <w:t xml:space="preserve"> da pasta </w:t>
+      </w:r>
+      <w:r>
+        <w:rPr>
+          <w:rFonts w:ascii="Arial" w:hAnsi="Arial" w:cs="Arial"/>
+          <w:b/>
+          <w:bCs/>
+          <w:sz w:val="22"/>
+          <w:szCs w:val="22"/>
+          <w:lang w:val="pt-BR" w:eastAsia="en-US"/>
+        </w:rPr>
+        <w:t>C:\HealthyMinds</w:t>
+      </w:r>
+      <w:r>
+        <w:rPr>
+          <w:rFonts w:ascii="Arial" w:hAnsi="Arial" w:cs="Arial"/>
+          <w:b/>
+          <w:bCs/>
+          <w:sz w:val="22"/>
+          <w:szCs w:val="22"/>
+          <w:lang w:val="pt-BR" w:eastAsia="en-US"/>
+        </w:rPr>
+        <w:t>.</w:t>
+      </w:r>
+    </w:p>
+    <w:p>
+      <w:pPr>
         <w:jc w:val="left"/>
         <w:rPr>
           <w:rFonts w:ascii="Arial" w:hAnsi="Arial" w:cs="Arial"/>
           <w:sz w:val="22"/>
           <w:szCs w:val="22"/>
-          <w:lang w:val="pt-BR"/>
-        </w:rPr>
-      </w:pPr>
+          <w:lang w:val="pt-BR" w:eastAsia="en-US"/>
+        </w:rPr>
+      </w:pPr>
+      <w:r>
+        <w:rPr>
+          <w:rFonts w:ascii="Arial" w:hAnsi="Arial" w:cs="Arial"/>
+          <w:sz w:val="22"/>
+          <w:szCs w:val="22"/>
+          <w:lang w:val="pt-BR" w:eastAsia="en-US"/>
+        </w:rPr>
+        <w:t>Após terminar os passos acima descritos o seu computador estará pronto par</w:t>
+      </w:r>
+      <w:r>
+        <w:rPr>
+          <w:rFonts w:ascii="Arial" w:hAnsi="Arial" w:cs="Arial"/>
+          <w:sz w:val="22"/>
+          <w:szCs w:val="22"/>
+          <w:lang w:val="pt-BR" w:eastAsia="en-US"/>
+        </w:rPr>
+        <w:t xml:space="preserve">a receber o arquivo do programa </w:t>
+      </w:r>
+      <w:proofErr w:type="spellStart"/>
+      <w:r>
+        <w:rPr>
+          <w:rFonts w:ascii="Arial" w:hAnsi="Arial" w:cs="Arial"/>
+          <w:sz w:val="22"/>
+          <w:szCs w:val="22"/>
+          <w:lang w:val="pt-BR" w:eastAsia="en-US"/>
+        </w:rPr>
+        <w:t>Healty</w:t>
+      </w:r>
+      <w:proofErr w:type="spellEnd"/>
+      <w:r>
+        <w:rPr>
+          <w:rFonts w:ascii="Arial" w:hAnsi="Arial" w:cs="Arial"/>
+          <w:sz w:val="22"/>
+          <w:szCs w:val="22"/>
+          <w:lang w:val="pt-BR" w:eastAsia="en-US"/>
+        </w:rPr>
+        <w:t xml:space="preserve"> Mind em si. Vale ressaltar que, uma </w:t>
+      </w:r>
+      <w:r>
+        <w:rPr>
+          <w:rFonts w:ascii="Arial" w:hAnsi="Arial" w:cs="Arial"/>
+          <w:sz w:val="22"/>
+          <w:szCs w:val="22"/>
+          <w:lang w:val="pt-BR" w:eastAsia="en-US"/>
+        </w:rPr>
+        <w:t>vez executados esses passos</w:t>
+      </w:r>
+      <w:r>
+        <w:rPr>
+          <w:rFonts w:ascii="Arial" w:hAnsi="Arial" w:cs="Arial"/>
+          <w:sz w:val="22"/>
+          <w:szCs w:val="22"/>
+          <w:lang w:val="pt-BR" w:eastAsia="en-US"/>
+        </w:rPr>
+        <w:t xml:space="preserve">, </w:t>
+      </w:r>
+      <w:r>
+        <w:rPr>
+          <w:rFonts w:ascii="Arial" w:hAnsi="Arial" w:cs="Arial"/>
+          <w:sz w:val="22"/>
+          <w:szCs w:val="22"/>
+          <w:lang w:val="pt-BR" w:eastAsia="en-US"/>
+        </w:rPr>
+        <w:t>não será necessário repet</w:t>
+      </w:r>
+      <w:r>
+        <w:rPr>
+          <w:rFonts w:ascii="Arial" w:hAnsi="Arial" w:cs="Arial"/>
+          <w:sz w:val="22"/>
+          <w:szCs w:val="22"/>
+          <w:lang w:val="pt-BR" w:eastAsia="en-US"/>
+        </w:rPr>
+        <w:t>i</w:t>
+      </w:r>
+      <w:r>
+        <w:rPr>
+          <w:rFonts w:ascii="Arial" w:hAnsi="Arial" w:cs="Arial"/>
+          <w:sz w:val="22"/>
+          <w:szCs w:val="22"/>
+          <w:lang w:val="pt-BR" w:eastAsia="en-US"/>
+        </w:rPr>
+        <w:t>-los nas próximas versões do programa.</w:t>
+      </w:r>
     </w:p>
     <w:p>
       <w:pPr>
@@ -3168,86 +3415,14 @@
           <w:rFonts w:ascii="Arial" w:hAnsi="Arial" w:cs="Arial"/>
           <w:sz w:val="22"/>
           <w:szCs w:val="22"/>
-          <w:lang w:val="pt-BR"/>
-        </w:rPr>
-      </w:pPr>
-      <w:r>
-        <w:rPr>
-          <w:rFonts w:ascii="Arial" w:hAnsi="Arial" w:cs="Arial"/>
-          <w:sz w:val="22"/>
-          <w:szCs w:val="22"/>
-          <w:lang w:val="pt-BR"/>
-        </w:rPr>
-        <w:t xml:space="preserve">Não é necessário apagar o arquivo </w:t>
-      </w:r>
-      <w:r>
-        <w:rPr>
-          <w:rFonts w:ascii="Arial" w:hAnsi="Arial" w:cs="Arial"/>
-          <w:b/>
-          <w:bCs/>
-          <w:sz w:val="22"/>
-          <w:szCs w:val="22"/>
-          <w:lang w:val="pt-BR"/>
-        </w:rPr>
-        <w:t>JavaFX.zip</w:t>
-      </w:r>
-      <w:r>
-        <w:rPr>
-          <w:rFonts w:ascii="Arial" w:hAnsi="Arial" w:cs="Arial"/>
-          <w:sz w:val="22"/>
-          <w:szCs w:val="22"/>
-          <w:lang w:val="pt-BR"/>
-        </w:rPr>
-        <w:t xml:space="preserve"> da pasta </w:t>
-      </w:r>
-      <w:r>
-        <w:rPr>
-          <w:rFonts w:ascii="Arial" w:hAnsi="Arial" w:cs="Arial"/>
-          <w:b/>
-          <w:bCs/>
-          <w:sz w:val="22"/>
-          <w:szCs w:val="22"/>
-          <w:lang w:val="pt-BR" w:eastAsia="en-US"/>
-        </w:rPr>
-        <w:t>C:\HealthyMinds\</w:t>
-      </w:r>
-      <w:r>
-        <w:rPr>
-          <w:rFonts w:ascii="Arial" w:hAnsi="Arial" w:cs="Arial"/>
-          <w:sz w:val="22"/>
-          <w:szCs w:val="22"/>
-          <w:lang w:val="pt-BR"/>
-        </w:rPr>
-        <w:br/>
-      </w:r>
-    </w:p>
-    <w:p>
-      <w:pPr>
-        <w:tabs>
-          <w:tab w:val="clear" w:pos="720"/>
-        </w:tabs>
-        <w:spacing w:before="0" w:after="160" w:line="278" w:lineRule="auto"/>
-        <w:jc w:val="left"/>
-        <w:rPr>
-          <w:lang w:val="pt-BR"/>
-        </w:rPr>
-      </w:pPr>
-      <w:r>
-        <w:rPr>
-          <w:lang w:val="pt-BR"/>
-        </w:rPr>
-        <w:br w:type="page"/>
-      </w:r>
-    </w:p>
-    <w:p>
-      <w:pPr>
-        <w:tabs>
-          <w:tab w:val="clear" w:pos="720"/>
-        </w:tabs>
-        <w:spacing w:before="0" w:after="160" w:line="278" w:lineRule="auto"/>
-        <w:jc w:val="left"/>
-        <w:rPr>
-          <w:rFonts w:asciiTheme="majorHAnsi" w:eastAsiaTheme="majorEastAsia" w:hAnsiTheme="majorHAnsi" w:cstheme="majorBidi"/>
+          <w:lang w:val="pt-BR" w:eastAsia="en-US"/>
+        </w:rPr>
+      </w:pPr>
+    </w:p>
+    <w:p>
+      <w:pPr>
+        <w:pStyle w:val="Ttulo2"/>
+        <w:rPr>
           <w:b/>
           <w:bCs/>
           <w:color w:val="000000" w:themeColor="text1"/>
@@ -3256,10 +3431,8 @@
           <w:lang w:val="pt-BR"/>
         </w:rPr>
       </w:pPr>
-    </w:p>
-    <w:p>
-      <w:pPr>
-        <w:pStyle w:val="Ttulo2"/>
+      <w:bookmarkStart w:id="7" w:name="_Toc211781649"/>
+      <w:r>
         <w:rPr>
           <w:b/>
           <w:bCs/>
@@ -3268,8 +3441,9 @@
           <w:szCs w:val="40"/>
           <w:lang w:val="pt-BR"/>
         </w:rPr>
-      </w:pPr>
-      <w:bookmarkStart w:id="7" w:name="_Toc211775721"/>
+        <w:lastRenderedPageBreak/>
+        <w:t xml:space="preserve">3. </w:t>
+      </w:r>
       <w:r>
         <w:rPr>
           <w:b/>
@@ -3279,7 +3453,7 @@
           <w:szCs w:val="40"/>
           <w:lang w:val="pt-BR"/>
         </w:rPr>
-        <w:t xml:space="preserve">3. </w:t>
+        <w:t>Instala</w:t>
       </w:r>
       <w:r>
         <w:rPr>
@@ -3290,7 +3464,7 @@
           <w:szCs w:val="40"/>
           <w:lang w:val="pt-BR"/>
         </w:rPr>
-        <w:t>Instala</w:t>
+        <w:t>ndo ou Atualizando</w:t>
       </w:r>
       <w:r>
         <w:rPr>
@@ -3301,7 +3475,7 @@
           <w:szCs w:val="40"/>
           <w:lang w:val="pt-BR"/>
         </w:rPr>
-        <w:t>ndo ou Atualizando</w:t>
+        <w:t xml:space="preserve"> </w:t>
       </w:r>
       <w:r>
         <w:rPr>
@@ -3312,8 +3486,9 @@
           <w:szCs w:val="40"/>
           <w:lang w:val="pt-BR"/>
         </w:rPr>
-        <w:t xml:space="preserve"> </w:t>
-      </w:r>
+        <w:t xml:space="preserve">o </w:t>
+      </w:r>
+      <w:proofErr w:type="spellStart"/>
       <w:r>
         <w:rPr>
           <w:b/>
@@ -3323,9 +3498,9 @@
           <w:szCs w:val="40"/>
           <w:lang w:val="pt-BR"/>
         </w:rPr>
-        <w:t xml:space="preserve">o </w:t>
-      </w:r>
-      <w:proofErr w:type="spellStart"/>
+        <w:t>Healthy</w:t>
+      </w:r>
+      <w:proofErr w:type="spellEnd"/>
       <w:r>
         <w:rPr>
           <w:b/>
@@ -3335,86 +3510,109 @@
           <w:szCs w:val="40"/>
           <w:lang w:val="pt-BR"/>
         </w:rPr>
-        <w:t>Healthy</w:t>
+        <w:t xml:space="preserve"> Minds</w:t>
+      </w:r>
+      <w:bookmarkEnd w:id="7"/>
+    </w:p>
+    <w:p>
+      <w:pPr>
+        <w:rPr>
+          <w:rFonts w:ascii="Arial" w:hAnsi="Arial" w:cs="Arial"/>
+          <w:sz w:val="22"/>
+          <w:szCs w:val="22"/>
+          <w:lang w:val="pt-BR" w:eastAsia="en-US"/>
+        </w:rPr>
+      </w:pPr>
+      <w:r>
+        <w:rPr>
+          <w:rFonts w:ascii="Arial" w:hAnsi="Arial" w:cs="Arial"/>
+          <w:sz w:val="22"/>
+          <w:szCs w:val="22"/>
+          <w:lang w:val="pt-BR" w:eastAsia="en-US"/>
+        </w:rPr>
+        <w:t>Após a preparação do ambiente</w:t>
+      </w:r>
+      <w:r>
+        <w:rPr>
+          <w:rFonts w:ascii="Arial" w:hAnsi="Arial" w:cs="Arial"/>
+          <w:sz w:val="22"/>
+          <w:szCs w:val="22"/>
+          <w:lang w:val="pt-BR" w:eastAsia="en-US"/>
+        </w:rPr>
+        <w:t xml:space="preserve"> </w:t>
+      </w:r>
+      <w:r>
+        <w:rPr>
+          <w:rFonts w:ascii="Arial" w:hAnsi="Arial" w:cs="Arial"/>
+          <w:sz w:val="22"/>
+          <w:szCs w:val="22"/>
+          <w:lang w:val="pt-BR" w:eastAsia="en-US"/>
+        </w:rPr>
+        <w:t xml:space="preserve">(ver sessão </w:t>
+      </w:r>
+      <w:proofErr w:type="gramStart"/>
+      <w:r>
+        <w:rPr>
+          <w:rFonts w:ascii="Arial" w:hAnsi="Arial" w:cs="Arial"/>
+          <w:sz w:val="22"/>
+          <w:szCs w:val="22"/>
+          <w:lang w:val="pt-BR" w:eastAsia="en-US"/>
+        </w:rPr>
+        <w:t>2.Pré</w:t>
+      </w:r>
+      <w:proofErr w:type="gramEnd"/>
+      <w:r>
+        <w:rPr>
+          <w:rFonts w:ascii="Arial" w:hAnsi="Arial" w:cs="Arial"/>
+          <w:sz w:val="22"/>
+          <w:szCs w:val="22"/>
+          <w:lang w:val="pt-BR" w:eastAsia="en-US"/>
+        </w:rPr>
+        <w:t xml:space="preserve"> Requisitos Para Instalação)</w:t>
+      </w:r>
+      <w:r>
+        <w:rPr>
+          <w:rFonts w:ascii="Arial" w:hAnsi="Arial" w:cs="Arial"/>
+          <w:sz w:val="22"/>
+          <w:szCs w:val="22"/>
+          <w:lang w:val="pt-BR" w:eastAsia="en-US"/>
+        </w:rPr>
+        <w:t xml:space="preserve"> chegou a hora de colocarmos o arquivo do programa em si na pasta certa: trata-se de um </w:t>
+      </w:r>
+      <w:proofErr w:type="gramStart"/>
+      <w:r>
+        <w:rPr>
+          <w:rFonts w:ascii="Arial" w:hAnsi="Arial" w:cs="Arial"/>
+          <w:sz w:val="22"/>
+          <w:szCs w:val="22"/>
+          <w:lang w:val="pt-BR" w:eastAsia="en-US"/>
+        </w:rPr>
+        <w:t xml:space="preserve">arquivo </w:t>
+      </w:r>
+      <w:r>
+        <w:rPr>
+          <w:rFonts w:ascii="Arial" w:hAnsi="Arial" w:cs="Arial"/>
+          <w:b/>
+          <w:bCs/>
+          <w:sz w:val="22"/>
+          <w:szCs w:val="22"/>
+          <w:lang w:val="pt-BR" w:eastAsia="en-US"/>
+        </w:rPr>
+        <w:t>,</w:t>
+      </w:r>
+      <w:proofErr w:type="spellStart"/>
+      <w:r>
+        <w:rPr>
+          <w:rFonts w:ascii="Arial" w:hAnsi="Arial" w:cs="Arial"/>
+          <w:b/>
+          <w:bCs/>
+          <w:sz w:val="22"/>
+          <w:szCs w:val="22"/>
+          <w:lang w:val="pt-BR" w:eastAsia="en-US"/>
+        </w:rPr>
+        <w:t>jar</w:t>
       </w:r>
       <w:proofErr w:type="spellEnd"/>
-      <w:r>
-        <w:rPr>
-          <w:b/>
-          <w:bCs/>
-          <w:color w:val="000000" w:themeColor="text1"/>
-          <w:sz w:val="40"/>
-          <w:szCs w:val="40"/>
-          <w:lang w:val="pt-BR"/>
-        </w:rPr>
-        <w:t xml:space="preserve"> Minds</w:t>
-      </w:r>
-      <w:bookmarkEnd w:id="7"/>
-    </w:p>
-    <w:p>
-      <w:pPr>
-        <w:rPr>
-          <w:rFonts w:ascii="Arial" w:hAnsi="Arial" w:cs="Arial"/>
-          <w:sz w:val="22"/>
-          <w:szCs w:val="22"/>
-          <w:lang w:val="pt-BR" w:eastAsia="en-US"/>
-        </w:rPr>
-      </w:pPr>
-      <w:r>
-        <w:rPr>
-          <w:rFonts w:ascii="Arial" w:hAnsi="Arial" w:cs="Arial"/>
-          <w:sz w:val="22"/>
-          <w:szCs w:val="22"/>
-          <w:lang w:val="pt-BR" w:eastAsia="en-US"/>
-        </w:rPr>
-        <w:t xml:space="preserve">Após </w:t>
-      </w:r>
-      <w:r>
-        <w:rPr>
-          <w:rFonts w:ascii="Arial" w:hAnsi="Arial" w:cs="Arial"/>
-          <w:sz w:val="22"/>
-          <w:szCs w:val="22"/>
-          <w:lang w:val="pt-BR" w:eastAsia="en-US"/>
-        </w:rPr>
-        <w:t xml:space="preserve">ter a certeza de que os requisitos do JDK </w:t>
-      </w:r>
-      <w:r>
-        <w:rPr>
-          <w:rFonts w:ascii="Arial" w:hAnsi="Arial" w:cs="Arial"/>
-          <w:sz w:val="22"/>
-          <w:szCs w:val="22"/>
-          <w:lang w:val="pt-BR" w:eastAsia="en-US"/>
-        </w:rPr>
-        <w:t xml:space="preserve">tenham sido </w:t>
-      </w:r>
-      <w:r>
-        <w:rPr>
-          <w:rFonts w:ascii="Arial" w:hAnsi="Arial" w:cs="Arial"/>
-          <w:sz w:val="22"/>
-          <w:szCs w:val="22"/>
-          <w:lang w:val="pt-BR" w:eastAsia="en-US"/>
-        </w:rPr>
-        <w:t xml:space="preserve">sanados </w:t>
-      </w:r>
-      <w:r>
-        <w:rPr>
-          <w:rFonts w:ascii="Arial" w:hAnsi="Arial" w:cs="Arial"/>
-          <w:sz w:val="22"/>
-          <w:szCs w:val="22"/>
-          <w:lang w:val="pt-BR" w:eastAsia="en-US"/>
-        </w:rPr>
-        <w:t xml:space="preserve">(ver sessão </w:t>
-      </w:r>
-      <w:proofErr w:type="gramStart"/>
-      <w:r>
-        <w:rPr>
-          <w:rFonts w:ascii="Arial" w:hAnsi="Arial" w:cs="Arial"/>
-          <w:sz w:val="22"/>
-          <w:szCs w:val="22"/>
-          <w:lang w:val="pt-BR" w:eastAsia="en-US"/>
-        </w:rPr>
-        <w:t>2.Pré</w:t>
-      </w:r>
       <w:proofErr w:type="gramEnd"/>
       <w:r>
         <w:rPr>
@@ -3423,27 +3621,135 @@
           <w:szCs w:val="22"/>
           <w:lang w:val="pt-BR" w:eastAsia="en-US"/>
         </w:rPr>
-        <w:t xml:space="preserve"> Requisitos Para Instalação)</w:t>
-      </w:r>
-      <w:r>
-        <w:rPr>
-          <w:rFonts w:ascii="Arial" w:hAnsi="Arial" w:cs="Arial"/>
-          <w:sz w:val="22"/>
-          <w:szCs w:val="22"/>
-          <w:lang w:val="pt-BR" w:eastAsia="en-US"/>
-        </w:rPr>
-        <w:t xml:space="preserve"> siga com os seguintes passos:</w:t>
-      </w:r>
-    </w:p>
-    <w:p>
-      <w:pPr>
-        <w:rPr>
-          <w:rFonts w:ascii="Arial" w:hAnsi="Arial" w:cs="Arial"/>
-          <w:sz w:val="22"/>
-          <w:szCs w:val="22"/>
-          <w:lang w:val="pt-BR" w:eastAsia="en-US"/>
-        </w:rPr>
-      </w:pPr>
+        <w:t xml:space="preserve">, cujo nome do arquivo segue o formato </w:t>
+      </w:r>
+      <w:r>
+        <w:rPr>
+          <w:rFonts w:ascii="Arial" w:hAnsi="Arial" w:cs="Arial"/>
+          <w:b/>
+          <w:bCs/>
+          <w:sz w:val="22"/>
+          <w:szCs w:val="22"/>
+          <w:lang w:val="pt-BR" w:eastAsia="en-US"/>
+        </w:rPr>
+        <w:t>HM_vX.jar</w:t>
+      </w:r>
+      <w:r>
+        <w:rPr>
+          <w:rFonts w:ascii="Arial" w:hAnsi="Arial" w:cs="Arial"/>
+          <w:sz w:val="22"/>
+          <w:szCs w:val="22"/>
+          <w:lang w:val="pt-BR" w:eastAsia="en-US"/>
+        </w:rPr>
+        <w:t xml:space="preserve">, onde </w:t>
+      </w:r>
+      <w:r>
+        <w:rPr>
+          <w:rFonts w:ascii="Arial" w:hAnsi="Arial" w:cs="Arial"/>
+          <w:b/>
+          <w:bCs/>
+          <w:sz w:val="22"/>
+          <w:szCs w:val="22"/>
+          <w:lang w:val="pt-BR" w:eastAsia="en-US"/>
+        </w:rPr>
+        <w:t>X</w:t>
+      </w:r>
+      <w:r>
+        <w:rPr>
+          <w:rFonts w:ascii="Arial" w:hAnsi="Arial" w:cs="Arial"/>
+          <w:b/>
+          <w:bCs/>
+          <w:sz w:val="22"/>
+          <w:szCs w:val="22"/>
+          <w:lang w:val="pt-BR" w:eastAsia="en-US"/>
+        </w:rPr>
+        <w:t xml:space="preserve"> </w:t>
+      </w:r>
+      <w:r>
+        <w:rPr>
+          <w:rFonts w:ascii="Arial" w:hAnsi="Arial" w:cs="Arial"/>
+          <w:sz w:val="22"/>
+          <w:szCs w:val="22"/>
+          <w:lang w:val="pt-BR" w:eastAsia="en-US"/>
+        </w:rPr>
+        <w:t xml:space="preserve">representa a versão do programa </w:t>
+      </w:r>
+      <w:proofErr w:type="spellStart"/>
+      <w:r>
+        <w:rPr>
+          <w:rFonts w:ascii="Arial" w:hAnsi="Arial" w:cs="Arial"/>
+          <w:sz w:val="22"/>
+          <w:szCs w:val="22"/>
+          <w:lang w:val="pt-BR" w:eastAsia="en-US"/>
+        </w:rPr>
+        <w:t>HealthyMinds</w:t>
+      </w:r>
+      <w:proofErr w:type="spellEnd"/>
+      <w:r>
+        <w:rPr>
+          <w:rFonts w:ascii="Arial" w:hAnsi="Arial" w:cs="Arial"/>
+          <w:sz w:val="22"/>
+          <w:szCs w:val="22"/>
+          <w:lang w:val="pt-BR" w:eastAsia="en-US"/>
+        </w:rPr>
+        <w:t>.</w:t>
+      </w:r>
+    </w:p>
+    <w:p>
+      <w:pPr>
+        <w:rPr>
+          <w:rFonts w:ascii="Arial" w:hAnsi="Arial" w:cs="Arial"/>
+          <w:sz w:val="22"/>
+          <w:szCs w:val="22"/>
+          <w:lang w:val="pt-BR" w:eastAsia="en-US"/>
+        </w:rPr>
+      </w:pPr>
+    </w:p>
+    <w:p>
+      <w:pPr>
+        <w:rPr>
+          <w:rFonts w:ascii="Arial" w:hAnsi="Arial" w:cs="Arial"/>
+          <w:sz w:val="22"/>
+          <w:szCs w:val="22"/>
+          <w:lang w:val="pt-BR" w:eastAsia="en-US"/>
+        </w:rPr>
+      </w:pPr>
+      <w:r>
+        <w:rPr>
+          <w:rFonts w:ascii="Arial" w:hAnsi="Arial" w:cs="Arial"/>
+          <w:sz w:val="22"/>
+          <w:szCs w:val="22"/>
+          <w:lang w:val="pt-BR" w:eastAsia="en-US"/>
+        </w:rPr>
+        <w:t>S</w:t>
+      </w:r>
+      <w:r>
+        <w:rPr>
+          <w:rFonts w:ascii="Arial" w:hAnsi="Arial" w:cs="Arial"/>
+          <w:sz w:val="22"/>
+          <w:szCs w:val="22"/>
+          <w:lang w:val="pt-BR" w:eastAsia="en-US"/>
+        </w:rPr>
+        <w:t>iga com os seguintes passos</w:t>
+      </w:r>
+      <w:r>
+        <w:rPr>
+          <w:rFonts w:ascii="Arial" w:hAnsi="Arial" w:cs="Arial"/>
+          <w:sz w:val="22"/>
+          <w:szCs w:val="22"/>
+          <w:lang w:val="pt-BR" w:eastAsia="en-US"/>
+        </w:rPr>
+        <w:t xml:space="preserve"> para baixar o arquivo</w:t>
+      </w:r>
+      <w:r>
+        <w:rPr>
+          <w:rFonts w:ascii="Arial" w:hAnsi="Arial" w:cs="Arial"/>
+          <w:sz w:val="22"/>
+          <w:szCs w:val="22"/>
+          <w:lang w:val="pt-BR" w:eastAsia="en-US"/>
+        </w:rPr>
+        <w:t>:</w:t>
+      </w:r>
     </w:p>
     <w:p>
       <w:pPr>
@@ -3476,15 +3782,6 @@
           <w:szCs w:val="22"/>
           <w:lang w:val="pt-BR" w:eastAsia="en-US"/>
         </w:rPr>
-        <w:t>:</w:t>
-      </w:r>
-      <w:r>
-        <w:rPr>
-          <w:rFonts w:ascii="Arial" w:hAnsi="Arial" w:cs="Arial"/>
-          <w:sz w:val="22"/>
-          <w:szCs w:val="22"/>
-          <w:lang w:val="pt-BR" w:eastAsia="en-US"/>
-        </w:rPr>
         <w:br/>
       </w:r>
       <w:r>
@@ -3495,55 +3792,19 @@
           <w:lang w:val="pt-BR" w:eastAsia="en-US"/>
         </w:rPr>
         <w:br/>
-        <w:t xml:space="preserve">Essa página contém diversas versões do </w:t>
-      </w:r>
-      <w:r>
-        <w:rPr>
-          <w:rFonts w:ascii="Arial" w:hAnsi="Arial" w:cs="Arial"/>
-          <w:sz w:val="22"/>
-          <w:szCs w:val="22"/>
-          <w:lang w:val="pt-BR" w:eastAsia="en-US"/>
-        </w:rPr>
-        <w:t>arquivo HM.jar. Em sua raiz sempre estará a versão mais atual.</w:t>
-      </w:r>
-      <w:r>
-        <w:rPr>
-          <w:rFonts w:ascii="Arial" w:hAnsi="Arial" w:cs="Arial"/>
-          <w:sz w:val="22"/>
-          <w:szCs w:val="22"/>
-          <w:lang w:val="pt-BR" w:eastAsia="en-US"/>
-        </w:rPr>
-        <w:t xml:space="preserve"> Há uma pasta </w:t>
-      </w:r>
-      <w:r>
-        <w:rPr>
-          <w:rFonts w:ascii="Arial" w:hAnsi="Arial" w:cs="Arial"/>
-          <w:sz w:val="22"/>
-          <w:szCs w:val="22"/>
-          <w:lang w:val="pt-BR" w:eastAsia="en-US"/>
-        </w:rPr>
-        <w:t>“</w:t>
-      </w:r>
-      <w:proofErr w:type="spellStart"/>
-      <w:r>
-        <w:rPr>
-          <w:rFonts w:ascii="Arial" w:hAnsi="Arial" w:cs="Arial"/>
-          <w:sz w:val="22"/>
-          <w:szCs w:val="22"/>
-          <w:lang w:val="pt-BR" w:eastAsia="en-US"/>
-        </w:rPr>
-        <w:t>older</w:t>
-      </w:r>
-      <w:proofErr w:type="spellEnd"/>
-      <w:r>
-        <w:rPr>
-          <w:rFonts w:ascii="Arial" w:hAnsi="Arial" w:cs="Arial"/>
-          <w:sz w:val="22"/>
-          <w:szCs w:val="22"/>
-          <w:lang w:val="pt-BR" w:eastAsia="en-US"/>
-        </w:rPr>
-        <w:t>”, que conterá as versões anteriores</w:t>
-      </w:r>
+      </w:r>
+      <w:hyperlink r:id="rId13" w:history="1">
+        <w:r>
+          <w:rPr>
+            <w:rStyle w:val="Hyperlink"/>
+            <w:rFonts w:ascii="Arial" w:hAnsi="Arial" w:cs="Arial"/>
+            <w:sz w:val="18"/>
+            <w:szCs w:val="18"/>
+            <w:lang w:val="pt-BR"/>
+          </w:rPr>
+          <w:t>https://drive.google.com/drive/folders/1ceZXB00dOB_psYuZ1GEIk6Jm-PQfzGy3?usp=drive_link</w:t>
+        </w:r>
+      </w:hyperlink>
       <w:r>
         <w:rPr>
           <w:rFonts w:ascii="Arial" w:hAnsi="Arial" w:cs="Arial"/>
@@ -3594,7 +3855,40 @@
           <w:szCs w:val="22"/>
           <w:lang w:val="pt-BR" w:eastAsia="en-US"/>
         </w:rPr>
-        <w:t xml:space="preserve"> arquivo HM.jar</w:t>
+        <w:t xml:space="preserve"> arquivo </w:t>
+      </w:r>
+      <w:r>
+        <w:rPr>
+          <w:rFonts w:ascii="Arial" w:hAnsi="Arial" w:cs="Arial"/>
+          <w:b/>
+          <w:bCs/>
+          <w:sz w:val="22"/>
+          <w:szCs w:val="22"/>
+          <w:lang w:val="pt-BR" w:eastAsia="en-US"/>
+        </w:rPr>
+        <w:t>HM</w:t>
+      </w:r>
+      <w:r>
+        <w:rPr>
+          <w:rFonts w:ascii="Arial" w:hAnsi="Arial" w:cs="Arial"/>
+          <w:b/>
+          <w:bCs/>
+          <w:sz w:val="22"/>
+          <w:szCs w:val="22"/>
+          <w:lang w:val="pt-BR" w:eastAsia="en-US"/>
+        </w:rPr>
+        <w:t>_vX</w:t>
+      </w:r>
+      <w:r>
+        <w:rPr>
+          <w:rFonts w:ascii="Arial" w:hAnsi="Arial" w:cs="Arial"/>
+          <w:b/>
+          <w:bCs/>
+          <w:sz w:val="22"/>
+          <w:szCs w:val="22"/>
+          <w:lang w:val="pt-BR" w:eastAsia="en-US"/>
+        </w:rPr>
+        <w:t>.jar</w:t>
       </w:r>
       <w:r>
         <w:rPr>
@@ -3637,17 +3931,7 @@
           <w:szCs w:val="22"/>
           <w:lang w:val="pt-BR" w:eastAsia="en-US"/>
         </w:rPr>
-        <w:t xml:space="preserve">Copie esse arquivo e </w:t>
-      </w:r>
-      <w:proofErr w:type="gramStart"/>
-      <w:r>
-        <w:rPr>
-          <w:rFonts w:ascii="Arial" w:hAnsi="Arial" w:cs="Arial"/>
-          <w:sz w:val="22"/>
-          <w:szCs w:val="22"/>
-          <w:lang w:val="pt-BR" w:eastAsia="en-US"/>
-        </w:rPr>
-        <w:t xml:space="preserve">cole </w:t>
+        <w:t>Copie esse arquivo e cole</w:t>
       </w:r>
       <w:r>
         <w:rPr>
@@ -3658,7 +3942,6 @@
         </w:rPr>
         <w:t xml:space="preserve"> "</w:t>
       </w:r>
-      <w:proofErr w:type="gramEnd"/>
       <w:r>
         <w:rPr>
           <w:rFonts w:ascii="Arial" w:hAnsi="Arial" w:cs="Arial"/>
@@ -3731,7 +4014,7 @@
           <w:lang w:val="pt-BR"/>
         </w:rPr>
       </w:pPr>
-      <w:bookmarkStart w:id="8" w:name="_Toc211775722"/>
+      <w:bookmarkStart w:id="8" w:name="_Toc211781650"/>
       <w:r>
         <w:rPr>
           <w:b/>
@@ -4085,7 +4368,25 @@
           <w:szCs w:val="22"/>
           <w:lang w:val="pt-BR" w:eastAsia="en-US"/>
         </w:rPr>
-        <w:t>comando abaixo:</w:t>
+        <w:t>comando abaixo</w:t>
+      </w:r>
+      <w:r>
+        <w:rPr>
+          <w:rFonts w:ascii="Arial" w:hAnsi="Arial" w:cs="Arial"/>
+          <w:sz w:val="22"/>
+          <w:szCs w:val="22"/>
+          <w:lang w:val="pt-BR" w:eastAsia="en-US"/>
+        </w:rPr>
+        <w:t xml:space="preserve"> (sem aspas)</w:t>
+      </w:r>
+      <w:r>
+        <w:rPr>
+          <w:rFonts w:ascii="Arial" w:hAnsi="Arial" w:cs="Arial"/>
+          <w:sz w:val="22"/>
+          <w:szCs w:val="22"/>
+          <w:lang w:val="pt-BR" w:eastAsia="en-US"/>
+        </w:rPr>
+        <w:t>:</w:t>
       </w:r>
       <w:r>
         <w:rPr>
@@ -4349,7 +4650,18 @@
           <w:szCs w:val="22"/>
           <w:lang w:val="pt-BR" w:eastAsia="en-US"/>
         </w:rPr>
-        <w:t>Onde X</w:t>
+        <w:t xml:space="preserve">Onde </w:t>
+      </w:r>
+      <w:r>
+        <w:rPr>
+          <w:rFonts w:ascii="Arial" w:hAnsi="Arial" w:cs="Arial"/>
+          <w:b/>
+          <w:bCs/>
+          <w:sz w:val="22"/>
+          <w:szCs w:val="22"/>
+          <w:lang w:val="pt-BR" w:eastAsia="en-US"/>
+        </w:rPr>
+        <w:t>X</w:t>
       </w:r>
       <w:r>
         <w:rPr>
@@ -4367,7 +4679,25 @@
           <w:szCs w:val="22"/>
           <w:lang w:val="pt-BR" w:eastAsia="en-US"/>
         </w:rPr>
-        <w:t>. Por exemplo, se estiver rodando a versão 1, o comado será:</w:t>
+        <w:t>. Por exemplo, se estiver rodando a versão 1</w:t>
+      </w:r>
+      <w:r>
+        <w:rPr>
+          <w:rFonts w:ascii="Arial" w:hAnsi="Arial" w:cs="Arial"/>
+          <w:sz w:val="22"/>
+          <w:szCs w:val="22"/>
+          <w:lang w:val="pt-BR" w:eastAsia="en-US"/>
+        </w:rPr>
+        <w:t>.0</w:t>
+      </w:r>
+      <w:r>
+        <w:rPr>
+          <w:rFonts w:ascii="Arial" w:hAnsi="Arial" w:cs="Arial"/>
+          <w:sz w:val="22"/>
+          <w:szCs w:val="22"/>
+          <w:lang w:val="pt-BR" w:eastAsia="en-US"/>
+        </w:rPr>
+        <w:t>, o comado será:</w:t>
       </w:r>
     </w:p>
     <w:p>
@@ -4555,11 +4885,33 @@
       <w:r>
         <w:rPr>
           <w:rFonts w:ascii="Arial" w:hAnsi="Arial" w:cs="Arial"/>
-          <w:sz w:val="22"/>
-          <w:szCs w:val="22"/>
-          <w:lang w:val="pt-BR" w:eastAsia="en-US"/>
-        </w:rPr>
-        <w:t>.jar"</w:t>
+          <w:b/>
+          <w:bCs/>
+          <w:sz w:val="22"/>
+          <w:szCs w:val="22"/>
+          <w:lang w:val="pt-BR" w:eastAsia="en-US"/>
+        </w:rPr>
+        <w:t>.</w:t>
+      </w:r>
+      <w:r>
+        <w:rPr>
+          <w:rFonts w:ascii="Arial" w:hAnsi="Arial" w:cs="Arial"/>
+          <w:b/>
+          <w:bCs/>
+          <w:sz w:val="22"/>
+          <w:szCs w:val="22"/>
+          <w:lang w:val="pt-BR" w:eastAsia="en-US"/>
+        </w:rPr>
+        <w:t>0</w:t>
+      </w:r>
+      <w:r>
+        <w:rPr>
+          <w:rFonts w:ascii="Arial" w:hAnsi="Arial" w:cs="Arial"/>
+          <w:sz w:val="22"/>
+          <w:szCs w:val="22"/>
+          <w:lang w:val="pt-BR" w:eastAsia="en-US"/>
+        </w:rPr>
+        <w:t>jar"</w:t>
       </w:r>
     </w:p>
     <w:p>
@@ -4770,7 +5122,7 @@
           <w:szCs w:val="40"/>
         </w:rPr>
       </w:pPr>
-      <w:bookmarkStart w:id="9" w:name="_Toc211775723"/>
+      <w:bookmarkStart w:id="9" w:name="_Toc211781651"/>
       <w:r>
         <w:rPr>
           <w:b/>
@@ -4861,7 +5213,7 @@
         </w:rPr>
         <w:br/>
       </w:r>
-      <w:bookmarkStart w:id="10" w:name="_Toc211775724"/>
+      <w:bookmarkStart w:id="10" w:name="_Toc211781652"/>
       <w:r>
         <w:rPr>
           <w:b/>
@@ -4929,7 +5281,7 @@
           <w:lang w:val="pt-BR"/>
         </w:rPr>
       </w:pPr>
-      <w:bookmarkStart w:id="11" w:name="_Toc211775725"/>
+      <w:bookmarkStart w:id="11" w:name="_Toc211781653"/>
       <w:r>
         <w:rPr>
           <w:b/>
@@ -5017,7 +5369,7 @@
           <w:lang w:val="pt-BR"/>
         </w:rPr>
       </w:pPr>
-      <w:bookmarkStart w:id="12" w:name="_Toc211775726"/>
+      <w:bookmarkStart w:id="12" w:name="_Toc211781654"/>
       <w:r>
         <w:rPr>
           <w:b/>

</xml_diff>

<commit_message>
-Arquivos de Instalação e Manual
Arquivos Adicionados:
-JavaFX.zip
-HM_v1.0.jar
-Manual de Usuário
</commit_message>
<xml_diff>
--- a/Guia de Usuário/Healthy Minds - Manual do Usuário.docx
+++ b/Guia de Usuário/Healthy Minds - Manual do Usuário.docx
@@ -321,7 +321,7 @@
       <w:r>
         <w:fldChar w:fldCharType="separate"/>
       </w:r>
-      <w:hyperlink w:anchor="_Toc211775716" w:history="1">
+      <w:hyperlink w:anchor="_Toc211781644" w:history="1">
         <w:r>
           <w:rPr>
             <w:rStyle w:val="Hyperlink"/>
@@ -351,7 +351,7 @@
             <w:noProof/>
             <w:webHidden/>
           </w:rPr>
-          <w:instrText xml:space="preserve"> PAGEREF _Toc211775716 \h </w:instrText>
+          <w:instrText xml:space="preserve"> PAGEREF _Toc211781644 \h </w:instrText>
         </w:r>
         <w:r>
           <w:rPr>
@@ -397,7 +397,7 @@
           <w14:ligatures w14:val="standardContextual"/>
         </w:rPr>
       </w:pPr>
-      <w:hyperlink w:anchor="_Toc211775717" w:history="1">
+      <w:hyperlink w:anchor="_Toc211781645" w:history="1">
         <w:r>
           <w:rPr>
             <w:rStyle w:val="Hyperlink"/>
@@ -406,7 +406,7 @@
             <w:noProof/>
             <w:lang w:val="pt-BR"/>
           </w:rPr>
-          <w:t>2. Pré Requisitos Para Instalação</w:t>
+          <w:t>2. Pré Requisitos – Preparando o Ambiente</w:t>
         </w:r>
         <w:r>
           <w:rPr>
@@ -427,7 +427,7 @@
             <w:noProof/>
             <w:webHidden/>
           </w:rPr>
-          <w:instrText xml:space="preserve"> PAGEREF _Toc211775717 \h </w:instrText>
+          <w:instrText xml:space="preserve"> PAGEREF _Toc211781645 \h </w:instrText>
         </w:r>
         <w:r>
           <w:rPr>
@@ -461,6 +461,7 @@
     <w:p>
       <w:pPr>
         <w:pStyle w:val="Sumrio2"/>
+        <w:ind w:firstLine="567"/>
         <w:rPr>
           <w:rFonts w:asciiTheme="minorHAnsi" w:eastAsiaTheme="minorEastAsia" w:hAnsiTheme="minorHAnsi" w:cstheme="minorBidi"/>
           <w:noProof/>
@@ -470,7 +471,7 @@
           <w14:ligatures w14:val="standardContextual"/>
         </w:rPr>
       </w:pPr>
-      <w:hyperlink w:anchor="_Toc211775718" w:history="1">
+      <w:hyperlink w:anchor="_Toc211781646" w:history="1">
         <w:r>
           <w:rPr>
             <w:rStyle w:val="Hyperlink"/>
@@ -500,7 +501,7 @@
             <w:noProof/>
             <w:webHidden/>
           </w:rPr>
-          <w:instrText xml:space="preserve"> PAGEREF _Toc211775718 \h </w:instrText>
+          <w:instrText xml:space="preserve"> PAGEREF _Toc211781646 \h </w:instrText>
         </w:r>
         <w:r>
           <w:rPr>
@@ -534,7 +535,7 @@
     <w:p>
       <w:pPr>
         <w:pStyle w:val="Sumrio2"/>
-        <w:ind w:left="426"/>
+        <w:ind w:firstLine="567"/>
         <w:rPr>
           <w:rFonts w:asciiTheme="minorHAnsi" w:eastAsiaTheme="minorEastAsia" w:hAnsiTheme="minorHAnsi" w:cstheme="minorBidi"/>
           <w:noProof/>
@@ -544,7 +545,7 @@
           <w14:ligatures w14:val="standardContextual"/>
         </w:rPr>
       </w:pPr>
-      <w:hyperlink w:anchor="_Toc211775719" w:history="1">
+      <w:hyperlink w:anchor="_Toc211781647" w:history="1">
         <w:r>
           <w:rPr>
             <w:rStyle w:val="Hyperlink"/>
@@ -574,7 +575,7 @@
             <w:noProof/>
             <w:webHidden/>
           </w:rPr>
-          <w:instrText xml:space="preserve"> PAGEREF _Toc211775719 \h </w:instrText>
+          <w:instrText xml:space="preserve"> PAGEREF _Toc211781647 \h </w:instrText>
         </w:r>
         <w:r>
           <w:rPr>
@@ -608,7 +609,7 @@
     <w:p>
       <w:pPr>
         <w:pStyle w:val="Sumrio2"/>
-        <w:ind w:left="426"/>
+        <w:ind w:firstLine="567"/>
         <w:rPr>
           <w:rFonts w:asciiTheme="minorHAnsi" w:eastAsiaTheme="minorEastAsia" w:hAnsiTheme="minorHAnsi" w:cstheme="minorBidi"/>
           <w:noProof/>
@@ -618,7 +619,7 @@
           <w14:ligatures w14:val="standardContextual"/>
         </w:rPr>
       </w:pPr>
-      <w:hyperlink w:anchor="_Toc211775720" w:history="1">
+      <w:hyperlink w:anchor="_Toc211781648" w:history="1">
         <w:r>
           <w:rPr>
             <w:rStyle w:val="Hyperlink"/>
@@ -648,7 +649,7 @@
             <w:noProof/>
             <w:webHidden/>
           </w:rPr>
-          <w:instrText xml:space="preserve"> PAGEREF _Toc211775720 \h </w:instrText>
+          <w:instrText xml:space="preserve"> PAGEREF _Toc211781648 \h </w:instrText>
         </w:r>
         <w:r>
           <w:rPr>
@@ -691,7 +692,7 @@
           <w14:ligatures w14:val="standardContextual"/>
         </w:rPr>
       </w:pPr>
-      <w:hyperlink w:anchor="_Toc211775721" w:history="1">
+      <w:hyperlink w:anchor="_Toc211781649" w:history="1">
         <w:r>
           <w:rPr>
             <w:rStyle w:val="Hyperlink"/>
@@ -721,7 +722,7 @@
             <w:noProof/>
             <w:webHidden/>
           </w:rPr>
-          <w:instrText xml:space="preserve"> PAGEREF _Toc211775721 \h </w:instrText>
+          <w:instrText xml:space="preserve"> PAGEREF _Toc211781649 \h </w:instrText>
         </w:r>
         <w:r>
           <w:rPr>
@@ -764,7 +765,7 @@
           <w14:ligatures w14:val="standardContextual"/>
         </w:rPr>
       </w:pPr>
-      <w:hyperlink w:anchor="_Toc211775722" w:history="1">
+      <w:hyperlink w:anchor="_Toc211781650" w:history="1">
         <w:r>
           <w:rPr>
             <w:rStyle w:val="Hyperlink"/>
@@ -794,7 +795,7 @@
             <w:noProof/>
             <w:webHidden/>
           </w:rPr>
-          <w:instrText xml:space="preserve"> PAGEREF _Toc211775722 \h </w:instrText>
+          <w:instrText xml:space="preserve"> PAGEREF _Toc211781650 \h </w:instrText>
         </w:r>
         <w:r>
           <w:rPr>
@@ -837,7 +838,7 @@
           <w14:ligatures w14:val="standardContextual"/>
         </w:rPr>
       </w:pPr>
-      <w:hyperlink w:anchor="_Toc211775723" w:history="1">
+      <w:hyperlink w:anchor="_Toc211781651" w:history="1">
         <w:r>
           <w:rPr>
             <w:rStyle w:val="Hyperlink"/>
@@ -866,7 +867,7 @@
             <w:noProof/>
             <w:webHidden/>
           </w:rPr>
-          <w:instrText xml:space="preserve"> PAGEREF _Toc211775723 \h </w:instrText>
+          <w:instrText xml:space="preserve"> PAGEREF _Toc211781651 \h </w:instrText>
         </w:r>
         <w:r>
           <w:rPr>
@@ -900,7 +901,7 @@
     <w:p>
       <w:pPr>
         <w:pStyle w:val="Sumrio2"/>
-        <w:ind w:left="426"/>
+        <w:ind w:firstLine="567"/>
         <w:rPr>
           <w:rFonts w:asciiTheme="minorHAnsi" w:eastAsiaTheme="minorEastAsia" w:hAnsiTheme="minorHAnsi" w:cstheme="minorBidi"/>
           <w:noProof/>
@@ -910,7 +911,7 @@
           <w14:ligatures w14:val="standardContextual"/>
         </w:rPr>
       </w:pPr>
-      <w:hyperlink w:anchor="_Toc211775724" w:history="1">
+      <w:hyperlink w:anchor="_Toc211781652" w:history="1">
         <w:r>
           <w:rPr>
             <w:rStyle w:val="Hyperlink"/>
@@ -940,7 +941,7 @@
             <w:noProof/>
             <w:webHidden/>
           </w:rPr>
-          <w:instrText xml:space="preserve"> PAGEREF _Toc211775724 \h </w:instrText>
+          <w:instrText xml:space="preserve"> PAGEREF _Toc211781652 \h </w:instrText>
         </w:r>
         <w:r>
           <w:rPr>
@@ -974,7 +975,7 @@
     <w:p>
       <w:pPr>
         <w:pStyle w:val="Sumrio2"/>
-        <w:ind w:left="426"/>
+        <w:ind w:firstLine="567"/>
         <w:rPr>
           <w:rFonts w:asciiTheme="minorHAnsi" w:eastAsiaTheme="minorEastAsia" w:hAnsiTheme="minorHAnsi" w:cstheme="minorBidi"/>
           <w:noProof/>
@@ -984,7 +985,7 @@
           <w14:ligatures w14:val="standardContextual"/>
         </w:rPr>
       </w:pPr>
-      <w:hyperlink w:anchor="_Toc211775725" w:history="1">
+      <w:hyperlink w:anchor="_Toc211781653" w:history="1">
         <w:r>
           <w:rPr>
             <w:rStyle w:val="Hyperlink"/>
@@ -1014,7 +1015,7 @@
             <w:noProof/>
             <w:webHidden/>
           </w:rPr>
-          <w:instrText xml:space="preserve"> PAGEREF _Toc211775725 \h </w:instrText>
+          <w:instrText xml:space="preserve"> PAGEREF _Toc211781653 \h </w:instrText>
         </w:r>
         <w:r>
           <w:rPr>
@@ -1048,7 +1049,7 @@
     <w:p>
       <w:pPr>
         <w:pStyle w:val="Sumrio2"/>
-        <w:ind w:left="426"/>
+        <w:ind w:firstLine="567"/>
         <w:rPr>
           <w:rFonts w:asciiTheme="minorHAnsi" w:eastAsiaTheme="minorEastAsia" w:hAnsiTheme="minorHAnsi" w:cstheme="minorBidi"/>
           <w:noProof/>
@@ -1058,7 +1059,7 @@
           <w14:ligatures w14:val="standardContextual"/>
         </w:rPr>
       </w:pPr>
-      <w:hyperlink w:anchor="_Toc211775726" w:history="1">
+      <w:hyperlink w:anchor="_Toc211781654" w:history="1">
         <w:r>
           <w:rPr>
             <w:rStyle w:val="Hyperlink"/>
@@ -1088,7 +1089,7 @@
             <w:noProof/>
             <w:webHidden/>
           </w:rPr>
-          <w:instrText xml:space="preserve"> PAGEREF _Toc211775726 \h </w:instrText>
+          <w:instrText xml:space="preserve"> PAGEREF _Toc211781654 \h </w:instrText>
         </w:r>
         <w:r>
           <w:rPr>
@@ -1266,7 +1267,7 @@
         </w:rPr>
       </w:pPr>
       <w:bookmarkStart w:id="0" w:name="_Toc208429902"/>
-      <w:bookmarkStart w:id="1" w:name="_Toc211775716"/>
+      <w:bookmarkStart w:id="1" w:name="_Toc211781644"/>
       <w:r>
         <w:rPr>
           <w:b/>
@@ -1324,21 +1325,31 @@
           <w:lang w:val="pt-BR"/>
         </w:rPr>
       </w:pPr>
-      <w:r>
-        <w:rPr>
-          <w:rFonts w:ascii="Arial" w:hAnsi="Arial" w:cs="Arial"/>
-          <w:sz w:val="22"/>
-          <w:szCs w:val="22"/>
-          <w:lang w:val="pt-BR"/>
-        </w:rPr>
-        <w:t xml:space="preserve">Este documento apresenta o planejamento inicial do projeto </w:t>
+    </w:p>
+    <w:p>
+      <w:pPr>
+        <w:spacing w:line="360" w:lineRule="auto"/>
+        <w:jc w:val="left"/>
+        <w:rPr>
+          <w:rFonts w:ascii="Arial" w:hAnsi="Arial" w:cs="Arial"/>
+          <w:sz w:val="22"/>
+          <w:szCs w:val="22"/>
+          <w:lang w:val="pt-BR"/>
+        </w:rPr>
+      </w:pPr>
+      <w:r>
+        <w:rPr>
+          <w:rFonts w:ascii="Arial" w:hAnsi="Arial" w:cs="Arial"/>
+          <w:sz w:val="22"/>
+          <w:szCs w:val="22"/>
+          <w:lang w:val="pt-BR"/>
+        </w:rPr>
+        <w:t xml:space="preserve">Seja bem-vindo ao </w:t>
       </w:r>
       <w:proofErr w:type="spellStart"/>
       <w:r>
         <w:rPr>
           <w:rFonts w:ascii="Arial" w:hAnsi="Arial" w:cs="Arial"/>
-          <w:b/>
-          <w:bCs/>
           <w:sz w:val="22"/>
           <w:szCs w:val="22"/>
           <w:lang w:val="pt-BR"/>
@@ -1349,114 +1360,32 @@
       <w:r>
         <w:rPr>
           <w:rFonts w:ascii="Arial" w:hAnsi="Arial" w:cs="Arial"/>
-          <w:b/>
-          <w:bCs/>
-          <w:sz w:val="22"/>
-          <w:szCs w:val="22"/>
-          <w:lang w:val="pt-BR"/>
-        </w:rPr>
-        <w:t xml:space="preserve"> Minds</w:t>
-      </w:r>
-      <w:r>
-        <w:rPr>
-          <w:rFonts w:ascii="Arial" w:hAnsi="Arial" w:cs="Arial"/>
-          <w:sz w:val="22"/>
-          <w:szCs w:val="22"/>
-          <w:lang w:val="pt-BR"/>
-        </w:rPr>
-        <w:t>, um aplicativo desktop</w:t>
-      </w:r>
-      <w:r>
-        <w:rPr>
-          <w:rFonts w:ascii="Arial" w:hAnsi="Arial" w:cs="Arial"/>
-          <w:sz w:val="22"/>
-          <w:szCs w:val="22"/>
-          <w:lang w:val="pt-BR"/>
-        </w:rPr>
-        <w:t xml:space="preserve">/mobile </w:t>
-      </w:r>
-      <w:r>
-        <w:rPr>
-          <w:rFonts w:ascii="Arial" w:hAnsi="Arial" w:cs="Arial"/>
-          <w:sz w:val="22"/>
-          <w:szCs w:val="22"/>
-          <w:lang w:val="pt-BR"/>
-        </w:rPr>
-        <w:t xml:space="preserve">voltado para auxiliar </w:t>
-      </w:r>
-      <w:r>
-        <w:rPr>
-          <w:rFonts w:ascii="Arial" w:hAnsi="Arial" w:cs="Arial"/>
-          <w:sz w:val="22"/>
-          <w:szCs w:val="22"/>
-          <w:lang w:val="pt-BR"/>
-        </w:rPr>
-        <w:t xml:space="preserve">seus </w:t>
-      </w:r>
-      <w:r>
-        <w:rPr>
-          <w:rFonts w:ascii="Arial" w:hAnsi="Arial" w:cs="Arial"/>
-          <w:sz w:val="22"/>
-          <w:szCs w:val="22"/>
-          <w:lang w:val="pt-BR"/>
-        </w:rPr>
-        <w:t xml:space="preserve">usuários </w:t>
-      </w:r>
-      <w:proofErr w:type="gramStart"/>
-      <w:r>
-        <w:rPr>
-          <w:rFonts w:ascii="Arial" w:hAnsi="Arial" w:cs="Arial"/>
-          <w:sz w:val="22"/>
-          <w:szCs w:val="22"/>
-          <w:lang w:val="pt-BR"/>
-        </w:rPr>
-        <w:t>no</w:t>
-      </w:r>
-      <w:r>
-        <w:rPr>
-          <w:rFonts w:ascii="Arial" w:hAnsi="Arial" w:cs="Arial"/>
-          <w:sz w:val="22"/>
-          <w:szCs w:val="22"/>
-          <w:lang w:val="pt-BR"/>
-        </w:rPr>
-        <w:t>s</w:t>
-      </w:r>
-      <w:r>
-        <w:rPr>
-          <w:rFonts w:ascii="Arial" w:hAnsi="Arial" w:cs="Arial"/>
-          <w:sz w:val="22"/>
-          <w:szCs w:val="22"/>
-          <w:lang w:val="pt-BR"/>
-        </w:rPr>
-        <w:t xml:space="preserve"> cuidado</w:t>
-      </w:r>
-      <w:proofErr w:type="gramEnd"/>
-      <w:r>
-        <w:rPr>
-          <w:rFonts w:ascii="Arial" w:hAnsi="Arial" w:cs="Arial"/>
-          <w:sz w:val="22"/>
-          <w:szCs w:val="22"/>
-          <w:lang w:val="pt-BR"/>
-        </w:rPr>
-        <w:t xml:space="preserve"> </w:t>
-      </w:r>
-      <w:r>
-        <w:rPr>
-          <w:rFonts w:ascii="Arial" w:hAnsi="Arial" w:cs="Arial"/>
-          <w:sz w:val="22"/>
-          <w:szCs w:val="22"/>
-          <w:lang w:val="pt-BR"/>
-        </w:rPr>
-        <w:t>com a</w:t>
-      </w:r>
-      <w:r>
-        <w:rPr>
-          <w:rFonts w:ascii="Arial" w:hAnsi="Arial" w:cs="Arial"/>
-          <w:sz w:val="22"/>
-          <w:szCs w:val="22"/>
-          <w:lang w:val="pt-BR"/>
-        </w:rPr>
-        <w:t xml:space="preserve"> saúde mental. O sistema possibilitará ao usuário</w:t>
+          <w:sz w:val="22"/>
+          <w:szCs w:val="22"/>
+          <w:lang w:val="pt-BR"/>
+        </w:rPr>
+        <w:t xml:space="preserve"> Minds, seu app de apoio emocional.</w:t>
+      </w:r>
+    </w:p>
+    <w:p>
+      <w:pPr>
+        <w:spacing w:line="360" w:lineRule="auto"/>
+        <w:jc w:val="left"/>
+        <w:rPr>
+          <w:rFonts w:ascii="Arial" w:hAnsi="Arial" w:cs="Arial"/>
+          <w:sz w:val="22"/>
+          <w:szCs w:val="22"/>
+          <w:lang w:val="pt-BR"/>
+        </w:rPr>
+      </w:pPr>
+      <w:r>
+        <w:rPr>
+          <w:rFonts w:ascii="Arial" w:hAnsi="Arial" w:cs="Arial"/>
+          <w:sz w:val="22"/>
+          <w:szCs w:val="22"/>
+          <w:lang w:val="pt-BR"/>
+        </w:rPr>
+        <w:t>O sistema possibilitará ao usuário</w:t>
       </w:r>
       <w:r>
         <w:rPr>
@@ -1589,94 +1518,116 @@
           <w:lang w:val="pt-BR"/>
         </w:rPr>
       </w:pPr>
-      <w:r>
-        <w:rPr>
-          <w:rFonts w:ascii="Arial" w:hAnsi="Arial" w:cs="Arial"/>
-          <w:sz w:val="22"/>
-          <w:szCs w:val="22"/>
-          <w:lang w:val="pt-BR"/>
-        </w:rPr>
-        <w:t xml:space="preserve">O nome escolhido tem um duplo sentido: Minds tem tanto o </w:t>
-      </w:r>
-      <w:proofErr w:type="spellStart"/>
-      <w:r>
-        <w:rPr>
-          <w:rFonts w:ascii="Arial" w:hAnsi="Arial" w:cs="Arial"/>
-          <w:sz w:val="22"/>
-          <w:szCs w:val="22"/>
-          <w:lang w:val="pt-BR"/>
-        </w:rPr>
-        <w:t>signidicado</w:t>
-      </w:r>
-      <w:proofErr w:type="spellEnd"/>
-      <w:r>
-        <w:rPr>
-          <w:rFonts w:ascii="Arial" w:hAnsi="Arial" w:cs="Arial"/>
-          <w:sz w:val="22"/>
-          <w:szCs w:val="22"/>
-          <w:lang w:val="pt-BR"/>
-        </w:rPr>
-        <w:t xml:space="preserve"> de “mentes” como o </w:t>
-      </w:r>
-      <w:proofErr w:type="spellStart"/>
-      <w:r>
-        <w:rPr>
-          <w:rFonts w:ascii="Arial" w:hAnsi="Arial" w:cs="Arial"/>
-          <w:sz w:val="22"/>
-          <w:szCs w:val="22"/>
-          <w:lang w:val="pt-BR"/>
-        </w:rPr>
-        <w:t>signifocado</w:t>
-      </w:r>
-      <w:proofErr w:type="spellEnd"/>
-      <w:r>
-        <w:rPr>
-          <w:rFonts w:ascii="Arial" w:hAnsi="Arial" w:cs="Arial"/>
-          <w:sz w:val="22"/>
-          <w:szCs w:val="22"/>
-          <w:lang w:val="pt-BR"/>
-        </w:rPr>
-        <w:t xml:space="preserve"> de “tem relevância / importa”. O conceito é tanto de </w:t>
-      </w:r>
-      <w:proofErr w:type="spellStart"/>
-      <w:r>
-        <w:rPr>
-          <w:rFonts w:ascii="Arial" w:hAnsi="Arial" w:cs="Arial"/>
-          <w:sz w:val="22"/>
-          <w:szCs w:val="22"/>
-          <w:lang w:val="pt-BR"/>
-        </w:rPr>
-        <w:t>de</w:t>
-      </w:r>
-      <w:proofErr w:type="spellEnd"/>
-      <w:r>
-        <w:rPr>
-          <w:rFonts w:ascii="Arial" w:hAnsi="Arial" w:cs="Arial"/>
-          <w:sz w:val="22"/>
-          <w:szCs w:val="22"/>
-          <w:lang w:val="pt-BR"/>
-        </w:rPr>
-        <w:t xml:space="preserve"> termos mentes saudáveis quanto reforçar que ser saudável (do inglês </w:t>
-      </w:r>
-      <w:proofErr w:type="spellStart"/>
-      <w:r>
-        <w:rPr>
-          <w:rFonts w:ascii="Arial" w:hAnsi="Arial" w:cs="Arial"/>
-          <w:sz w:val="22"/>
-          <w:szCs w:val="22"/>
-          <w:lang w:val="pt-BR"/>
-        </w:rPr>
-        <w:t>healthy</w:t>
-      </w:r>
-      <w:proofErr w:type="spellEnd"/>
-      <w:r>
-        <w:rPr>
-          <w:rFonts w:ascii="Arial" w:hAnsi="Arial" w:cs="Arial"/>
-          <w:sz w:val="22"/>
-          <w:szCs w:val="22"/>
-          <w:lang w:val="pt-BR"/>
-        </w:rPr>
-        <w:t>) importa (do inglês minds).</w:t>
+    </w:p>
+    <w:p>
+      <w:pPr>
+        <w:spacing w:line="360" w:lineRule="auto"/>
+        <w:jc w:val="left"/>
+        <w:rPr>
+          <w:rFonts w:ascii="Arial" w:hAnsi="Arial" w:cs="Arial"/>
+          <w:sz w:val="22"/>
+          <w:szCs w:val="22"/>
+          <w:lang w:val="pt-BR"/>
+        </w:rPr>
+      </w:pPr>
+      <w:r>
+        <w:rPr>
+          <w:rFonts w:ascii="Arial" w:hAnsi="Arial" w:cs="Arial"/>
+          <w:sz w:val="22"/>
+          <w:szCs w:val="22"/>
+          <w:lang w:val="pt-BR"/>
+        </w:rPr>
+        <w:t xml:space="preserve">Minds </w:t>
+      </w:r>
+      <w:r>
+        <w:rPr>
+          <w:rFonts w:ascii="Arial" w:hAnsi="Arial" w:cs="Arial"/>
+          <w:sz w:val="22"/>
+          <w:szCs w:val="22"/>
+          <w:lang w:val="pt-BR"/>
+        </w:rPr>
+        <w:t xml:space="preserve">no inglês é uma palavra que tem dois significados que se encaixam na proposta desse projeto: </w:t>
+      </w:r>
+      <w:r>
+        <w:rPr>
+          <w:rFonts w:ascii="Arial" w:hAnsi="Arial" w:cs="Arial"/>
+          <w:sz w:val="22"/>
+          <w:szCs w:val="22"/>
+          <w:lang w:val="pt-BR"/>
+        </w:rPr>
+        <w:t>tanto o signi</w:t>
+      </w:r>
+      <w:r>
+        <w:rPr>
+          <w:rFonts w:ascii="Arial" w:hAnsi="Arial" w:cs="Arial"/>
+          <w:sz w:val="22"/>
+          <w:szCs w:val="22"/>
+          <w:lang w:val="pt-BR"/>
+        </w:rPr>
+        <w:t>f</w:t>
+      </w:r>
+      <w:r>
+        <w:rPr>
+          <w:rFonts w:ascii="Arial" w:hAnsi="Arial" w:cs="Arial"/>
+          <w:sz w:val="22"/>
+          <w:szCs w:val="22"/>
+          <w:lang w:val="pt-BR"/>
+        </w:rPr>
+        <w:t>icado de “mentes”</w:t>
+      </w:r>
+      <w:r>
+        <w:rPr>
+          <w:rFonts w:ascii="Arial" w:hAnsi="Arial" w:cs="Arial"/>
+          <w:sz w:val="22"/>
+          <w:szCs w:val="22"/>
+          <w:lang w:val="pt-BR"/>
+        </w:rPr>
+        <w:t xml:space="preserve">, que é do que nos propomos a cuidar, </w:t>
+      </w:r>
+      <w:r>
+        <w:rPr>
+          <w:rFonts w:ascii="Arial" w:hAnsi="Arial" w:cs="Arial"/>
+          <w:sz w:val="22"/>
+          <w:szCs w:val="22"/>
+          <w:lang w:val="pt-BR"/>
+        </w:rPr>
+        <w:t>como o signif</w:t>
+      </w:r>
+      <w:r>
+        <w:rPr>
+          <w:rFonts w:ascii="Arial" w:hAnsi="Arial" w:cs="Arial"/>
+          <w:sz w:val="22"/>
+          <w:szCs w:val="22"/>
+          <w:lang w:val="pt-BR"/>
+        </w:rPr>
+        <w:t>i</w:t>
+      </w:r>
+      <w:r>
+        <w:rPr>
+          <w:rFonts w:ascii="Arial" w:hAnsi="Arial" w:cs="Arial"/>
+          <w:sz w:val="22"/>
+          <w:szCs w:val="22"/>
+          <w:lang w:val="pt-BR"/>
+        </w:rPr>
+        <w:t xml:space="preserve">cado de “tem relevância / importa”. </w:t>
+      </w:r>
+      <w:r>
+        <w:rPr>
+          <w:rFonts w:ascii="Arial" w:hAnsi="Arial" w:cs="Arial"/>
+          <w:sz w:val="22"/>
+          <w:szCs w:val="22"/>
+          <w:lang w:val="pt-BR"/>
+        </w:rPr>
+        <w:t>Portanto o</w:t>
+      </w:r>
+      <w:r>
+        <w:rPr>
+          <w:rFonts w:ascii="Arial" w:hAnsi="Arial" w:cs="Arial"/>
+          <w:sz w:val="22"/>
+          <w:szCs w:val="22"/>
+          <w:lang w:val="pt-BR"/>
+        </w:rPr>
+        <w:t xml:space="preserve"> conceito é tanto de termos mentes saudáveis quanto reforçar que ser saudável importa (do inglês minds).</w:t>
       </w:r>
     </w:p>
     <w:p>
@@ -1723,7 +1674,7 @@
           <w:lang w:val="pt-BR"/>
         </w:rPr>
       </w:pPr>
-      <w:bookmarkStart w:id="2" w:name="_Toc211775717"/>
+      <w:bookmarkStart w:id="2" w:name="_Toc211781645"/>
       <w:r>
         <w:rPr>
           <w:b/>
@@ -1770,7 +1721,16 @@
           <w:color w:val="000000" w:themeColor="text1"/>
           <w:lang w:val="pt-BR"/>
         </w:rPr>
-        <w:t xml:space="preserve"> Requisitos Para Instalação</w:t>
+        <w:t xml:space="preserve"> Requisitos</w:t>
+      </w:r>
+      <w:r>
+        <w:rPr>
+          <w:b/>
+          <w:bCs/>
+          <w:color w:val="000000" w:themeColor="text1"/>
+          <w:lang w:val="pt-BR"/>
+        </w:rPr>
+        <w:t xml:space="preserve"> – Preparando o Ambiente</w:t>
       </w:r>
       <w:bookmarkEnd w:id="2"/>
     </w:p>
@@ -1790,16 +1750,34 @@
           <w:szCs w:val="22"/>
           <w:lang w:val="pt-BR"/>
         </w:rPr>
-        <w:t xml:space="preserve">O pré-requisito é que </w:t>
-      </w:r>
-      <w:r>
-        <w:rPr>
-          <w:rFonts w:ascii="Arial" w:hAnsi="Arial" w:cs="Arial"/>
-          <w:sz w:val="22"/>
-          <w:szCs w:val="22"/>
-          <w:lang w:val="pt-BR"/>
-        </w:rPr>
-        <w:t>seu computador</w:t>
+        <w:t>O</w:t>
+      </w:r>
+      <w:r>
+        <w:rPr>
+          <w:rFonts w:ascii="Arial" w:hAnsi="Arial" w:cs="Arial"/>
+          <w:sz w:val="22"/>
+          <w:szCs w:val="22"/>
+          <w:lang w:val="pt-BR"/>
+        </w:rPr>
+        <w:t>s</w:t>
+      </w:r>
+      <w:r>
+        <w:rPr>
+          <w:rFonts w:ascii="Arial" w:hAnsi="Arial" w:cs="Arial"/>
+          <w:sz w:val="22"/>
+          <w:szCs w:val="22"/>
+          <w:lang w:val="pt-BR"/>
+        </w:rPr>
+        <w:t xml:space="preserve"> pré-requisito</w:t>
+      </w:r>
+      <w:r>
+        <w:rPr>
+          <w:rFonts w:ascii="Arial" w:hAnsi="Arial" w:cs="Arial"/>
+          <w:sz w:val="22"/>
+          <w:szCs w:val="22"/>
+          <w:lang w:val="pt-BR"/>
+        </w:rPr>
+        <w:t>s</w:t>
       </w:r>
       <w:r>
         <w:rPr>
@@ -1817,34 +1795,27 @@
           <w:szCs w:val="22"/>
           <w:lang w:val="pt-BR"/>
         </w:rPr>
-        <w:t>tenha</w:t>
-      </w:r>
-      <w:r>
-        <w:rPr>
-          <w:rFonts w:ascii="Arial" w:hAnsi="Arial" w:cs="Arial"/>
-          <w:sz w:val="22"/>
-          <w:szCs w:val="22"/>
-          <w:lang w:val="pt-BR"/>
-        </w:rPr>
-        <w:t xml:space="preserve"> os seguint</w:t>
-      </w:r>
-      <w:r>
-        <w:rPr>
-          <w:rFonts w:ascii="Arial" w:hAnsi="Arial" w:cs="Arial"/>
-          <w:sz w:val="22"/>
-          <w:szCs w:val="22"/>
-          <w:lang w:val="pt-BR"/>
-        </w:rPr>
-        <w:t>es arquivos/programas</w:t>
-      </w:r>
-      <w:r>
-        <w:rPr>
-          <w:rFonts w:ascii="Arial" w:hAnsi="Arial" w:cs="Arial"/>
-          <w:sz w:val="22"/>
-          <w:szCs w:val="22"/>
-          <w:lang w:val="pt-BR"/>
-        </w:rPr>
-        <w:t>:</w:t>
+        <w:t xml:space="preserve">para rodar o </w:t>
+      </w:r>
+      <w:proofErr w:type="spellStart"/>
+      <w:r>
+        <w:rPr>
+          <w:rFonts w:ascii="Arial" w:hAnsi="Arial" w:cs="Arial"/>
+          <w:sz w:val="22"/>
+          <w:szCs w:val="22"/>
+          <w:lang w:val="pt-BR"/>
+        </w:rPr>
+        <w:t>Healthy</w:t>
+      </w:r>
+      <w:proofErr w:type="spellEnd"/>
+      <w:r>
+        <w:rPr>
+          <w:rFonts w:ascii="Arial" w:hAnsi="Arial" w:cs="Arial"/>
+          <w:sz w:val="22"/>
+          <w:szCs w:val="22"/>
+          <w:lang w:val="pt-BR"/>
+        </w:rPr>
+        <w:t xml:space="preserve"> Mind estão descritos abaixo:</w:t>
       </w:r>
     </w:p>
     <w:p>
@@ -2084,7 +2055,7 @@
           <w:lang w:val="pt-BR"/>
         </w:rPr>
       </w:pPr>
-      <w:bookmarkStart w:id="3" w:name="_Toc211775718"/>
+      <w:bookmarkStart w:id="3" w:name="_Toc211781646"/>
       <w:r>
         <w:rPr>
           <w:b/>
@@ -2361,27 +2332,16 @@
           <w:szCs w:val="22"/>
           <w:lang w:val="pt-BR"/>
         </w:rPr>
-        <w:t xml:space="preserve">2.1 - Se o comando retornar a versão igual ou superior à 23 então seu computador está pronto para a instalação do </w:t>
-      </w:r>
-      <w:proofErr w:type="spellStart"/>
-      <w:r>
-        <w:rPr>
-          <w:rFonts w:ascii="Arial" w:hAnsi="Arial" w:cs="Arial"/>
-          <w:sz w:val="22"/>
-          <w:szCs w:val="22"/>
-          <w:lang w:val="pt-BR"/>
-        </w:rPr>
-        <w:t>Healthy</w:t>
-      </w:r>
-      <w:proofErr w:type="spellEnd"/>
-      <w:r>
-        <w:rPr>
-          <w:rFonts w:ascii="Arial" w:hAnsi="Arial" w:cs="Arial"/>
-          <w:sz w:val="22"/>
-          <w:szCs w:val="22"/>
-          <w:lang w:val="pt-BR"/>
-        </w:rPr>
-        <w:t xml:space="preserve"> Minds</w:t>
+        <w:t xml:space="preserve">2.1 - Se o comando retornar a versão igual ou superior à 23 então </w:t>
+      </w:r>
+      <w:r>
+        <w:rPr>
+          <w:rFonts w:ascii="Arial" w:hAnsi="Arial" w:cs="Arial"/>
+          <w:sz w:val="22"/>
+          <w:szCs w:val="22"/>
+          <w:lang w:val="pt-BR"/>
+        </w:rPr>
+        <w:t>vá para a próxima etapa (Criação do Diretório C:\Healthy Minds)</w:t>
       </w:r>
       <w:r>
         <w:rPr>
@@ -2426,7 +2386,7 @@
           <w:szCs w:val="22"/>
           <w:lang w:val="pt-BR"/>
         </w:rPr>
-        <w:t>Caso contrário você deverá instalar o JDK versão 23 ou superior no seu computador Windows. O link abaixo te direcionará para a página oficial da Oracle</w:t>
+        <w:t>Caso contrário você deverá instalar o JDK versão 23 ou superior no seu computador. O link abaixo te direcionará para a página oficial da Oracle</w:t>
       </w:r>
     </w:p>
     <w:p>
@@ -2478,6 +2438,75 @@
         </w:rPr>
         <w:tab/>
       </w:r>
+      <w:r>
+        <w:rPr>
+          <w:rFonts w:ascii="Arial" w:hAnsi="Arial" w:cs="Arial"/>
+          <w:sz w:val="22"/>
+          <w:szCs w:val="22"/>
+          <w:lang w:val="pt-BR"/>
+        </w:rPr>
+        <w:t xml:space="preserve">2.3 - </w:t>
+      </w:r>
+      <w:r>
+        <w:rPr>
+          <w:rFonts w:ascii="Arial" w:hAnsi="Arial" w:cs="Arial"/>
+          <w:sz w:val="22"/>
+          <w:szCs w:val="22"/>
+          <w:lang w:val="pt-BR"/>
+        </w:rPr>
+        <w:t xml:space="preserve">Baixe o arquivo </w:t>
+      </w:r>
+      <w:r>
+        <w:rPr>
+          <w:rFonts w:ascii="Arial" w:hAnsi="Arial" w:cs="Arial"/>
+          <w:b/>
+          <w:bCs/>
+          <w:sz w:val="22"/>
+          <w:szCs w:val="22"/>
+          <w:lang w:val="pt-BR"/>
+        </w:rPr>
+        <w:t xml:space="preserve">x64 </w:t>
+      </w:r>
+      <w:proofErr w:type="spellStart"/>
+      <w:r>
+        <w:rPr>
+          <w:rFonts w:ascii="Arial" w:hAnsi="Arial" w:cs="Arial"/>
+          <w:b/>
+          <w:bCs/>
+          <w:sz w:val="22"/>
+          <w:szCs w:val="22"/>
+          <w:lang w:val="pt-BR"/>
+        </w:rPr>
+        <w:t>Instaler</w:t>
+      </w:r>
+      <w:proofErr w:type="spellEnd"/>
+      <w:r>
+        <w:rPr>
+          <w:rFonts w:ascii="Arial" w:hAnsi="Arial" w:cs="Arial"/>
+          <w:sz w:val="22"/>
+          <w:szCs w:val="22"/>
+          <w:lang w:val="pt-BR"/>
+        </w:rPr>
+        <w:t xml:space="preserve"> e execute</w:t>
+      </w:r>
+      <w:r>
+        <w:rPr>
+          <w:rFonts w:ascii="Arial" w:hAnsi="Arial" w:cs="Arial"/>
+          <w:sz w:val="22"/>
+          <w:szCs w:val="22"/>
+          <w:lang w:val="pt-BR"/>
+        </w:rPr>
+        <w:t>-o</w:t>
+      </w:r>
+      <w:r>
+        <w:rPr>
+          <w:rFonts w:ascii="Arial" w:hAnsi="Arial" w:cs="Arial"/>
+          <w:sz w:val="22"/>
+          <w:szCs w:val="22"/>
+          <w:lang w:val="pt-BR"/>
+        </w:rPr>
+        <w:t xml:space="preserve"> conforme instruções na tela.</w:t>
+      </w:r>
     </w:p>
     <w:p>
       <w:pPr>
@@ -2504,59 +2533,15 @@
           <w:szCs w:val="22"/>
           <w:lang w:val="pt-BR"/>
         </w:rPr>
-        <w:t xml:space="preserve">Baixe o arquivo </w:t>
-      </w:r>
-      <w:r>
-        <w:rPr>
-          <w:rFonts w:ascii="Arial" w:hAnsi="Arial" w:cs="Arial"/>
-          <w:b/>
-          <w:bCs/>
-          <w:sz w:val="22"/>
-          <w:szCs w:val="22"/>
-          <w:lang w:val="pt-BR"/>
-        </w:rPr>
-        <w:t xml:space="preserve">x64 </w:t>
-      </w:r>
-      <w:proofErr w:type="spellStart"/>
-      <w:r>
-        <w:rPr>
-          <w:rFonts w:ascii="Arial" w:hAnsi="Arial" w:cs="Arial"/>
-          <w:b/>
-          <w:bCs/>
-          <w:sz w:val="22"/>
-          <w:szCs w:val="22"/>
-          <w:lang w:val="pt-BR"/>
-        </w:rPr>
-        <w:t>Instaler</w:t>
-      </w:r>
-      <w:proofErr w:type="spellEnd"/>
-      <w:r>
-        <w:rPr>
-          <w:rFonts w:ascii="Arial" w:hAnsi="Arial" w:cs="Arial"/>
-          <w:sz w:val="22"/>
-          <w:szCs w:val="22"/>
-          <w:lang w:val="pt-BR"/>
-        </w:rPr>
-        <w:t xml:space="preserve"> e execute o arquivo conforme instruções na tela.</w:t>
-      </w:r>
-    </w:p>
-    <w:p>
-      <w:pPr>
-        <w:rPr>
-          <w:rFonts w:ascii="Arial" w:hAnsi="Arial" w:cs="Arial"/>
-          <w:sz w:val="22"/>
-          <w:szCs w:val="22"/>
-          <w:lang w:val="pt-BR"/>
-        </w:rPr>
-      </w:pPr>
-      <w:r>
-        <w:rPr>
-          <w:rFonts w:ascii="Arial" w:hAnsi="Arial" w:cs="Arial"/>
-          <w:sz w:val="22"/>
-          <w:szCs w:val="22"/>
-          <w:lang w:val="pt-BR"/>
-        </w:rPr>
-        <w:tab/>
+        <w:t xml:space="preserve">2.4 - </w:t>
+      </w:r>
+      <w:r>
+        <w:rPr>
+          <w:rFonts w:ascii="Arial" w:hAnsi="Arial" w:cs="Arial"/>
+          <w:sz w:val="22"/>
+          <w:szCs w:val="22"/>
+          <w:lang w:val="pt-BR"/>
+        </w:rPr>
         <w:t>Volte ao passo 1.</w:t>
       </w:r>
     </w:p>
@@ -2571,7 +2556,7 @@
         </w:rPr>
       </w:pPr>
       <w:bookmarkStart w:id="4" w:name="_Hlk211773820"/>
-      <w:bookmarkStart w:id="5" w:name="_Toc211775719"/>
+      <w:bookmarkStart w:id="5" w:name="_Toc211781647"/>
       <w:r>
         <w:rPr>
           <w:b/>
@@ -2777,7 +2762,16 @@
           <w:szCs w:val="22"/>
           <w:lang w:val="pt-BR" w:eastAsia="en-US"/>
         </w:rPr>
-        <w:t xml:space="preserve">Ao término dessa operação o caminho </w:t>
+        <w:t>O</w:t>
+      </w:r>
+      <w:r>
+        <w:rPr>
+          <w:rFonts w:ascii="Arial" w:hAnsi="Arial" w:cs="Arial"/>
+          <w:sz w:val="22"/>
+          <w:szCs w:val="22"/>
+          <w:lang w:val="pt-BR" w:eastAsia="en-US"/>
+        </w:rPr>
+        <w:t xml:space="preserve"> caminho </w:t>
       </w:r>
       <w:r>
         <w:rPr>
@@ -2797,16 +2791,63 @@
           <w:szCs w:val="22"/>
           <w:lang w:val="pt-BR" w:eastAsia="en-US"/>
         </w:rPr>
-        <w:t xml:space="preserve"> deverá estar disponível no seu </w:t>
-      </w:r>
-      <w:r>
-        <w:rPr>
-          <w:rFonts w:ascii="Arial" w:hAnsi="Arial" w:cs="Arial"/>
-          <w:sz w:val="22"/>
-          <w:szCs w:val="22"/>
-          <w:lang w:val="pt-BR" w:eastAsia="en-US"/>
-        </w:rPr>
-        <w:t xml:space="preserve">computador </w:t>
+        <w:t xml:space="preserve"> </w:t>
+      </w:r>
+      <w:r>
+        <w:rPr>
+          <w:rFonts w:ascii="Arial" w:hAnsi="Arial" w:cs="Arial"/>
+          <w:sz w:val="22"/>
+          <w:szCs w:val="22"/>
+          <w:lang w:val="pt-BR" w:eastAsia="en-US"/>
+        </w:rPr>
+        <w:t>ficará</w:t>
+      </w:r>
+      <w:r>
+        <w:rPr>
+          <w:rFonts w:ascii="Arial" w:hAnsi="Arial" w:cs="Arial"/>
+          <w:sz w:val="22"/>
+          <w:szCs w:val="22"/>
+          <w:lang w:val="pt-BR" w:eastAsia="en-US"/>
+        </w:rPr>
+        <w:t xml:space="preserve"> disponível no seu </w:t>
+      </w:r>
+      <w:r>
+        <w:rPr>
+          <w:rFonts w:ascii="Arial" w:hAnsi="Arial" w:cs="Arial"/>
+          <w:sz w:val="22"/>
+          <w:szCs w:val="22"/>
+          <w:lang w:val="pt-BR" w:eastAsia="en-US"/>
+        </w:rPr>
+        <w:t>computador</w:t>
+      </w:r>
+      <w:r>
+        <w:rPr>
+          <w:rFonts w:ascii="Arial" w:hAnsi="Arial" w:cs="Arial"/>
+          <w:sz w:val="22"/>
+          <w:szCs w:val="22"/>
+          <w:lang w:val="pt-BR" w:eastAsia="en-US"/>
+        </w:rPr>
+        <w:t xml:space="preserve">. Você pode ir para a próxima etapa (Instalação do </w:t>
+      </w:r>
+      <w:proofErr w:type="spellStart"/>
+      <w:r>
+        <w:rPr>
+          <w:rFonts w:ascii="Arial" w:hAnsi="Arial" w:cs="Arial"/>
+          <w:sz w:val="22"/>
+          <w:szCs w:val="22"/>
+          <w:lang w:val="pt-BR" w:eastAsia="en-US"/>
+        </w:rPr>
+        <w:t>JavaFX</w:t>
+      </w:r>
+      <w:proofErr w:type="spellEnd"/>
+      <w:r>
+        <w:rPr>
+          <w:rFonts w:ascii="Arial" w:hAnsi="Arial" w:cs="Arial"/>
+          <w:sz w:val="22"/>
+          <w:szCs w:val="22"/>
+          <w:lang w:val="pt-BR" w:eastAsia="en-US"/>
+        </w:rPr>
+        <w:t>)</w:t>
       </w:r>
     </w:p>
     <w:p>
@@ -2819,7 +2860,7 @@
           <w:lang w:val="pt-BR"/>
         </w:rPr>
       </w:pPr>
-      <w:bookmarkStart w:id="6" w:name="_Toc211775720"/>
+      <w:bookmarkStart w:id="6" w:name="_Toc211781648"/>
       <w:r>
         <w:rPr>
           <w:b/>
@@ -2891,11 +2932,24 @@
           <w:szCs w:val="22"/>
           <w:lang w:val="pt-BR"/>
         </w:rPr>
-        <w:t>Baixe o arquivo JavaFX.</w:t>
-      </w:r>
-      <w:r>
-        <w:rPr>
-          <w:rFonts w:ascii="Arial" w:hAnsi="Arial" w:cs="Arial"/>
+        <w:t xml:space="preserve">Baixe o arquivo </w:t>
+      </w:r>
+      <w:r>
+        <w:rPr>
+          <w:rFonts w:ascii="Arial" w:hAnsi="Arial" w:cs="Arial"/>
+          <w:b/>
+          <w:bCs/>
+          <w:sz w:val="22"/>
+          <w:szCs w:val="22"/>
+          <w:lang w:val="pt-BR"/>
+        </w:rPr>
+        <w:t>JavaFX.</w:t>
+      </w:r>
+      <w:r>
+        <w:rPr>
+          <w:rFonts w:ascii="Arial" w:hAnsi="Arial" w:cs="Arial"/>
+          <w:b/>
+          <w:bCs/>
           <w:sz w:val="22"/>
           <w:szCs w:val="22"/>
           <w:lang w:val="pt-BR"/>
@@ -2909,8 +2963,50 @@
           <w:szCs w:val="22"/>
           <w:lang w:val="pt-BR"/>
         </w:rPr>
-        <w:t>;</w:t>
-      </w:r>
+        <w:t xml:space="preserve"> do link abaixo:</w:t>
+      </w:r>
+      <w:r>
+        <w:rPr>
+          <w:rFonts w:ascii="Arial" w:hAnsi="Arial" w:cs="Arial"/>
+          <w:sz w:val="22"/>
+          <w:szCs w:val="22"/>
+          <w:lang w:val="pt-BR"/>
+        </w:rPr>
+        <w:br/>
+      </w:r>
+      <w:r>
+        <w:rPr>
+          <w:rFonts w:ascii="Arial" w:hAnsi="Arial" w:cs="Arial"/>
+          <w:sz w:val="22"/>
+          <w:szCs w:val="22"/>
+          <w:lang w:val="pt-BR"/>
+        </w:rPr>
+        <w:br/>
+      </w:r>
+      <w:hyperlink r:id="rId12" w:history="1">
+        <w:r>
+          <w:rPr>
+            <w:rStyle w:val="Hyperlink"/>
+            <w:rFonts w:ascii="Arial" w:hAnsi="Arial" w:cs="Arial"/>
+            <w:sz w:val="18"/>
+            <w:szCs w:val="18"/>
+            <w:lang w:val="pt-BR"/>
+          </w:rPr>
+          <w:t>https://drive.google.com/drive/folders/1ceZXB00dOB_psYuZ1GEIk6Jm-PQfzGy3?usp=drive_link</w:t>
+        </w:r>
+      </w:hyperlink>
+    </w:p>
+    <w:p>
+      <w:pPr>
+        <w:pStyle w:val="PargrafodaLista"/>
+        <w:jc w:val="left"/>
+        <w:rPr>
+          <w:rFonts w:ascii="Arial" w:hAnsi="Arial" w:cs="Arial"/>
+          <w:sz w:val="22"/>
+          <w:szCs w:val="22"/>
+          <w:lang w:val="pt-BR"/>
+        </w:rPr>
+      </w:pPr>
     </w:p>
     <w:p>
       <w:pPr>
@@ -2987,6 +3083,15 @@
         </w:rPr>
         <w:t>;</w:t>
       </w:r>
+      <w:r>
+        <w:rPr>
+          <w:rFonts w:ascii="Arial" w:hAnsi="Arial" w:cs="Arial"/>
+          <w:sz w:val="22"/>
+          <w:szCs w:val="22"/>
+          <w:lang w:val="pt-BR"/>
+        </w:rPr>
+        <w:br/>
+      </w:r>
     </w:p>
     <w:p>
       <w:pPr>
@@ -3146,20 +3251,162 @@
           <w:szCs w:val="22"/>
           <w:lang w:val="pt-BR" w:eastAsia="en-US"/>
         </w:rPr>
-        <w:t xml:space="preserve"> deverá estar disponível no seu computador </w:t>
-      </w:r>
-    </w:p>
-    <w:p>
-      <w:pPr>
-        <w:pStyle w:val="PargrafodaLista"/>
+        <w:t xml:space="preserve"> deverá estar disponível no seu computador</w:t>
+      </w:r>
+      <w:r>
+        <w:rPr>
+          <w:rFonts w:ascii="Arial" w:hAnsi="Arial" w:cs="Arial"/>
+          <w:sz w:val="22"/>
+          <w:szCs w:val="22"/>
+          <w:lang w:val="pt-BR" w:eastAsia="en-US"/>
+        </w:rPr>
+        <w:t xml:space="preserve">. </w:t>
+      </w:r>
+      <w:r>
+        <w:rPr>
+          <w:rFonts w:ascii="Arial" w:hAnsi="Arial" w:cs="Arial"/>
+          <w:sz w:val="22"/>
+          <w:szCs w:val="22"/>
+          <w:lang w:val="pt-BR"/>
+        </w:rPr>
+        <w:t xml:space="preserve">Não é necessário apagar o arquivo </w:t>
+      </w:r>
+      <w:r>
+        <w:rPr>
+          <w:rFonts w:ascii="Arial" w:hAnsi="Arial" w:cs="Arial"/>
+          <w:b/>
+          <w:bCs/>
+          <w:sz w:val="22"/>
+          <w:szCs w:val="22"/>
+          <w:lang w:val="pt-BR"/>
+        </w:rPr>
+        <w:t>JavaFX.zip</w:t>
+      </w:r>
+      <w:r>
+        <w:rPr>
+          <w:rFonts w:ascii="Arial" w:hAnsi="Arial" w:cs="Arial"/>
+          <w:sz w:val="22"/>
+          <w:szCs w:val="22"/>
+          <w:lang w:val="pt-BR"/>
+        </w:rPr>
+        <w:t xml:space="preserve"> da pasta </w:t>
+      </w:r>
+      <w:r>
+        <w:rPr>
+          <w:rFonts w:ascii="Arial" w:hAnsi="Arial" w:cs="Arial"/>
+          <w:b/>
+          <w:bCs/>
+          <w:sz w:val="22"/>
+          <w:szCs w:val="22"/>
+          <w:lang w:val="pt-BR" w:eastAsia="en-US"/>
+        </w:rPr>
+        <w:t>C:\HealthyMinds</w:t>
+      </w:r>
+      <w:r>
+        <w:rPr>
+          <w:rFonts w:ascii="Arial" w:hAnsi="Arial" w:cs="Arial"/>
+          <w:b/>
+          <w:bCs/>
+          <w:sz w:val="22"/>
+          <w:szCs w:val="22"/>
+          <w:lang w:val="pt-BR" w:eastAsia="en-US"/>
+        </w:rPr>
+        <w:t>.</w:t>
+      </w:r>
+    </w:p>
+    <w:p>
+      <w:pPr>
         <w:jc w:val="left"/>
         <w:rPr>
           <w:rFonts w:ascii="Arial" w:hAnsi="Arial" w:cs="Arial"/>
           <w:sz w:val="22"/>
           <w:szCs w:val="22"/>
-          <w:lang w:val="pt-BR"/>
-        </w:rPr>
-      </w:pPr>
+          <w:lang w:val="pt-BR" w:eastAsia="en-US"/>
+        </w:rPr>
+      </w:pPr>
+      <w:r>
+        <w:rPr>
+          <w:rFonts w:ascii="Arial" w:hAnsi="Arial" w:cs="Arial"/>
+          <w:sz w:val="22"/>
+          <w:szCs w:val="22"/>
+          <w:lang w:val="pt-BR" w:eastAsia="en-US"/>
+        </w:rPr>
+        <w:t>Após terminar os passos acima descritos o seu computador estará pronto par</w:t>
+      </w:r>
+      <w:r>
+        <w:rPr>
+          <w:rFonts w:ascii="Arial" w:hAnsi="Arial" w:cs="Arial"/>
+          <w:sz w:val="22"/>
+          <w:szCs w:val="22"/>
+          <w:lang w:val="pt-BR" w:eastAsia="en-US"/>
+        </w:rPr>
+        <w:t xml:space="preserve">a receber o arquivo do programa </w:t>
+      </w:r>
+      <w:proofErr w:type="spellStart"/>
+      <w:r>
+        <w:rPr>
+          <w:rFonts w:ascii="Arial" w:hAnsi="Arial" w:cs="Arial"/>
+          <w:sz w:val="22"/>
+          <w:szCs w:val="22"/>
+          <w:lang w:val="pt-BR" w:eastAsia="en-US"/>
+        </w:rPr>
+        <w:t>Healty</w:t>
+      </w:r>
+      <w:proofErr w:type="spellEnd"/>
+      <w:r>
+        <w:rPr>
+          <w:rFonts w:ascii="Arial" w:hAnsi="Arial" w:cs="Arial"/>
+          <w:sz w:val="22"/>
+          <w:szCs w:val="22"/>
+          <w:lang w:val="pt-BR" w:eastAsia="en-US"/>
+        </w:rPr>
+        <w:t xml:space="preserve"> Mind em si. Vale ressaltar que, uma </w:t>
+      </w:r>
+      <w:r>
+        <w:rPr>
+          <w:rFonts w:ascii="Arial" w:hAnsi="Arial" w:cs="Arial"/>
+          <w:sz w:val="22"/>
+          <w:szCs w:val="22"/>
+          <w:lang w:val="pt-BR" w:eastAsia="en-US"/>
+        </w:rPr>
+        <w:t>vez executados esses passos</w:t>
+      </w:r>
+      <w:r>
+        <w:rPr>
+          <w:rFonts w:ascii="Arial" w:hAnsi="Arial" w:cs="Arial"/>
+          <w:sz w:val="22"/>
+          <w:szCs w:val="22"/>
+          <w:lang w:val="pt-BR" w:eastAsia="en-US"/>
+        </w:rPr>
+        <w:t xml:space="preserve">, </w:t>
+      </w:r>
+      <w:r>
+        <w:rPr>
+          <w:rFonts w:ascii="Arial" w:hAnsi="Arial" w:cs="Arial"/>
+          <w:sz w:val="22"/>
+          <w:szCs w:val="22"/>
+          <w:lang w:val="pt-BR" w:eastAsia="en-US"/>
+        </w:rPr>
+        <w:t>não será necessário repet</w:t>
+      </w:r>
+      <w:r>
+        <w:rPr>
+          <w:rFonts w:ascii="Arial" w:hAnsi="Arial" w:cs="Arial"/>
+          <w:sz w:val="22"/>
+          <w:szCs w:val="22"/>
+          <w:lang w:val="pt-BR" w:eastAsia="en-US"/>
+        </w:rPr>
+        <w:t>i</w:t>
+      </w:r>
+      <w:r>
+        <w:rPr>
+          <w:rFonts w:ascii="Arial" w:hAnsi="Arial" w:cs="Arial"/>
+          <w:sz w:val="22"/>
+          <w:szCs w:val="22"/>
+          <w:lang w:val="pt-BR" w:eastAsia="en-US"/>
+        </w:rPr>
+        <w:t>-los nas próximas versões do programa.</w:t>
+      </w:r>
     </w:p>
     <w:p>
       <w:pPr>
@@ -3168,86 +3415,14 @@
           <w:rFonts w:ascii="Arial" w:hAnsi="Arial" w:cs="Arial"/>
           <w:sz w:val="22"/>
           <w:szCs w:val="22"/>
-          <w:lang w:val="pt-BR"/>
-        </w:rPr>
-      </w:pPr>
-      <w:r>
-        <w:rPr>
-          <w:rFonts w:ascii="Arial" w:hAnsi="Arial" w:cs="Arial"/>
-          <w:sz w:val="22"/>
-          <w:szCs w:val="22"/>
-          <w:lang w:val="pt-BR"/>
-        </w:rPr>
-        <w:t xml:space="preserve">Não é necessário apagar o arquivo </w:t>
-      </w:r>
-      <w:r>
-        <w:rPr>
-          <w:rFonts w:ascii="Arial" w:hAnsi="Arial" w:cs="Arial"/>
-          <w:b/>
-          <w:bCs/>
-          <w:sz w:val="22"/>
-          <w:szCs w:val="22"/>
-          <w:lang w:val="pt-BR"/>
-        </w:rPr>
-        <w:t>JavaFX.zip</w:t>
-      </w:r>
-      <w:r>
-        <w:rPr>
-          <w:rFonts w:ascii="Arial" w:hAnsi="Arial" w:cs="Arial"/>
-          <w:sz w:val="22"/>
-          <w:szCs w:val="22"/>
-          <w:lang w:val="pt-BR"/>
-        </w:rPr>
-        <w:t xml:space="preserve"> da pasta </w:t>
-      </w:r>
-      <w:r>
-        <w:rPr>
-          <w:rFonts w:ascii="Arial" w:hAnsi="Arial" w:cs="Arial"/>
-          <w:b/>
-          <w:bCs/>
-          <w:sz w:val="22"/>
-          <w:szCs w:val="22"/>
-          <w:lang w:val="pt-BR" w:eastAsia="en-US"/>
-        </w:rPr>
-        <w:t>C:\HealthyMinds\</w:t>
-      </w:r>
-      <w:r>
-        <w:rPr>
-          <w:rFonts w:ascii="Arial" w:hAnsi="Arial" w:cs="Arial"/>
-          <w:sz w:val="22"/>
-          <w:szCs w:val="22"/>
-          <w:lang w:val="pt-BR"/>
-        </w:rPr>
-        <w:br/>
-      </w:r>
-    </w:p>
-    <w:p>
-      <w:pPr>
-        <w:tabs>
-          <w:tab w:val="clear" w:pos="720"/>
-        </w:tabs>
-        <w:spacing w:before="0" w:after="160" w:line="278" w:lineRule="auto"/>
-        <w:jc w:val="left"/>
-        <w:rPr>
-          <w:lang w:val="pt-BR"/>
-        </w:rPr>
-      </w:pPr>
-      <w:r>
-        <w:rPr>
-          <w:lang w:val="pt-BR"/>
-        </w:rPr>
-        <w:br w:type="page"/>
-      </w:r>
-    </w:p>
-    <w:p>
-      <w:pPr>
-        <w:tabs>
-          <w:tab w:val="clear" w:pos="720"/>
-        </w:tabs>
-        <w:spacing w:before="0" w:after="160" w:line="278" w:lineRule="auto"/>
-        <w:jc w:val="left"/>
-        <w:rPr>
-          <w:rFonts w:asciiTheme="majorHAnsi" w:eastAsiaTheme="majorEastAsia" w:hAnsiTheme="majorHAnsi" w:cstheme="majorBidi"/>
+          <w:lang w:val="pt-BR" w:eastAsia="en-US"/>
+        </w:rPr>
+      </w:pPr>
+    </w:p>
+    <w:p>
+      <w:pPr>
+        <w:pStyle w:val="Ttulo2"/>
+        <w:rPr>
           <w:b/>
           <w:bCs/>
           <w:color w:val="000000" w:themeColor="text1"/>
@@ -3256,10 +3431,8 @@
           <w:lang w:val="pt-BR"/>
         </w:rPr>
       </w:pPr>
-    </w:p>
-    <w:p>
-      <w:pPr>
-        <w:pStyle w:val="Ttulo2"/>
+      <w:bookmarkStart w:id="7" w:name="_Toc211781649"/>
+      <w:r>
         <w:rPr>
           <w:b/>
           <w:bCs/>
@@ -3268,8 +3441,9 @@
           <w:szCs w:val="40"/>
           <w:lang w:val="pt-BR"/>
         </w:rPr>
-      </w:pPr>
-      <w:bookmarkStart w:id="7" w:name="_Toc211775721"/>
+        <w:lastRenderedPageBreak/>
+        <w:t xml:space="preserve">3. </w:t>
+      </w:r>
       <w:r>
         <w:rPr>
           <w:b/>
@@ -3279,7 +3453,7 @@
           <w:szCs w:val="40"/>
           <w:lang w:val="pt-BR"/>
         </w:rPr>
-        <w:t xml:space="preserve">3. </w:t>
+        <w:t>Instala</w:t>
       </w:r>
       <w:r>
         <w:rPr>
@@ -3290,7 +3464,7 @@
           <w:szCs w:val="40"/>
           <w:lang w:val="pt-BR"/>
         </w:rPr>
-        <w:t>Instala</w:t>
+        <w:t>ndo ou Atualizando</w:t>
       </w:r>
       <w:r>
         <w:rPr>
@@ -3301,7 +3475,7 @@
           <w:szCs w:val="40"/>
           <w:lang w:val="pt-BR"/>
         </w:rPr>
-        <w:t>ndo ou Atualizando</w:t>
+        <w:t xml:space="preserve"> </w:t>
       </w:r>
       <w:r>
         <w:rPr>
@@ -3312,8 +3486,9 @@
           <w:szCs w:val="40"/>
           <w:lang w:val="pt-BR"/>
         </w:rPr>
-        <w:t xml:space="preserve"> </w:t>
-      </w:r>
+        <w:t xml:space="preserve">o </w:t>
+      </w:r>
+      <w:proofErr w:type="spellStart"/>
       <w:r>
         <w:rPr>
           <w:b/>
@@ -3323,9 +3498,9 @@
           <w:szCs w:val="40"/>
           <w:lang w:val="pt-BR"/>
         </w:rPr>
-        <w:t xml:space="preserve">o </w:t>
-      </w:r>
-      <w:proofErr w:type="spellStart"/>
+        <w:t>Healthy</w:t>
+      </w:r>
+      <w:proofErr w:type="spellEnd"/>
       <w:r>
         <w:rPr>
           <w:b/>
@@ -3335,86 +3510,109 @@
           <w:szCs w:val="40"/>
           <w:lang w:val="pt-BR"/>
         </w:rPr>
-        <w:t>Healthy</w:t>
+        <w:t xml:space="preserve"> Minds</w:t>
+      </w:r>
+      <w:bookmarkEnd w:id="7"/>
+    </w:p>
+    <w:p>
+      <w:pPr>
+        <w:rPr>
+          <w:rFonts w:ascii="Arial" w:hAnsi="Arial" w:cs="Arial"/>
+          <w:sz w:val="22"/>
+          <w:szCs w:val="22"/>
+          <w:lang w:val="pt-BR" w:eastAsia="en-US"/>
+        </w:rPr>
+      </w:pPr>
+      <w:r>
+        <w:rPr>
+          <w:rFonts w:ascii="Arial" w:hAnsi="Arial" w:cs="Arial"/>
+          <w:sz w:val="22"/>
+          <w:szCs w:val="22"/>
+          <w:lang w:val="pt-BR" w:eastAsia="en-US"/>
+        </w:rPr>
+        <w:t>Após a preparação do ambiente</w:t>
+      </w:r>
+      <w:r>
+        <w:rPr>
+          <w:rFonts w:ascii="Arial" w:hAnsi="Arial" w:cs="Arial"/>
+          <w:sz w:val="22"/>
+          <w:szCs w:val="22"/>
+          <w:lang w:val="pt-BR" w:eastAsia="en-US"/>
+        </w:rPr>
+        <w:t xml:space="preserve"> </w:t>
+      </w:r>
+      <w:r>
+        <w:rPr>
+          <w:rFonts w:ascii="Arial" w:hAnsi="Arial" w:cs="Arial"/>
+          <w:sz w:val="22"/>
+          <w:szCs w:val="22"/>
+          <w:lang w:val="pt-BR" w:eastAsia="en-US"/>
+        </w:rPr>
+        <w:t xml:space="preserve">(ver sessão </w:t>
+      </w:r>
+      <w:proofErr w:type="gramStart"/>
+      <w:r>
+        <w:rPr>
+          <w:rFonts w:ascii="Arial" w:hAnsi="Arial" w:cs="Arial"/>
+          <w:sz w:val="22"/>
+          <w:szCs w:val="22"/>
+          <w:lang w:val="pt-BR" w:eastAsia="en-US"/>
+        </w:rPr>
+        <w:t>2.Pré</w:t>
+      </w:r>
+      <w:proofErr w:type="gramEnd"/>
+      <w:r>
+        <w:rPr>
+          <w:rFonts w:ascii="Arial" w:hAnsi="Arial" w:cs="Arial"/>
+          <w:sz w:val="22"/>
+          <w:szCs w:val="22"/>
+          <w:lang w:val="pt-BR" w:eastAsia="en-US"/>
+        </w:rPr>
+        <w:t xml:space="preserve"> Requisitos Para Instalação)</w:t>
+      </w:r>
+      <w:r>
+        <w:rPr>
+          <w:rFonts w:ascii="Arial" w:hAnsi="Arial" w:cs="Arial"/>
+          <w:sz w:val="22"/>
+          <w:szCs w:val="22"/>
+          <w:lang w:val="pt-BR" w:eastAsia="en-US"/>
+        </w:rPr>
+        <w:t xml:space="preserve"> chegou a hora de colocarmos o arquivo do programa em si na pasta certa: trata-se de um </w:t>
+      </w:r>
+      <w:proofErr w:type="gramStart"/>
+      <w:r>
+        <w:rPr>
+          <w:rFonts w:ascii="Arial" w:hAnsi="Arial" w:cs="Arial"/>
+          <w:sz w:val="22"/>
+          <w:szCs w:val="22"/>
+          <w:lang w:val="pt-BR" w:eastAsia="en-US"/>
+        </w:rPr>
+        <w:t xml:space="preserve">arquivo </w:t>
+      </w:r>
+      <w:r>
+        <w:rPr>
+          <w:rFonts w:ascii="Arial" w:hAnsi="Arial" w:cs="Arial"/>
+          <w:b/>
+          <w:bCs/>
+          <w:sz w:val="22"/>
+          <w:szCs w:val="22"/>
+          <w:lang w:val="pt-BR" w:eastAsia="en-US"/>
+        </w:rPr>
+        <w:t>,</w:t>
+      </w:r>
+      <w:proofErr w:type="spellStart"/>
+      <w:r>
+        <w:rPr>
+          <w:rFonts w:ascii="Arial" w:hAnsi="Arial" w:cs="Arial"/>
+          <w:b/>
+          <w:bCs/>
+          <w:sz w:val="22"/>
+          <w:szCs w:val="22"/>
+          <w:lang w:val="pt-BR" w:eastAsia="en-US"/>
+        </w:rPr>
+        <w:t>jar</w:t>
       </w:r>
       <w:proofErr w:type="spellEnd"/>
-      <w:r>
-        <w:rPr>
-          <w:b/>
-          <w:bCs/>
-          <w:color w:val="000000" w:themeColor="text1"/>
-          <w:sz w:val="40"/>
-          <w:szCs w:val="40"/>
-          <w:lang w:val="pt-BR"/>
-        </w:rPr>
-        <w:t xml:space="preserve"> Minds</w:t>
-      </w:r>
-      <w:bookmarkEnd w:id="7"/>
-    </w:p>
-    <w:p>
-      <w:pPr>
-        <w:rPr>
-          <w:rFonts w:ascii="Arial" w:hAnsi="Arial" w:cs="Arial"/>
-          <w:sz w:val="22"/>
-          <w:szCs w:val="22"/>
-          <w:lang w:val="pt-BR" w:eastAsia="en-US"/>
-        </w:rPr>
-      </w:pPr>
-      <w:r>
-        <w:rPr>
-          <w:rFonts w:ascii="Arial" w:hAnsi="Arial" w:cs="Arial"/>
-          <w:sz w:val="22"/>
-          <w:szCs w:val="22"/>
-          <w:lang w:val="pt-BR" w:eastAsia="en-US"/>
-        </w:rPr>
-        <w:t xml:space="preserve">Após </w:t>
-      </w:r>
-      <w:r>
-        <w:rPr>
-          <w:rFonts w:ascii="Arial" w:hAnsi="Arial" w:cs="Arial"/>
-          <w:sz w:val="22"/>
-          <w:szCs w:val="22"/>
-          <w:lang w:val="pt-BR" w:eastAsia="en-US"/>
-        </w:rPr>
-        <w:t xml:space="preserve">ter a certeza de que os requisitos do JDK </w:t>
-      </w:r>
-      <w:r>
-        <w:rPr>
-          <w:rFonts w:ascii="Arial" w:hAnsi="Arial" w:cs="Arial"/>
-          <w:sz w:val="22"/>
-          <w:szCs w:val="22"/>
-          <w:lang w:val="pt-BR" w:eastAsia="en-US"/>
-        </w:rPr>
-        <w:t xml:space="preserve">tenham sido </w:t>
-      </w:r>
-      <w:r>
-        <w:rPr>
-          <w:rFonts w:ascii="Arial" w:hAnsi="Arial" w:cs="Arial"/>
-          <w:sz w:val="22"/>
-          <w:szCs w:val="22"/>
-          <w:lang w:val="pt-BR" w:eastAsia="en-US"/>
-        </w:rPr>
-        <w:t xml:space="preserve">sanados </w:t>
-      </w:r>
-      <w:r>
-        <w:rPr>
-          <w:rFonts w:ascii="Arial" w:hAnsi="Arial" w:cs="Arial"/>
-          <w:sz w:val="22"/>
-          <w:szCs w:val="22"/>
-          <w:lang w:val="pt-BR" w:eastAsia="en-US"/>
-        </w:rPr>
-        <w:t xml:space="preserve">(ver sessão </w:t>
-      </w:r>
-      <w:proofErr w:type="gramStart"/>
-      <w:r>
-        <w:rPr>
-          <w:rFonts w:ascii="Arial" w:hAnsi="Arial" w:cs="Arial"/>
-          <w:sz w:val="22"/>
-          <w:szCs w:val="22"/>
-          <w:lang w:val="pt-BR" w:eastAsia="en-US"/>
-        </w:rPr>
-        <w:t>2.Pré</w:t>
-      </w:r>
       <w:proofErr w:type="gramEnd"/>
       <w:r>
         <w:rPr>
@@ -3423,27 +3621,135 @@
           <w:szCs w:val="22"/>
           <w:lang w:val="pt-BR" w:eastAsia="en-US"/>
         </w:rPr>
-        <w:t xml:space="preserve"> Requisitos Para Instalação)</w:t>
-      </w:r>
-      <w:r>
-        <w:rPr>
-          <w:rFonts w:ascii="Arial" w:hAnsi="Arial" w:cs="Arial"/>
-          <w:sz w:val="22"/>
-          <w:szCs w:val="22"/>
-          <w:lang w:val="pt-BR" w:eastAsia="en-US"/>
-        </w:rPr>
-        <w:t xml:space="preserve"> siga com os seguintes passos:</w:t>
-      </w:r>
-    </w:p>
-    <w:p>
-      <w:pPr>
-        <w:rPr>
-          <w:rFonts w:ascii="Arial" w:hAnsi="Arial" w:cs="Arial"/>
-          <w:sz w:val="22"/>
-          <w:szCs w:val="22"/>
-          <w:lang w:val="pt-BR" w:eastAsia="en-US"/>
-        </w:rPr>
-      </w:pPr>
+        <w:t xml:space="preserve">, cujo nome do arquivo segue o formato </w:t>
+      </w:r>
+      <w:r>
+        <w:rPr>
+          <w:rFonts w:ascii="Arial" w:hAnsi="Arial" w:cs="Arial"/>
+          <w:b/>
+          <w:bCs/>
+          <w:sz w:val="22"/>
+          <w:szCs w:val="22"/>
+          <w:lang w:val="pt-BR" w:eastAsia="en-US"/>
+        </w:rPr>
+        <w:t>HM_vX.jar</w:t>
+      </w:r>
+      <w:r>
+        <w:rPr>
+          <w:rFonts w:ascii="Arial" w:hAnsi="Arial" w:cs="Arial"/>
+          <w:sz w:val="22"/>
+          <w:szCs w:val="22"/>
+          <w:lang w:val="pt-BR" w:eastAsia="en-US"/>
+        </w:rPr>
+        <w:t xml:space="preserve">, onde </w:t>
+      </w:r>
+      <w:r>
+        <w:rPr>
+          <w:rFonts w:ascii="Arial" w:hAnsi="Arial" w:cs="Arial"/>
+          <w:b/>
+          <w:bCs/>
+          <w:sz w:val="22"/>
+          <w:szCs w:val="22"/>
+          <w:lang w:val="pt-BR" w:eastAsia="en-US"/>
+        </w:rPr>
+        <w:t>X</w:t>
+      </w:r>
+      <w:r>
+        <w:rPr>
+          <w:rFonts w:ascii="Arial" w:hAnsi="Arial" w:cs="Arial"/>
+          <w:b/>
+          <w:bCs/>
+          <w:sz w:val="22"/>
+          <w:szCs w:val="22"/>
+          <w:lang w:val="pt-BR" w:eastAsia="en-US"/>
+        </w:rPr>
+        <w:t xml:space="preserve"> </w:t>
+      </w:r>
+      <w:r>
+        <w:rPr>
+          <w:rFonts w:ascii="Arial" w:hAnsi="Arial" w:cs="Arial"/>
+          <w:sz w:val="22"/>
+          <w:szCs w:val="22"/>
+          <w:lang w:val="pt-BR" w:eastAsia="en-US"/>
+        </w:rPr>
+        <w:t xml:space="preserve">representa a versão do programa </w:t>
+      </w:r>
+      <w:proofErr w:type="spellStart"/>
+      <w:r>
+        <w:rPr>
+          <w:rFonts w:ascii="Arial" w:hAnsi="Arial" w:cs="Arial"/>
+          <w:sz w:val="22"/>
+          <w:szCs w:val="22"/>
+          <w:lang w:val="pt-BR" w:eastAsia="en-US"/>
+        </w:rPr>
+        <w:t>HealthyMinds</w:t>
+      </w:r>
+      <w:proofErr w:type="spellEnd"/>
+      <w:r>
+        <w:rPr>
+          <w:rFonts w:ascii="Arial" w:hAnsi="Arial" w:cs="Arial"/>
+          <w:sz w:val="22"/>
+          <w:szCs w:val="22"/>
+          <w:lang w:val="pt-BR" w:eastAsia="en-US"/>
+        </w:rPr>
+        <w:t>.</w:t>
+      </w:r>
+    </w:p>
+    <w:p>
+      <w:pPr>
+        <w:rPr>
+          <w:rFonts w:ascii="Arial" w:hAnsi="Arial" w:cs="Arial"/>
+          <w:sz w:val="22"/>
+          <w:szCs w:val="22"/>
+          <w:lang w:val="pt-BR" w:eastAsia="en-US"/>
+        </w:rPr>
+      </w:pPr>
+    </w:p>
+    <w:p>
+      <w:pPr>
+        <w:rPr>
+          <w:rFonts w:ascii="Arial" w:hAnsi="Arial" w:cs="Arial"/>
+          <w:sz w:val="22"/>
+          <w:szCs w:val="22"/>
+          <w:lang w:val="pt-BR" w:eastAsia="en-US"/>
+        </w:rPr>
+      </w:pPr>
+      <w:r>
+        <w:rPr>
+          <w:rFonts w:ascii="Arial" w:hAnsi="Arial" w:cs="Arial"/>
+          <w:sz w:val="22"/>
+          <w:szCs w:val="22"/>
+          <w:lang w:val="pt-BR" w:eastAsia="en-US"/>
+        </w:rPr>
+        <w:t>S</w:t>
+      </w:r>
+      <w:r>
+        <w:rPr>
+          <w:rFonts w:ascii="Arial" w:hAnsi="Arial" w:cs="Arial"/>
+          <w:sz w:val="22"/>
+          <w:szCs w:val="22"/>
+          <w:lang w:val="pt-BR" w:eastAsia="en-US"/>
+        </w:rPr>
+        <w:t>iga com os seguintes passos</w:t>
+      </w:r>
+      <w:r>
+        <w:rPr>
+          <w:rFonts w:ascii="Arial" w:hAnsi="Arial" w:cs="Arial"/>
+          <w:sz w:val="22"/>
+          <w:szCs w:val="22"/>
+          <w:lang w:val="pt-BR" w:eastAsia="en-US"/>
+        </w:rPr>
+        <w:t xml:space="preserve"> para baixar o arquivo</w:t>
+      </w:r>
+      <w:r>
+        <w:rPr>
+          <w:rFonts w:ascii="Arial" w:hAnsi="Arial" w:cs="Arial"/>
+          <w:sz w:val="22"/>
+          <w:szCs w:val="22"/>
+          <w:lang w:val="pt-BR" w:eastAsia="en-US"/>
+        </w:rPr>
+        <w:t>:</w:t>
+      </w:r>
     </w:p>
     <w:p>
       <w:pPr>
@@ -3476,15 +3782,6 @@
           <w:szCs w:val="22"/>
           <w:lang w:val="pt-BR" w:eastAsia="en-US"/>
         </w:rPr>
-        <w:t>:</w:t>
-      </w:r>
-      <w:r>
-        <w:rPr>
-          <w:rFonts w:ascii="Arial" w:hAnsi="Arial" w:cs="Arial"/>
-          <w:sz w:val="22"/>
-          <w:szCs w:val="22"/>
-          <w:lang w:val="pt-BR" w:eastAsia="en-US"/>
-        </w:rPr>
         <w:br/>
       </w:r>
       <w:r>
@@ -3495,55 +3792,19 @@
           <w:lang w:val="pt-BR" w:eastAsia="en-US"/>
         </w:rPr>
         <w:br/>
-        <w:t xml:space="preserve">Essa página contém diversas versões do </w:t>
-      </w:r>
-      <w:r>
-        <w:rPr>
-          <w:rFonts w:ascii="Arial" w:hAnsi="Arial" w:cs="Arial"/>
-          <w:sz w:val="22"/>
-          <w:szCs w:val="22"/>
-          <w:lang w:val="pt-BR" w:eastAsia="en-US"/>
-        </w:rPr>
-        <w:t>arquivo HM.jar. Em sua raiz sempre estará a versão mais atual.</w:t>
-      </w:r>
-      <w:r>
-        <w:rPr>
-          <w:rFonts w:ascii="Arial" w:hAnsi="Arial" w:cs="Arial"/>
-          <w:sz w:val="22"/>
-          <w:szCs w:val="22"/>
-          <w:lang w:val="pt-BR" w:eastAsia="en-US"/>
-        </w:rPr>
-        <w:t xml:space="preserve"> Há uma pasta </w:t>
-      </w:r>
-      <w:r>
-        <w:rPr>
-          <w:rFonts w:ascii="Arial" w:hAnsi="Arial" w:cs="Arial"/>
-          <w:sz w:val="22"/>
-          <w:szCs w:val="22"/>
-          <w:lang w:val="pt-BR" w:eastAsia="en-US"/>
-        </w:rPr>
-        <w:t>“</w:t>
-      </w:r>
-      <w:proofErr w:type="spellStart"/>
-      <w:r>
-        <w:rPr>
-          <w:rFonts w:ascii="Arial" w:hAnsi="Arial" w:cs="Arial"/>
-          <w:sz w:val="22"/>
-          <w:szCs w:val="22"/>
-          <w:lang w:val="pt-BR" w:eastAsia="en-US"/>
-        </w:rPr>
-        <w:t>older</w:t>
-      </w:r>
-      <w:proofErr w:type="spellEnd"/>
-      <w:r>
-        <w:rPr>
-          <w:rFonts w:ascii="Arial" w:hAnsi="Arial" w:cs="Arial"/>
-          <w:sz w:val="22"/>
-          <w:szCs w:val="22"/>
-          <w:lang w:val="pt-BR" w:eastAsia="en-US"/>
-        </w:rPr>
-        <w:t>”, que conterá as versões anteriores</w:t>
-      </w:r>
+      </w:r>
+      <w:hyperlink r:id="rId13" w:history="1">
+        <w:r>
+          <w:rPr>
+            <w:rStyle w:val="Hyperlink"/>
+            <w:rFonts w:ascii="Arial" w:hAnsi="Arial" w:cs="Arial"/>
+            <w:sz w:val="18"/>
+            <w:szCs w:val="18"/>
+            <w:lang w:val="pt-BR"/>
+          </w:rPr>
+          <w:t>https://drive.google.com/drive/folders/1ceZXB00dOB_psYuZ1GEIk6Jm-PQfzGy3?usp=drive_link</w:t>
+        </w:r>
+      </w:hyperlink>
       <w:r>
         <w:rPr>
           <w:rFonts w:ascii="Arial" w:hAnsi="Arial" w:cs="Arial"/>
@@ -3594,7 +3855,40 @@
           <w:szCs w:val="22"/>
           <w:lang w:val="pt-BR" w:eastAsia="en-US"/>
         </w:rPr>
-        <w:t xml:space="preserve"> arquivo HM.jar</w:t>
+        <w:t xml:space="preserve"> arquivo </w:t>
+      </w:r>
+      <w:r>
+        <w:rPr>
+          <w:rFonts w:ascii="Arial" w:hAnsi="Arial" w:cs="Arial"/>
+          <w:b/>
+          <w:bCs/>
+          <w:sz w:val="22"/>
+          <w:szCs w:val="22"/>
+          <w:lang w:val="pt-BR" w:eastAsia="en-US"/>
+        </w:rPr>
+        <w:t>HM</w:t>
+      </w:r>
+      <w:r>
+        <w:rPr>
+          <w:rFonts w:ascii="Arial" w:hAnsi="Arial" w:cs="Arial"/>
+          <w:b/>
+          <w:bCs/>
+          <w:sz w:val="22"/>
+          <w:szCs w:val="22"/>
+          <w:lang w:val="pt-BR" w:eastAsia="en-US"/>
+        </w:rPr>
+        <w:t>_vX</w:t>
+      </w:r>
+      <w:r>
+        <w:rPr>
+          <w:rFonts w:ascii="Arial" w:hAnsi="Arial" w:cs="Arial"/>
+          <w:b/>
+          <w:bCs/>
+          <w:sz w:val="22"/>
+          <w:szCs w:val="22"/>
+          <w:lang w:val="pt-BR" w:eastAsia="en-US"/>
+        </w:rPr>
+        <w:t>.jar</w:t>
       </w:r>
       <w:r>
         <w:rPr>
@@ -3637,17 +3931,7 @@
           <w:szCs w:val="22"/>
           <w:lang w:val="pt-BR" w:eastAsia="en-US"/>
         </w:rPr>
-        <w:t xml:space="preserve">Copie esse arquivo e </w:t>
-      </w:r>
-      <w:proofErr w:type="gramStart"/>
-      <w:r>
-        <w:rPr>
-          <w:rFonts w:ascii="Arial" w:hAnsi="Arial" w:cs="Arial"/>
-          <w:sz w:val="22"/>
-          <w:szCs w:val="22"/>
-          <w:lang w:val="pt-BR" w:eastAsia="en-US"/>
-        </w:rPr>
-        <w:t xml:space="preserve">cole </w:t>
+        <w:t>Copie esse arquivo e cole</w:t>
       </w:r>
       <w:r>
         <w:rPr>
@@ -3658,7 +3942,6 @@
         </w:rPr>
         <w:t xml:space="preserve"> "</w:t>
       </w:r>
-      <w:proofErr w:type="gramEnd"/>
       <w:r>
         <w:rPr>
           <w:rFonts w:ascii="Arial" w:hAnsi="Arial" w:cs="Arial"/>
@@ -3731,7 +4014,7 @@
           <w:lang w:val="pt-BR"/>
         </w:rPr>
       </w:pPr>
-      <w:bookmarkStart w:id="8" w:name="_Toc211775722"/>
+      <w:bookmarkStart w:id="8" w:name="_Toc211781650"/>
       <w:r>
         <w:rPr>
           <w:b/>
@@ -4085,7 +4368,25 @@
           <w:szCs w:val="22"/>
           <w:lang w:val="pt-BR" w:eastAsia="en-US"/>
         </w:rPr>
-        <w:t>comando abaixo:</w:t>
+        <w:t>comando abaixo</w:t>
+      </w:r>
+      <w:r>
+        <w:rPr>
+          <w:rFonts w:ascii="Arial" w:hAnsi="Arial" w:cs="Arial"/>
+          <w:sz w:val="22"/>
+          <w:szCs w:val="22"/>
+          <w:lang w:val="pt-BR" w:eastAsia="en-US"/>
+        </w:rPr>
+        <w:t xml:space="preserve"> (sem aspas)</w:t>
+      </w:r>
+      <w:r>
+        <w:rPr>
+          <w:rFonts w:ascii="Arial" w:hAnsi="Arial" w:cs="Arial"/>
+          <w:sz w:val="22"/>
+          <w:szCs w:val="22"/>
+          <w:lang w:val="pt-BR" w:eastAsia="en-US"/>
+        </w:rPr>
+        <w:t>:</w:t>
       </w:r>
       <w:r>
         <w:rPr>
@@ -4349,7 +4650,18 @@
           <w:szCs w:val="22"/>
           <w:lang w:val="pt-BR" w:eastAsia="en-US"/>
         </w:rPr>
-        <w:t>Onde X</w:t>
+        <w:t xml:space="preserve">Onde </w:t>
+      </w:r>
+      <w:r>
+        <w:rPr>
+          <w:rFonts w:ascii="Arial" w:hAnsi="Arial" w:cs="Arial"/>
+          <w:b/>
+          <w:bCs/>
+          <w:sz w:val="22"/>
+          <w:szCs w:val="22"/>
+          <w:lang w:val="pt-BR" w:eastAsia="en-US"/>
+        </w:rPr>
+        <w:t>X</w:t>
       </w:r>
       <w:r>
         <w:rPr>
@@ -4367,7 +4679,25 @@
           <w:szCs w:val="22"/>
           <w:lang w:val="pt-BR" w:eastAsia="en-US"/>
         </w:rPr>
-        <w:t>. Por exemplo, se estiver rodando a versão 1, o comado será:</w:t>
+        <w:t>. Por exemplo, se estiver rodando a versão 1</w:t>
+      </w:r>
+      <w:r>
+        <w:rPr>
+          <w:rFonts w:ascii="Arial" w:hAnsi="Arial" w:cs="Arial"/>
+          <w:sz w:val="22"/>
+          <w:szCs w:val="22"/>
+          <w:lang w:val="pt-BR" w:eastAsia="en-US"/>
+        </w:rPr>
+        <w:t>.0</w:t>
+      </w:r>
+      <w:r>
+        <w:rPr>
+          <w:rFonts w:ascii="Arial" w:hAnsi="Arial" w:cs="Arial"/>
+          <w:sz w:val="22"/>
+          <w:szCs w:val="22"/>
+          <w:lang w:val="pt-BR" w:eastAsia="en-US"/>
+        </w:rPr>
+        <w:t>, o comado será:</w:t>
       </w:r>
     </w:p>
     <w:p>
@@ -4555,11 +4885,33 @@
       <w:r>
         <w:rPr>
           <w:rFonts w:ascii="Arial" w:hAnsi="Arial" w:cs="Arial"/>
-          <w:sz w:val="22"/>
-          <w:szCs w:val="22"/>
-          <w:lang w:val="pt-BR" w:eastAsia="en-US"/>
-        </w:rPr>
-        <w:t>.jar"</w:t>
+          <w:b/>
+          <w:bCs/>
+          <w:sz w:val="22"/>
+          <w:szCs w:val="22"/>
+          <w:lang w:val="pt-BR" w:eastAsia="en-US"/>
+        </w:rPr>
+        <w:t>.</w:t>
+      </w:r>
+      <w:r>
+        <w:rPr>
+          <w:rFonts w:ascii="Arial" w:hAnsi="Arial" w:cs="Arial"/>
+          <w:b/>
+          <w:bCs/>
+          <w:sz w:val="22"/>
+          <w:szCs w:val="22"/>
+          <w:lang w:val="pt-BR" w:eastAsia="en-US"/>
+        </w:rPr>
+        <w:t>0</w:t>
+      </w:r>
+      <w:r>
+        <w:rPr>
+          <w:rFonts w:ascii="Arial" w:hAnsi="Arial" w:cs="Arial"/>
+          <w:sz w:val="22"/>
+          <w:szCs w:val="22"/>
+          <w:lang w:val="pt-BR" w:eastAsia="en-US"/>
+        </w:rPr>
+        <w:t>jar"</w:t>
       </w:r>
     </w:p>
     <w:p>
@@ -4770,7 +5122,7 @@
           <w:szCs w:val="40"/>
         </w:rPr>
       </w:pPr>
-      <w:bookmarkStart w:id="9" w:name="_Toc211775723"/>
+      <w:bookmarkStart w:id="9" w:name="_Toc211781651"/>
       <w:r>
         <w:rPr>
           <w:b/>
@@ -4861,7 +5213,7 @@
         </w:rPr>
         <w:br/>
       </w:r>
-      <w:bookmarkStart w:id="10" w:name="_Toc211775724"/>
+      <w:bookmarkStart w:id="10" w:name="_Toc211781652"/>
       <w:r>
         <w:rPr>
           <w:b/>
@@ -4929,7 +5281,7 @@
           <w:lang w:val="pt-BR"/>
         </w:rPr>
       </w:pPr>
-      <w:bookmarkStart w:id="11" w:name="_Toc211775725"/>
+      <w:bookmarkStart w:id="11" w:name="_Toc211781653"/>
       <w:r>
         <w:rPr>
           <w:b/>
@@ -5017,7 +5369,7 @@
           <w:lang w:val="pt-BR"/>
         </w:rPr>
       </w:pPr>
-      <w:bookmarkStart w:id="12" w:name="_Toc211775726"/>
+      <w:bookmarkStart w:id="12" w:name="_Toc211781654"/>
       <w:r>
         <w:rPr>
           <w:b/>

</xml_diff>

<commit_message>
Manual e Arquivos Organizados
</commit_message>
<xml_diff>
--- a/Guia de Usuário/Healthy Minds - Manual do Usuário.docx
+++ b/Guia de Usuário/Healthy Minds - Manual do Usuário.docx
@@ -321,7 +321,7 @@
       <w:r>
         <w:fldChar w:fldCharType="separate"/>
       </w:r>
-      <w:hyperlink w:anchor="_Toc211781644" w:history="1">
+      <w:hyperlink w:anchor="_Toc211785420" w:history="1">
         <w:r>
           <w:rPr>
             <w:rStyle w:val="Hyperlink"/>
@@ -351,7 +351,7 @@
             <w:noProof/>
             <w:webHidden/>
           </w:rPr>
-          <w:instrText xml:space="preserve"> PAGEREF _Toc211781644 \h </w:instrText>
+          <w:instrText xml:space="preserve"> PAGEREF _Toc211785420 \h </w:instrText>
         </w:r>
         <w:r>
           <w:rPr>
@@ -397,7 +397,7 @@
           <w14:ligatures w14:val="standardContextual"/>
         </w:rPr>
       </w:pPr>
-      <w:hyperlink w:anchor="_Toc211781645" w:history="1">
+      <w:hyperlink w:anchor="_Toc211785421" w:history="1">
         <w:r>
           <w:rPr>
             <w:rStyle w:val="Hyperlink"/>
@@ -427,7 +427,7 @@
             <w:noProof/>
             <w:webHidden/>
           </w:rPr>
-          <w:instrText xml:space="preserve"> PAGEREF _Toc211781645 \h </w:instrText>
+          <w:instrText xml:space="preserve"> PAGEREF _Toc211785421 \h </w:instrText>
         </w:r>
         <w:r>
           <w:rPr>
@@ -461,7 +461,7 @@
     <w:p>
       <w:pPr>
         <w:pStyle w:val="Sumrio2"/>
-        <w:ind w:firstLine="567"/>
+        <w:ind w:firstLine="284"/>
         <w:rPr>
           <w:rFonts w:asciiTheme="minorHAnsi" w:eastAsiaTheme="minorEastAsia" w:hAnsiTheme="minorHAnsi" w:cstheme="minorBidi"/>
           <w:noProof/>
@@ -471,7 +471,7 @@
           <w14:ligatures w14:val="standardContextual"/>
         </w:rPr>
       </w:pPr>
-      <w:hyperlink w:anchor="_Toc211781646" w:history="1">
+      <w:hyperlink w:anchor="_Toc211785422" w:history="1">
         <w:r>
           <w:rPr>
             <w:rStyle w:val="Hyperlink"/>
@@ -480,7 +480,7 @@
             <w:noProof/>
             <w:lang w:val="pt-BR"/>
           </w:rPr>
-          <w:t>2.1 Verificação e Instalação do JDK</w:t>
+          <w:t>2.1 Verificação e Instalação do JDK.</w:t>
         </w:r>
         <w:r>
           <w:rPr>
@@ -501,7 +501,7 @@
             <w:noProof/>
             <w:webHidden/>
           </w:rPr>
-          <w:instrText xml:space="preserve"> PAGEREF _Toc211781646 \h </w:instrText>
+          <w:instrText xml:space="preserve"> PAGEREF _Toc211785422 \h </w:instrText>
         </w:r>
         <w:r>
           <w:rPr>
@@ -535,7 +535,7 @@
     <w:p>
       <w:pPr>
         <w:pStyle w:val="Sumrio2"/>
-        <w:ind w:firstLine="567"/>
+        <w:ind w:firstLine="284"/>
         <w:rPr>
           <w:rFonts w:asciiTheme="minorHAnsi" w:eastAsiaTheme="minorEastAsia" w:hAnsiTheme="minorHAnsi" w:cstheme="minorBidi"/>
           <w:noProof/>
@@ -545,7 +545,7 @@
           <w14:ligatures w14:val="standardContextual"/>
         </w:rPr>
       </w:pPr>
-      <w:hyperlink w:anchor="_Toc211781647" w:history="1">
+      <w:hyperlink w:anchor="_Toc211785423" w:history="1">
         <w:r>
           <w:rPr>
             <w:rStyle w:val="Hyperlink"/>
@@ -554,7 +554,7 @@
             <w:noProof/>
             <w:lang w:val="pt-BR"/>
           </w:rPr>
-          <w:t>2.2 Criação do diretório C:\HealthyMinds</w:t>
+          <w:t>2.2 Criação do diretório C:\HealthyMinds.</w:t>
         </w:r>
         <w:r>
           <w:rPr>
@@ -575,7 +575,7 @@
             <w:noProof/>
             <w:webHidden/>
           </w:rPr>
-          <w:instrText xml:space="preserve"> PAGEREF _Toc211781647 \h </w:instrText>
+          <w:instrText xml:space="preserve"> PAGEREF _Toc211785423 \h </w:instrText>
         </w:r>
         <w:r>
           <w:rPr>
@@ -609,7 +609,7 @@
     <w:p>
       <w:pPr>
         <w:pStyle w:val="Sumrio2"/>
-        <w:ind w:firstLine="567"/>
+        <w:ind w:firstLine="284"/>
         <w:rPr>
           <w:rFonts w:asciiTheme="minorHAnsi" w:eastAsiaTheme="minorEastAsia" w:hAnsiTheme="minorHAnsi" w:cstheme="minorBidi"/>
           <w:noProof/>
@@ -619,7 +619,7 @@
           <w14:ligatures w14:val="standardContextual"/>
         </w:rPr>
       </w:pPr>
-      <w:hyperlink w:anchor="_Toc211781648" w:history="1">
+      <w:hyperlink w:anchor="_Toc211785424" w:history="1">
         <w:r>
           <w:rPr>
             <w:rStyle w:val="Hyperlink"/>
@@ -628,7 +628,7 @@
             <w:noProof/>
             <w:lang w:val="pt-BR"/>
           </w:rPr>
-          <w:t>2.3 Instalação do JavaFX</w:t>
+          <w:t>2.3 Instalação do JavaFX (biblioteca gráfica do Java).</w:t>
         </w:r>
         <w:r>
           <w:rPr>
@@ -649,7 +649,7 @@
             <w:noProof/>
             <w:webHidden/>
           </w:rPr>
-          <w:instrText xml:space="preserve"> PAGEREF _Toc211781648 \h </w:instrText>
+          <w:instrText xml:space="preserve"> PAGEREF _Toc211785424 \h </w:instrText>
         </w:r>
         <w:r>
           <w:rPr>
@@ -692,7 +692,7 @@
           <w14:ligatures w14:val="standardContextual"/>
         </w:rPr>
       </w:pPr>
-      <w:hyperlink w:anchor="_Toc211781649" w:history="1">
+      <w:hyperlink w:anchor="_Toc211785425" w:history="1">
         <w:r>
           <w:rPr>
             <w:rStyle w:val="Hyperlink"/>
@@ -722,7 +722,7 @@
             <w:noProof/>
             <w:webHidden/>
           </w:rPr>
-          <w:instrText xml:space="preserve"> PAGEREF _Toc211781649 \h </w:instrText>
+          <w:instrText xml:space="preserve"> PAGEREF _Toc211785425 \h </w:instrText>
         </w:r>
         <w:r>
           <w:rPr>
@@ -765,7 +765,7 @@
           <w14:ligatures w14:val="standardContextual"/>
         </w:rPr>
       </w:pPr>
-      <w:hyperlink w:anchor="_Toc211781650" w:history="1">
+      <w:hyperlink w:anchor="_Toc211785426" w:history="1">
         <w:r>
           <w:rPr>
             <w:rStyle w:val="Hyperlink"/>
@@ -795,7 +795,7 @@
             <w:noProof/>
             <w:webHidden/>
           </w:rPr>
-          <w:instrText xml:space="preserve"> PAGEREF _Toc211781650 \h </w:instrText>
+          <w:instrText xml:space="preserve"> PAGEREF _Toc211785426 \h </w:instrText>
         </w:r>
         <w:r>
           <w:rPr>
@@ -838,13 +838,14 @@
           <w14:ligatures w14:val="standardContextual"/>
         </w:rPr>
       </w:pPr>
-      <w:hyperlink w:anchor="_Toc211781651" w:history="1">
+      <w:hyperlink w:anchor="_Toc211785427" w:history="1">
         <w:r>
           <w:rPr>
             <w:rStyle w:val="Hyperlink"/>
             <w:b/>
             <w:bCs/>
             <w:noProof/>
+            <w:lang w:val="pt-BR"/>
           </w:rPr>
           <w:t>5. Utilizando o Healthy Minds</w:t>
         </w:r>
@@ -867,7 +868,7 @@
             <w:noProof/>
             <w:webHidden/>
           </w:rPr>
-          <w:instrText xml:space="preserve"> PAGEREF _Toc211781651 \h </w:instrText>
+          <w:instrText xml:space="preserve"> PAGEREF _Toc211785427 \h </w:instrText>
         </w:r>
         <w:r>
           <w:rPr>
@@ -901,7 +902,7 @@
     <w:p>
       <w:pPr>
         <w:pStyle w:val="Sumrio2"/>
-        <w:ind w:firstLine="567"/>
+        <w:ind w:firstLine="284"/>
         <w:rPr>
           <w:rFonts w:asciiTheme="minorHAnsi" w:eastAsiaTheme="minorEastAsia" w:hAnsiTheme="minorHAnsi" w:cstheme="minorBidi"/>
           <w:noProof/>
@@ -911,7 +912,7 @@
           <w14:ligatures w14:val="standardContextual"/>
         </w:rPr>
       </w:pPr>
-      <w:hyperlink w:anchor="_Toc211781652" w:history="1">
+      <w:hyperlink w:anchor="_Toc211785428" w:history="1">
         <w:r>
           <w:rPr>
             <w:rStyle w:val="Hyperlink"/>
@@ -941,7 +942,7 @@
             <w:noProof/>
             <w:webHidden/>
           </w:rPr>
-          <w:instrText xml:space="preserve"> PAGEREF _Toc211781652 \h </w:instrText>
+          <w:instrText xml:space="preserve"> PAGEREF _Toc211785428 \h </w:instrText>
         </w:r>
         <w:r>
           <w:rPr>
@@ -975,7 +976,7 @@
     <w:p>
       <w:pPr>
         <w:pStyle w:val="Sumrio2"/>
-        <w:ind w:firstLine="567"/>
+        <w:ind w:firstLine="284"/>
         <w:rPr>
           <w:rFonts w:asciiTheme="minorHAnsi" w:eastAsiaTheme="minorEastAsia" w:hAnsiTheme="minorHAnsi" w:cstheme="minorBidi"/>
           <w:noProof/>
@@ -985,7 +986,7 @@
           <w14:ligatures w14:val="standardContextual"/>
         </w:rPr>
       </w:pPr>
-      <w:hyperlink w:anchor="_Toc211781653" w:history="1">
+      <w:hyperlink w:anchor="_Toc211785429" w:history="1">
         <w:r>
           <w:rPr>
             <w:rStyle w:val="Hyperlink"/>
@@ -1015,7 +1016,7 @@
             <w:noProof/>
             <w:webHidden/>
           </w:rPr>
-          <w:instrText xml:space="preserve"> PAGEREF _Toc211781653 \h </w:instrText>
+          <w:instrText xml:space="preserve"> PAGEREF _Toc211785429 \h </w:instrText>
         </w:r>
         <w:r>
           <w:rPr>
@@ -1049,7 +1050,7 @@
     <w:p>
       <w:pPr>
         <w:pStyle w:val="Sumrio2"/>
-        <w:ind w:firstLine="567"/>
+        <w:ind w:firstLine="284"/>
         <w:rPr>
           <w:rFonts w:asciiTheme="minorHAnsi" w:eastAsiaTheme="minorEastAsia" w:hAnsiTheme="minorHAnsi" w:cstheme="minorBidi"/>
           <w:noProof/>
@@ -1059,7 +1060,7 @@
           <w14:ligatures w14:val="standardContextual"/>
         </w:rPr>
       </w:pPr>
-      <w:hyperlink w:anchor="_Toc211781654" w:history="1">
+      <w:hyperlink w:anchor="_Toc211785430" w:history="1">
         <w:r>
           <w:rPr>
             <w:rStyle w:val="Hyperlink"/>
@@ -1089,7 +1090,7 @@
             <w:noProof/>
             <w:webHidden/>
           </w:rPr>
-          <w:instrText xml:space="preserve"> PAGEREF _Toc211781654 \h </w:instrText>
+          <w:instrText xml:space="preserve"> PAGEREF _Toc211785430 \h </w:instrText>
         </w:r>
         <w:r>
           <w:rPr>
@@ -1267,7 +1268,7 @@
         </w:rPr>
       </w:pPr>
       <w:bookmarkStart w:id="0" w:name="_Toc208429902"/>
-      <w:bookmarkStart w:id="1" w:name="_Toc211781644"/>
+      <w:bookmarkStart w:id="1" w:name="_Toc211785420"/>
       <w:r>
         <w:rPr>
           <w:b/>
@@ -1674,7 +1675,7 @@
           <w:lang w:val="pt-BR"/>
         </w:rPr>
       </w:pPr>
-      <w:bookmarkStart w:id="2" w:name="_Toc211781645"/>
+      <w:bookmarkStart w:id="2" w:name="_Toc211785421"/>
       <w:r>
         <w:rPr>
           <w:b/>
@@ -2055,7 +2056,7 @@
           <w:lang w:val="pt-BR"/>
         </w:rPr>
       </w:pPr>
-      <w:bookmarkStart w:id="3" w:name="_Toc211781646"/>
+      <w:bookmarkStart w:id="3" w:name="_Toc211785422"/>
       <w:r>
         <w:rPr>
           <w:b/>
@@ -2091,6 +2092,15 @@
           <w:lang w:val="pt-BR"/>
         </w:rPr>
         <w:t>JDK</w:t>
+      </w:r>
+      <w:r>
+        <w:rPr>
+          <w:b/>
+          <w:bCs/>
+          <w:color w:val="000000" w:themeColor="text1"/>
+          <w:lang w:val="pt-BR"/>
+        </w:rPr>
+        <w:t>.</w:t>
       </w:r>
       <w:bookmarkEnd w:id="3"/>
     </w:p>
@@ -2556,7 +2566,7 @@
         </w:rPr>
       </w:pPr>
       <w:bookmarkStart w:id="4" w:name="_Hlk211773820"/>
-      <w:bookmarkStart w:id="5" w:name="_Toc211781647"/>
+      <w:bookmarkStart w:id="5" w:name="_Toc211785423"/>
       <w:r>
         <w:rPr>
           <w:b/>
@@ -2603,6 +2613,15 @@
         <w:t>s</w:t>
       </w:r>
       <w:bookmarkEnd w:id="4"/>
+      <w:r>
+        <w:rPr>
+          <w:b/>
+          <w:bCs/>
+          <w:color w:val="000000" w:themeColor="text1"/>
+          <w:lang w:val="pt-BR"/>
+        </w:rPr>
+        <w:t>.</w:t>
+      </w:r>
       <w:bookmarkEnd w:id="5"/>
     </w:p>
     <w:p>
@@ -2860,7 +2879,7 @@
           <w:lang w:val="pt-BR"/>
         </w:rPr>
       </w:pPr>
-      <w:bookmarkStart w:id="6" w:name="_Toc211781648"/>
+      <w:bookmarkStart w:id="6" w:name="_Toc211785424"/>
       <w:r>
         <w:rPr>
           <w:b/>
@@ -2907,8 +2926,17 @@
         </w:rPr>
         <w:t>JavaFX</w:t>
       </w:r>
+      <w:proofErr w:type="spellEnd"/>
+      <w:r>
+        <w:rPr>
+          <w:b/>
+          <w:bCs/>
+          <w:color w:val="000000" w:themeColor="text1"/>
+          <w:lang w:val="pt-BR"/>
+        </w:rPr>
+        <w:t xml:space="preserve"> (biblioteca gráfica do Java).</w:t>
+      </w:r>
       <w:bookmarkEnd w:id="6"/>
-      <w:proofErr w:type="spellEnd"/>
     </w:p>
     <w:p>
       <w:pPr>
@@ -3117,39 +3145,52 @@
         </w:rPr>
         <w:t xml:space="preserve">Descompacte o arquivo </w:t>
       </w:r>
+      <w:r>
+        <w:rPr>
+          <w:rFonts w:ascii="Arial" w:hAnsi="Arial" w:cs="Arial"/>
+          <w:b/>
+          <w:bCs/>
+          <w:sz w:val="22"/>
+          <w:szCs w:val="22"/>
+          <w:lang w:val="pt-BR"/>
+        </w:rPr>
+        <w:t>JavaFX</w:t>
+      </w:r>
+      <w:r>
+        <w:rPr>
+          <w:rFonts w:ascii="Arial" w:hAnsi="Arial" w:cs="Arial"/>
+          <w:b/>
+          <w:bCs/>
+          <w:sz w:val="22"/>
+          <w:szCs w:val="22"/>
+          <w:lang w:val="pt-BR"/>
+        </w:rPr>
+        <w:t>.zip</w:t>
+      </w:r>
+      <w:r>
+        <w:rPr>
+          <w:rFonts w:ascii="Arial" w:hAnsi="Arial" w:cs="Arial"/>
+          <w:sz w:val="22"/>
+          <w:szCs w:val="22"/>
+          <w:lang w:val="pt-BR"/>
+        </w:rPr>
+        <w:t>. A</w:t>
+      </w:r>
+      <w:r>
+        <w:rPr>
+          <w:rFonts w:ascii="Arial" w:hAnsi="Arial" w:cs="Arial"/>
+          <w:sz w:val="22"/>
+          <w:szCs w:val="22"/>
+          <w:lang w:val="pt-BR"/>
+        </w:rPr>
+        <w:t xml:space="preserve"> pasta </w:t>
+      </w:r>
       <w:proofErr w:type="spellStart"/>
       <w:r>
         <w:rPr>
           <w:rFonts w:ascii="Arial" w:hAnsi="Arial" w:cs="Arial"/>
-          <w:sz w:val="22"/>
-          <w:szCs w:val="22"/>
-          <w:lang w:val="pt-BR"/>
-        </w:rPr>
-        <w:t>JavaFX</w:t>
-      </w:r>
-      <w:proofErr w:type="spellEnd"/>
-      <w:r>
-        <w:rPr>
-          <w:rFonts w:ascii="Arial" w:hAnsi="Arial" w:cs="Arial"/>
-          <w:sz w:val="22"/>
-          <w:szCs w:val="22"/>
-          <w:lang w:val="pt-BR"/>
-        </w:rPr>
-        <w:t xml:space="preserve"> e a</w:t>
-      </w:r>
-      <w:r>
-        <w:rPr>
-          <w:rFonts w:ascii="Arial" w:hAnsi="Arial" w:cs="Arial"/>
-          <w:sz w:val="22"/>
-          <w:szCs w:val="22"/>
-          <w:lang w:val="pt-BR"/>
-        </w:rPr>
-        <w:t xml:space="preserve"> pasta </w:t>
-      </w:r>
-      <w:proofErr w:type="spellStart"/>
-      <w:r>
-        <w:rPr>
-          <w:rFonts w:ascii="Arial" w:hAnsi="Arial" w:cs="Arial"/>
+          <w:b/>
+          <w:bCs/>
           <w:sz w:val="22"/>
           <w:szCs w:val="22"/>
           <w:lang w:val="pt-BR"/>
@@ -3360,52 +3401,7 @@
           <w:szCs w:val="22"/>
           <w:lang w:val="pt-BR" w:eastAsia="en-US"/>
         </w:rPr>
-        <w:t xml:space="preserve"> Mind em si. Vale ressaltar que, uma </w:t>
-      </w:r>
-      <w:r>
-        <w:rPr>
-          <w:rFonts w:ascii="Arial" w:hAnsi="Arial" w:cs="Arial"/>
-          <w:sz w:val="22"/>
-          <w:szCs w:val="22"/>
-          <w:lang w:val="pt-BR" w:eastAsia="en-US"/>
-        </w:rPr>
-        <w:t>vez executados esses passos</w:t>
-      </w:r>
-      <w:r>
-        <w:rPr>
-          <w:rFonts w:ascii="Arial" w:hAnsi="Arial" w:cs="Arial"/>
-          <w:sz w:val="22"/>
-          <w:szCs w:val="22"/>
-          <w:lang w:val="pt-BR" w:eastAsia="en-US"/>
-        </w:rPr>
-        <w:t xml:space="preserve">, </w:t>
-      </w:r>
-      <w:r>
-        <w:rPr>
-          <w:rFonts w:ascii="Arial" w:hAnsi="Arial" w:cs="Arial"/>
-          <w:sz w:val="22"/>
-          <w:szCs w:val="22"/>
-          <w:lang w:val="pt-BR" w:eastAsia="en-US"/>
-        </w:rPr>
-        <w:t>não será necessário repet</w:t>
-      </w:r>
-      <w:r>
-        <w:rPr>
-          <w:rFonts w:ascii="Arial" w:hAnsi="Arial" w:cs="Arial"/>
-          <w:sz w:val="22"/>
-          <w:szCs w:val="22"/>
-          <w:lang w:val="pt-BR" w:eastAsia="en-US"/>
-        </w:rPr>
-        <w:t>i</w:t>
-      </w:r>
-      <w:r>
-        <w:rPr>
-          <w:rFonts w:ascii="Arial" w:hAnsi="Arial" w:cs="Arial"/>
-          <w:sz w:val="22"/>
-          <w:szCs w:val="22"/>
-          <w:lang w:val="pt-BR" w:eastAsia="en-US"/>
-        </w:rPr>
-        <w:t>-los nas próximas versões do programa.</w:t>
+        <w:t xml:space="preserve"> Mind em si. Vale ressaltar que, uma vez executados esses passos, não será necessário repeti-los nas próximas versões do programa.</w:t>
       </w:r>
     </w:p>
     <w:p>
@@ -3431,7 +3427,7 @@
           <w:lang w:val="pt-BR"/>
         </w:rPr>
       </w:pPr>
-      <w:bookmarkStart w:id="7" w:name="_Toc211781649"/>
+      <w:bookmarkStart w:id="7" w:name="_Toc211785425"/>
       <w:r>
         <w:rPr>
           <w:b/>
@@ -3940,7 +3936,16 @@
           <w:szCs w:val="22"/>
           <w:lang w:val="pt-BR" w:eastAsia="en-US"/>
         </w:rPr>
-        <w:t xml:space="preserve"> "</w:t>
+        <w:t xml:space="preserve"> em</w:t>
+      </w:r>
+      <w:r>
+        <w:rPr>
+          <w:rFonts w:ascii="Arial" w:hAnsi="Arial" w:cs="Arial"/>
+          <w:sz w:val="22"/>
+          <w:szCs w:val="22"/>
+          <w:lang w:val="pt-BR" w:eastAsia="en-US"/>
+        </w:rPr>
+        <w:t xml:space="preserve"> </w:t>
       </w:r>
       <w:r>
         <w:rPr>
@@ -3971,15 +3976,6 @@
           <w:szCs w:val="22"/>
           <w:lang w:val="pt-BR" w:eastAsia="en-US"/>
         </w:rPr>
-        <w:t>"</w:t>
-      </w:r>
-      <w:r>
-        <w:rPr>
-          <w:rFonts w:ascii="Arial" w:hAnsi="Arial" w:cs="Arial"/>
-          <w:sz w:val="22"/>
-          <w:szCs w:val="22"/>
-          <w:lang w:val="pt-BR" w:eastAsia="en-US"/>
-        </w:rPr>
         <w:t>;</w:t>
       </w:r>
     </w:p>
@@ -4000,6 +3996,147 @@
           <w:lang w:val="pt-BR" w:eastAsia="en-US"/>
         </w:rPr>
         <w:t xml:space="preserve"> </w:t>
+      </w:r>
+    </w:p>
+    <w:p>
+      <w:pPr>
+        <w:rPr>
+          <w:rFonts w:ascii="Arial" w:hAnsi="Arial" w:cs="Arial"/>
+          <w:sz w:val="22"/>
+          <w:szCs w:val="22"/>
+          <w:lang w:val="pt-BR" w:eastAsia="en-US"/>
+        </w:rPr>
+      </w:pPr>
+      <w:r>
+        <w:rPr>
+          <w:rFonts w:ascii="Arial" w:hAnsi="Arial" w:cs="Arial"/>
+          <w:sz w:val="22"/>
+          <w:szCs w:val="22"/>
+          <w:lang w:val="pt-BR" w:eastAsia="en-US"/>
+        </w:rPr>
+        <w:t xml:space="preserve">OBS: em caso de atualização não é necessário remover o arquivo </w:t>
+      </w:r>
+      <w:r>
+        <w:rPr>
+          <w:rFonts w:ascii="Arial" w:hAnsi="Arial" w:cs="Arial"/>
+          <w:b/>
+          <w:bCs/>
+          <w:sz w:val="22"/>
+          <w:szCs w:val="22"/>
+          <w:lang w:val="pt-BR" w:eastAsia="en-US"/>
+        </w:rPr>
+        <w:t>HM_vX.jar</w:t>
+      </w:r>
+      <w:r>
+        <w:rPr>
+          <w:rFonts w:ascii="Arial" w:hAnsi="Arial" w:cs="Arial"/>
+          <w:b/>
+          <w:bCs/>
+          <w:sz w:val="22"/>
+          <w:szCs w:val="22"/>
+          <w:lang w:val="pt-BR" w:eastAsia="en-US"/>
+        </w:rPr>
+        <w:t xml:space="preserve"> </w:t>
+      </w:r>
+      <w:r>
+        <w:rPr>
+          <w:rFonts w:ascii="Arial" w:hAnsi="Arial" w:cs="Arial"/>
+          <w:sz w:val="22"/>
+          <w:szCs w:val="22"/>
+          <w:lang w:val="pt-BR" w:eastAsia="en-US"/>
+        </w:rPr>
+        <w:t>ant</w:t>
+      </w:r>
+      <w:r>
+        <w:rPr>
+          <w:rFonts w:ascii="Arial" w:hAnsi="Arial" w:cs="Arial"/>
+          <w:sz w:val="22"/>
+          <w:szCs w:val="22"/>
+          <w:lang w:val="pt-BR" w:eastAsia="en-US"/>
+        </w:rPr>
+        <w:t>igo</w:t>
+      </w:r>
+      <w:r>
+        <w:rPr>
+          <w:rFonts w:ascii="Arial" w:hAnsi="Arial" w:cs="Arial"/>
+          <w:sz w:val="22"/>
+          <w:szCs w:val="22"/>
+          <w:lang w:val="pt-BR" w:eastAsia="en-US"/>
+        </w:rPr>
+        <w:t xml:space="preserve"> da pasta</w:t>
+      </w:r>
+      <w:r>
+        <w:rPr>
+          <w:rFonts w:ascii="Arial" w:hAnsi="Arial" w:cs="Arial"/>
+          <w:b/>
+          <w:bCs/>
+          <w:sz w:val="22"/>
+          <w:szCs w:val="22"/>
+          <w:lang w:val="pt-BR" w:eastAsia="en-US"/>
+        </w:rPr>
+        <w:t xml:space="preserve"> </w:t>
+      </w:r>
+      <w:r>
+        <w:rPr>
+          <w:rFonts w:ascii="Arial" w:hAnsi="Arial" w:cs="Arial"/>
+          <w:b/>
+          <w:bCs/>
+          <w:sz w:val="22"/>
+          <w:szCs w:val="22"/>
+          <w:lang w:val="pt-BR" w:eastAsia="en-US"/>
+        </w:rPr>
+        <w:t>C:</w:t>
+      </w:r>
+      <w:r>
+        <w:rPr>
+          <w:rFonts w:ascii="Arial" w:hAnsi="Arial" w:cs="Arial"/>
+          <w:b/>
+          <w:bCs/>
+          <w:sz w:val="22"/>
+          <w:szCs w:val="22"/>
+          <w:lang w:val="pt-BR" w:eastAsia="en-US"/>
+        </w:rPr>
+        <w:t>\HealthyMinds</w:t>
+      </w:r>
+      <w:r>
+        <w:rPr>
+          <w:rFonts w:ascii="Arial" w:hAnsi="Arial" w:cs="Arial"/>
+          <w:b/>
+          <w:bCs/>
+          <w:sz w:val="22"/>
+          <w:szCs w:val="22"/>
+          <w:lang w:val="pt-BR" w:eastAsia="en-US"/>
+        </w:rPr>
+        <w:t xml:space="preserve">. </w:t>
+      </w:r>
+      <w:r>
+        <w:rPr>
+          <w:rFonts w:ascii="Arial" w:hAnsi="Arial" w:cs="Arial"/>
+          <w:sz w:val="22"/>
+          <w:szCs w:val="22"/>
+          <w:lang w:val="pt-BR" w:eastAsia="en-US"/>
+        </w:rPr>
+        <w:t xml:space="preserve">Como o nome do arquivo.jar contém o número da versão do </w:t>
+      </w:r>
+      <w:proofErr w:type="spellStart"/>
+      <w:r>
+        <w:rPr>
+          <w:rFonts w:ascii="Arial" w:hAnsi="Arial" w:cs="Arial"/>
+          <w:sz w:val="22"/>
+          <w:szCs w:val="22"/>
+          <w:lang w:val="pt-BR" w:eastAsia="en-US"/>
+        </w:rPr>
+        <w:t>Healthy</w:t>
+      </w:r>
+      <w:proofErr w:type="spellEnd"/>
+      <w:r>
+        <w:rPr>
+          <w:rFonts w:ascii="Arial" w:hAnsi="Arial" w:cs="Arial"/>
+          <w:sz w:val="22"/>
+          <w:szCs w:val="22"/>
+          <w:lang w:val="pt-BR" w:eastAsia="en-US"/>
+        </w:rPr>
+        <w:t xml:space="preserve"> Minds então não haverá conflito de nome.</w:t>
       </w:r>
     </w:p>
     <w:p>
@@ -4014,7 +4151,7 @@
           <w:lang w:val="pt-BR"/>
         </w:rPr>
       </w:pPr>
-      <w:bookmarkStart w:id="8" w:name="_Toc211781650"/>
+      <w:bookmarkStart w:id="8" w:name="_Toc211785426"/>
       <w:r>
         <w:rPr>
           <w:b/>
@@ -4243,7 +4380,7 @@
           <w:szCs w:val="22"/>
           <w:lang w:val="pt-BR" w:eastAsia="en-US"/>
         </w:rPr>
-        <w:t xml:space="preserve"> digite "</w:t>
+        <w:t xml:space="preserve"> digite </w:t>
       </w:r>
       <w:proofErr w:type="spellStart"/>
       <w:r>
@@ -4276,7 +4413,7 @@
           <w:szCs w:val="22"/>
           <w:lang w:val="pt-BR" w:eastAsia="en-US"/>
         </w:rPr>
-        <w:t xml:space="preserve">" para navegar até a o diretório em que o aplicativo </w:t>
+        <w:t xml:space="preserve"> para navegar até a o diretório em que o aplicativo </w:t>
       </w:r>
       <w:proofErr w:type="spellStart"/>
       <w:r>
@@ -4409,15 +4546,6 @@
           <w:lang w:val="pt-BR" w:eastAsia="en-US"/>
         </w:rPr>
       </w:pPr>
-      <w:r>
-        <w:rPr>
-          <w:rFonts w:ascii="Arial" w:hAnsi="Arial" w:cs="Arial"/>
-          <w:sz w:val="22"/>
-          <w:szCs w:val="22"/>
-          <w:lang w:val="pt-BR" w:eastAsia="en-US"/>
-        </w:rPr>
-        <w:t>"</w:t>
-      </w:r>
       <w:proofErr w:type="spellStart"/>
       <w:r>
         <w:rPr>
@@ -4610,15 +4738,6 @@
         </w:rPr>
         <w:t>.jar</w:t>
       </w:r>
-      <w:r>
-        <w:rPr>
-          <w:rFonts w:ascii="Arial" w:hAnsi="Arial" w:cs="Arial"/>
-          <w:sz w:val="22"/>
-          <w:szCs w:val="22"/>
-          <w:lang w:val="pt-BR" w:eastAsia="en-US"/>
-        </w:rPr>
-        <w:t>"</w:t>
-      </w:r>
     </w:p>
     <w:p>
       <w:pPr>
@@ -4697,7 +4816,91 @@
           <w:szCs w:val="22"/>
           <w:lang w:val="pt-BR" w:eastAsia="en-US"/>
         </w:rPr>
-        <w:t>, o comado será:</w:t>
+        <w:t xml:space="preserve"> (arquivo </w:t>
+      </w:r>
+      <w:r>
+        <w:rPr>
+          <w:rFonts w:ascii="Arial" w:hAnsi="Arial" w:cs="Arial"/>
+          <w:b/>
+          <w:bCs/>
+          <w:sz w:val="22"/>
+          <w:szCs w:val="22"/>
+          <w:lang w:val="pt-BR" w:eastAsia="en-US"/>
+        </w:rPr>
+        <w:t>HM</w:t>
+      </w:r>
+      <w:r>
+        <w:rPr>
+          <w:rFonts w:ascii="Arial" w:hAnsi="Arial" w:cs="Arial"/>
+          <w:b/>
+          <w:bCs/>
+          <w:sz w:val="22"/>
+          <w:szCs w:val="22"/>
+          <w:lang w:val="pt-BR" w:eastAsia="en-US"/>
+        </w:rPr>
+        <w:t>_v</w:t>
+      </w:r>
+      <w:r>
+        <w:rPr>
+          <w:rFonts w:ascii="Arial" w:hAnsi="Arial" w:cs="Arial"/>
+          <w:b/>
+          <w:bCs/>
+          <w:sz w:val="22"/>
+          <w:szCs w:val="22"/>
+          <w:lang w:val="pt-BR" w:eastAsia="en-US"/>
+        </w:rPr>
+        <w:t>1.0</w:t>
+      </w:r>
+      <w:r>
+        <w:rPr>
+          <w:rFonts w:ascii="Arial" w:hAnsi="Arial" w:cs="Arial"/>
+          <w:b/>
+          <w:bCs/>
+          <w:sz w:val="22"/>
+          <w:szCs w:val="22"/>
+          <w:lang w:val="pt-BR" w:eastAsia="en-US"/>
+        </w:rPr>
+        <w:t>.jar</w:t>
+      </w:r>
+      <w:proofErr w:type="gramStart"/>
+      <w:r>
+        <w:rPr>
+          <w:rFonts w:ascii="Arial" w:hAnsi="Arial" w:cs="Arial"/>
+          <w:b/>
+          <w:bCs/>
+          <w:sz w:val="22"/>
+          <w:szCs w:val="22"/>
+          <w:lang w:val="pt-BR" w:eastAsia="en-US"/>
+        </w:rPr>
+        <w:t>)</w:t>
+      </w:r>
+      <w:r>
+        <w:rPr>
+          <w:rFonts w:ascii="Arial" w:hAnsi="Arial" w:cs="Arial"/>
+          <w:sz w:val="22"/>
+          <w:szCs w:val="22"/>
+          <w:lang w:val="pt-BR" w:eastAsia="en-US"/>
+        </w:rPr>
+        <w:t xml:space="preserve"> </w:t>
+      </w:r>
+      <w:r>
+        <w:rPr>
+          <w:rFonts w:ascii="Arial" w:hAnsi="Arial" w:cs="Arial"/>
+          <w:sz w:val="22"/>
+          <w:szCs w:val="22"/>
+          <w:lang w:val="pt-BR" w:eastAsia="en-US"/>
+        </w:rPr>
+        <w:t>,</w:t>
+      </w:r>
+      <w:proofErr w:type="gramEnd"/>
+      <w:r>
+        <w:rPr>
+          <w:rFonts w:ascii="Arial" w:hAnsi="Arial" w:cs="Arial"/>
+          <w:sz w:val="22"/>
+          <w:szCs w:val="22"/>
+          <w:lang w:val="pt-BR" w:eastAsia="en-US"/>
+        </w:rPr>
+        <w:t xml:space="preserve"> o comado será:</w:t>
       </w:r>
     </w:p>
     <w:p>
@@ -4720,15 +4923,6 @@
         </w:rPr>
         <w:br/>
       </w:r>
-      <w:r>
-        <w:rPr>
-          <w:rFonts w:ascii="Arial" w:hAnsi="Arial" w:cs="Arial"/>
-          <w:sz w:val="22"/>
-          <w:szCs w:val="22"/>
-          <w:lang w:val="pt-BR" w:eastAsia="en-US"/>
-        </w:rPr>
-        <w:t>"</w:t>
-      </w:r>
       <w:proofErr w:type="spellStart"/>
       <w:r>
         <w:rPr>
@@ -4880,7 +5074,18 @@
           <w:szCs w:val="22"/>
           <w:lang w:val="pt-BR" w:eastAsia="en-US"/>
         </w:rPr>
-        <w:t>1</w:t>
+        <w:t>1.</w:t>
+      </w:r>
+      <w:r>
+        <w:rPr>
+          <w:rFonts w:ascii="Arial" w:hAnsi="Arial" w:cs="Arial"/>
+          <w:b/>
+          <w:bCs/>
+          <w:sz w:val="22"/>
+          <w:szCs w:val="22"/>
+          <w:lang w:val="pt-BR" w:eastAsia="en-US"/>
+        </w:rPr>
+        <w:t>0</w:t>
       </w:r>
       <w:r>
         <w:rPr>
@@ -4896,22 +5101,11 @@
       <w:r>
         <w:rPr>
           <w:rFonts w:ascii="Arial" w:hAnsi="Arial" w:cs="Arial"/>
-          <w:b/>
-          <w:bCs/>
-          <w:sz w:val="22"/>
-          <w:szCs w:val="22"/>
-          <w:lang w:val="pt-BR" w:eastAsia="en-US"/>
-        </w:rPr>
-        <w:t>0</w:t>
-      </w:r>
-      <w:r>
-        <w:rPr>
-          <w:rFonts w:ascii="Arial" w:hAnsi="Arial" w:cs="Arial"/>
-          <w:sz w:val="22"/>
-          <w:szCs w:val="22"/>
-          <w:lang w:val="pt-BR" w:eastAsia="en-US"/>
-        </w:rPr>
-        <w:t>jar"</w:t>
+          <w:sz w:val="22"/>
+          <w:szCs w:val="22"/>
+          <w:lang w:val="pt-BR" w:eastAsia="en-US"/>
+        </w:rPr>
+        <w:t>jar</w:t>
       </w:r>
     </w:p>
     <w:p>
@@ -5120,9 +5314,10 @@
           <w:color w:val="000000" w:themeColor="text1"/>
           <w:sz w:val="40"/>
           <w:szCs w:val="40"/>
-        </w:rPr>
-      </w:pPr>
-      <w:bookmarkStart w:id="9" w:name="_Toc211781651"/>
+          <w:lang w:val="pt-BR"/>
+        </w:rPr>
+      </w:pPr>
+      <w:bookmarkStart w:id="9" w:name="_Toc211785427"/>
       <w:r>
         <w:rPr>
           <w:b/>
@@ -5130,10 +5325,10 @@
           <w:color w:val="000000" w:themeColor="text1"/>
           <w:sz w:val="40"/>
           <w:szCs w:val="40"/>
+          <w:lang w:val="pt-BR"/>
         </w:rPr>
         <w:t xml:space="preserve">5. </w:t>
       </w:r>
-      <w:proofErr w:type="spellStart"/>
       <w:r>
         <w:rPr>
           <w:b/>
@@ -5141,10 +5336,11 @@
           <w:color w:val="000000" w:themeColor="text1"/>
           <w:sz w:val="40"/>
           <w:szCs w:val="40"/>
-        </w:rPr>
-        <w:t>Utilizando</w:t>
-      </w:r>
-      <w:proofErr w:type="spellEnd"/>
+          <w:lang w:val="pt-BR"/>
+        </w:rPr>
+        <w:t xml:space="preserve">Utilizando o </w:t>
+      </w:r>
+      <w:proofErr w:type="spellStart"/>
       <w:r>
         <w:rPr>
           <w:b/>
@@ -5152,10 +5348,11 @@
           <w:color w:val="000000" w:themeColor="text1"/>
           <w:sz w:val="40"/>
           <w:szCs w:val="40"/>
-        </w:rPr>
-        <w:t xml:space="preserve"> </w:t>
-      </w:r>
-      <w:proofErr w:type="gramStart"/>
+          <w:lang w:val="pt-BR"/>
+        </w:rPr>
+        <w:t>Healthy</w:t>
+      </w:r>
+      <w:proofErr w:type="spellEnd"/>
       <w:r>
         <w:rPr>
           <w:b/>
@@ -5163,11 +5360,11 @@
           <w:color w:val="000000" w:themeColor="text1"/>
           <w:sz w:val="40"/>
           <w:szCs w:val="40"/>
-        </w:rPr>
-        <w:t>o Healthy Minds</w:t>
+          <w:lang w:val="pt-BR"/>
+        </w:rPr>
+        <w:t xml:space="preserve"> Minds</w:t>
       </w:r>
       <w:bookmarkEnd w:id="9"/>
-      <w:proofErr w:type="gramEnd"/>
     </w:p>
     <w:p>
       <w:pPr>
@@ -5183,6 +5380,9 @@
     <w:p>
       <w:pPr>
         <w:spacing w:line="360" w:lineRule="auto"/>
+        <w:rPr>
+          <w:lang w:val="pt-BR"/>
+        </w:rPr>
       </w:pPr>
       <w:r>
         <w:rPr>
@@ -5213,7 +5413,7 @@
         </w:rPr>
         <w:br/>
       </w:r>
-      <w:bookmarkStart w:id="10" w:name="_Toc211781652"/>
+      <w:bookmarkStart w:id="10" w:name="_Toc211785428"/>
       <w:r>
         <w:rPr>
           <w:b/>
@@ -5281,7 +5481,7 @@
           <w:lang w:val="pt-BR"/>
         </w:rPr>
       </w:pPr>
-      <w:bookmarkStart w:id="11" w:name="_Toc211781653"/>
+      <w:bookmarkStart w:id="11" w:name="_Toc211785429"/>
       <w:r>
         <w:rPr>
           <w:b/>
@@ -5369,7 +5569,7 @@
           <w:lang w:val="pt-BR"/>
         </w:rPr>
       </w:pPr>
-      <w:bookmarkStart w:id="12" w:name="_Toc211781654"/>
+      <w:bookmarkStart w:id="12" w:name="_Toc211785430"/>
       <w:r>
         <w:rPr>
           <w:b/>
@@ -5429,6 +5629,9 @@
     <w:p>
       <w:pPr>
         <w:spacing w:line="360" w:lineRule="auto"/>
+        <w:rPr>
+          <w:lang w:val="pt-BR"/>
+        </w:rPr>
       </w:pPr>
       <w:r>
         <w:rPr>
@@ -8664,10 +8867,23 @@
 </file>
 
 <file path=customXml/item1.xml><?xml version="1.0" encoding="utf-8"?>
-<b:Sources xmlns:b="http://schemas.openxmlformats.org/officeDocument/2006/bibliography" xmlns="http://schemas.openxmlformats.org/officeDocument/2006/bibliography" SelectedStyle="\APASixthEditionOfficeOnline.xsl" StyleName="APA" Version="6"/>
+<p:properties xmlns:p="http://schemas.microsoft.com/office/2006/metadata/properties" xmlns:xsi="http://www.w3.org/2001/XMLSchema-instance" xmlns:pc="http://schemas.microsoft.com/office/infopath/2007/PartnerControls">
+  <documentManagement>
+    <_activity xmlns="8a5b4e89-5696-4a6f-80d0-7b3d0dda5794" xsi:nil="true"/>
+  </documentManagement>
+</p:properties>
 </file>
 
 <file path=customXml/item2.xml><?xml version="1.0" encoding="utf-8"?>
+<?mso-contentType ?>
+<FormTemplates xmlns="http://schemas.microsoft.com/sharepoint/v3/contenttype/forms">
+  <Display>DocumentLibraryForm</Display>
+  <Edit>DocumentLibraryForm</Edit>
+  <New>DocumentLibraryForm</New>
+</FormTemplates>
+</file>
+
+<file path=customXml/item3.xml><?xml version="1.0" encoding="utf-8"?>
 <ct:contentTypeSchema xmlns:ct="http://schemas.microsoft.com/office/2006/metadata/contentType" xmlns:ma="http://schemas.microsoft.com/office/2006/metadata/properties/metaAttributes" ct:_="" ma:_="" ma:contentTypeName="Documento" ma:contentTypeID="0x010100B4943CF5351EDE4FBF14070BBD5E505D" ma:contentTypeVersion="13" ma:contentTypeDescription="Crie um novo documento." ma:contentTypeScope="" ma:versionID="094b01c4ad0ad581b180eac598988ca2">
   <xsd:schema xmlns:xsd="http://www.w3.org/2001/XMLSchema" xmlns:xs="http://www.w3.org/2001/XMLSchema" xmlns:p="http://schemas.microsoft.com/office/2006/metadata/properties" xmlns:ns3="8a5b4e89-5696-4a6f-80d0-7b3d0dda5794" targetNamespace="http://schemas.microsoft.com/office/2006/metadata/properties" ma:root="true" ma:fieldsID="bb6b78f78d5239a7c84f8d37b5950e21" ns3:_="">
     <xsd:import namespace="8a5b4e89-5696-4a6f-80d0-7b3d0dda5794"/>
@@ -8867,32 +9083,29 @@
 </ct:contentTypeSchema>
 </file>
 
-<file path=customXml/item3.xml><?xml version="1.0" encoding="utf-8"?>
-<?mso-contentType ?>
-<FormTemplates xmlns="http://schemas.microsoft.com/sharepoint/v3/contenttype/forms">
-  <Display>DocumentLibraryForm</Display>
-  <Edit>DocumentLibraryForm</Edit>
-  <New>DocumentLibraryForm</New>
-</FormTemplates>
-</file>
-
 <file path=customXml/item4.xml><?xml version="1.0" encoding="utf-8"?>
-<p:properties xmlns:p="http://schemas.microsoft.com/office/2006/metadata/properties" xmlns:xsi="http://www.w3.org/2001/XMLSchema-instance" xmlns:pc="http://schemas.microsoft.com/office/infopath/2007/PartnerControls">
-  <documentManagement>
-    <_activity xmlns="8a5b4e89-5696-4a6f-80d0-7b3d0dda5794" xsi:nil="true"/>
-  </documentManagement>
-</p:properties>
+<b:Sources xmlns:b="http://schemas.openxmlformats.org/officeDocument/2006/bibliography" xmlns="http://schemas.openxmlformats.org/officeDocument/2006/bibliography" SelectedStyle="\APASixthEditionOfficeOnline.xsl" StyleName="APA" Version="6"/>
 </file>
 
 <file path=customXml/itemProps1.xml><?xml version="1.0" encoding="utf-8"?>
-<ds:datastoreItem xmlns:ds="http://schemas.openxmlformats.org/officeDocument/2006/customXml" ds:itemID="{9FAB3221-BCD6-4F01-A312-1DDD5BCC7242}">
+<ds:datastoreItem xmlns:ds="http://schemas.openxmlformats.org/officeDocument/2006/customXml" ds:itemID="{F71F34D3-5964-46B9-B6A6-E1C354906809}">
   <ds:schemaRefs>
-    <ds:schemaRef ds:uri="http://schemas.openxmlformats.org/officeDocument/2006/bibliography"/>
+    <ds:schemaRef ds:uri="http://schemas.microsoft.com/office/2006/metadata/properties"/>
+    <ds:schemaRef ds:uri="http://schemas.microsoft.com/office/infopath/2007/PartnerControls"/>
+    <ds:schemaRef ds:uri="8a5b4e89-5696-4a6f-80d0-7b3d0dda5794"/>
   </ds:schemaRefs>
 </ds:datastoreItem>
 </file>
 
 <file path=customXml/itemProps2.xml><?xml version="1.0" encoding="utf-8"?>
+<ds:datastoreItem xmlns:ds="http://schemas.openxmlformats.org/officeDocument/2006/customXml" ds:itemID="{6847729C-56DC-4B9B-96CD-CFA63D88D7D9}">
+  <ds:schemaRefs>
+    <ds:schemaRef ds:uri="http://schemas.microsoft.com/sharepoint/v3/contenttype/forms"/>
+  </ds:schemaRefs>
+</ds:datastoreItem>
+</file>
+
+<file path=customXml/itemProps3.xml><?xml version="1.0" encoding="utf-8"?>
 <ds:datastoreItem xmlns:ds="http://schemas.openxmlformats.org/officeDocument/2006/customXml" ds:itemID="{52989760-0E70-425D-80C8-65B244F03803}">
   <ds:schemaRefs>
     <ds:schemaRef ds:uri="http://schemas.microsoft.com/office/2006/metadata/contentType"/>
@@ -8910,20 +9123,10 @@
 </ds:datastoreItem>
 </file>
 
-<file path=customXml/itemProps3.xml><?xml version="1.0" encoding="utf-8"?>
-<ds:datastoreItem xmlns:ds="http://schemas.openxmlformats.org/officeDocument/2006/customXml" ds:itemID="{6847729C-56DC-4B9B-96CD-CFA63D88D7D9}">
+<file path=customXml/itemProps4.xml><?xml version="1.0" encoding="utf-8"?>
+<ds:datastoreItem xmlns:ds="http://schemas.openxmlformats.org/officeDocument/2006/customXml" ds:itemID="{9FAB3221-BCD6-4F01-A312-1DDD5BCC7242}">
   <ds:schemaRefs>
-    <ds:schemaRef ds:uri="http://schemas.microsoft.com/sharepoint/v3/contenttype/forms"/>
-  </ds:schemaRefs>
-</ds:datastoreItem>
-</file>
-
-<file path=customXml/itemProps4.xml><?xml version="1.0" encoding="utf-8"?>
-<ds:datastoreItem xmlns:ds="http://schemas.openxmlformats.org/officeDocument/2006/customXml" ds:itemID="{F71F34D3-5964-46B9-B6A6-E1C354906809}">
-  <ds:schemaRefs>
-    <ds:schemaRef ds:uri="http://schemas.microsoft.com/office/2006/metadata/properties"/>
-    <ds:schemaRef ds:uri="http://schemas.microsoft.com/office/infopath/2007/PartnerControls"/>
-    <ds:schemaRef ds:uri="8a5b4e89-5696-4a6f-80d0-7b3d0dda5794"/>
+    <ds:schemaRef ds:uri="http://schemas.openxmlformats.org/officeDocument/2006/bibliography"/>
   </ds:schemaRefs>
 </ds:datastoreItem>
 </file>
</xml_diff>